<commit_message>
RMS function updated, word updated
FFT function to be added (next step)
</commit_message>
<xml_diff>
--- a/MRB_MATH_documentation.docx
+++ b/MRB_MATH_documentation.docx
@@ -4,7 +4,7 @@
   <w:body>
     <w:p>
       <w:pPr>
-        <w:pStyle w:val="Tytu"/>
+        <w:pStyle w:val="Title"/>
       </w:pPr>
       <w:r>
         <w:rPr>
@@ -82,7 +82,7 @@
     </w:p>
     <w:p>
       <w:pPr>
-        <w:pStyle w:val="Podtytu"/>
+        <w:pStyle w:val="Subtitle"/>
       </w:pPr>
       <w:r>
         <w:t>DOCUMENTATION</w:t>
@@ -251,7 +251,7 @@
     </w:p>
     <w:p>
       <w:pPr>
-        <w:pStyle w:val="Podtytu"/>
+        <w:pStyle w:val="Subtitle"/>
       </w:pPr>
       <w:r>
         <w:t>Functions included in the library</w:t>
@@ -259,19 +259,19 @@
     </w:p>
     <w:p>
       <w:pPr>
-        <w:pStyle w:val="Akapitzlist"/>
+        <w:pStyle w:val="ListParagraph"/>
         <w:numPr>
           <w:ilvl w:val="0"/>
           <w:numId w:val="1"/>
         </w:numPr>
         <w:rPr>
-          <w:rStyle w:val="Uwydatnienie"/>
+          <w:rStyle w:val="Emphasis"/>
           <w:lang w:val="sv-SE"/>
         </w:rPr>
       </w:pPr>
       <w:r>
         <w:rPr>
-          <w:rStyle w:val="Uwydatnienie"/>
+          <w:rStyle w:val="Emphasis"/>
           <w:b/>
           <w:bCs/>
           <w:lang w:val="sv-SE"/>
@@ -280,22 +280,35 @@
       </w:r>
       <w:r>
         <w:rPr>
-          <w:rStyle w:val="Uwydatnienie"/>
+          <w:rStyle w:val="Emphasis"/>
           <w:lang w:val="sv-SE"/>
         </w:rPr>
         <w:t xml:space="preserve">(float x) </w:t>
       </w:r>
       <w:r>
         <w:rPr>
-          <w:rStyle w:val="Uwydatnienie"/>
+          <w:rStyle w:val="Emphasis"/>
           <w:lang w:val="sv-SE"/>
         </w:rPr>
         <w:tab/>
+      </w:r>
+      <w:r>
+        <w:rPr>
+          <w:rStyle w:val="Emphasis"/>
+          <w:lang w:val="sv-SE"/>
+        </w:rPr>
+        <w:tab/>
+      </w:r>
+      <w:r>
+        <w:rPr>
+          <w:rStyle w:val="Emphasis"/>
+          <w:lang w:val="sv-SE"/>
+        </w:rPr>
         <w:t>sinus from ar</w:t>
       </w:r>
       <w:r>
         <w:rPr>
-          <w:rStyle w:val="Uwydatnienie"/>
+          <w:rStyle w:val="Emphasis"/>
           <w:lang w:val="sv-SE"/>
         </w:rPr>
         <w:t>gument  x</w:t>
@@ -303,18 +316,18 @@
     </w:p>
     <w:p>
       <w:pPr>
-        <w:pStyle w:val="Akapitzlist"/>
+        <w:pStyle w:val="ListParagraph"/>
         <w:numPr>
           <w:ilvl w:val="0"/>
           <w:numId w:val="1"/>
         </w:numPr>
         <w:rPr>
-          <w:rStyle w:val="Uwydatnienie"/>
-        </w:rPr>
-      </w:pPr>
-      <w:r>
-        <w:rPr>
-          <w:rStyle w:val="Uwydatnienie"/>
+          <w:rStyle w:val="Emphasis"/>
+        </w:rPr>
+      </w:pPr>
+      <w:r>
+        <w:rPr>
+          <w:rStyle w:val="Emphasis"/>
           <w:b/>
           <w:bCs/>
         </w:rPr>
@@ -322,39 +335,50 @@
       </w:r>
       <w:r>
         <w:rPr>
-          <w:rStyle w:val="Uwydatnienie"/>
+          <w:rStyle w:val="Emphasis"/>
         </w:rPr>
         <w:t>(float x)</w:t>
       </w:r>
       <w:r>
         <w:rPr>
-          <w:rStyle w:val="Uwydatnienie"/>
+          <w:rStyle w:val="Emphasis"/>
         </w:rPr>
         <w:tab/>
+      </w:r>
+      <w:r>
+        <w:rPr>
+          <w:rStyle w:val="Emphasis"/>
+        </w:rPr>
+        <w:tab/>
+      </w:r>
+      <w:r>
+        <w:rPr>
+          <w:rStyle w:val="Emphasis"/>
+        </w:rPr>
         <w:t>co</w:t>
       </w:r>
       <w:r>
         <w:rPr>
-          <w:rStyle w:val="Uwydatnienie"/>
+          <w:rStyle w:val="Emphasis"/>
         </w:rPr>
         <w:t>sinus from argument  x</w:t>
       </w:r>
     </w:p>
     <w:p>
       <w:pPr>
-        <w:pStyle w:val="Akapitzlist"/>
+        <w:pStyle w:val="ListParagraph"/>
         <w:numPr>
           <w:ilvl w:val="0"/>
           <w:numId w:val="1"/>
         </w:numPr>
         <w:rPr>
-          <w:rStyle w:val="Uwydatnienie"/>
+          <w:rStyle w:val="Emphasis"/>
           <w:lang w:val="sv-SE"/>
         </w:rPr>
       </w:pPr>
       <w:r>
         <w:rPr>
-          <w:rStyle w:val="Uwydatnienie"/>
+          <w:rStyle w:val="Emphasis"/>
           <w:b/>
           <w:bCs/>
           <w:lang w:val="sv-SE"/>
@@ -363,28 +387,42 @@
       </w:r>
       <w:r>
         <w:rPr>
-          <w:rStyle w:val="Uwydatnienie"/>
+          <w:rStyle w:val="Emphasis"/>
           <w:lang w:val="sv-SE"/>
         </w:rPr>
         <w:t xml:space="preserve">(float x) </w:t>
       </w:r>
       <w:r>
         <w:rPr>
-          <w:rStyle w:val="Uwydatnienie"/>
+          <w:rStyle w:val="Emphasis"/>
           <w:lang w:val="sv-SE"/>
         </w:rPr>
-        <w:t xml:space="preserve">      fast inverse root square from</w:t>
-      </w:r>
-      <w:r>
-        <w:rPr>
-          <w:rStyle w:val="Uwydatnienie"/>
+        <w:t xml:space="preserve">    </w:t>
+      </w:r>
+      <w:r>
+        <w:rPr>
+          <w:rStyle w:val="Emphasis"/>
           <w:lang w:val="sv-SE"/>
         </w:rPr>
+        <w:tab/>
+      </w:r>
+      <w:r>
+        <w:rPr>
+          <w:rStyle w:val="Emphasis"/>
+          <w:lang w:val="sv-SE"/>
+        </w:rPr>
+        <w:t>fast inverse root square from</w:t>
+      </w:r>
+      <w:r>
+        <w:rPr>
+          <w:rStyle w:val="Emphasis"/>
+          <w:lang w:val="sv-SE"/>
+        </w:rPr>
         <w:t xml:space="preserve"> ar</w:t>
       </w:r>
       <w:r>
         <w:rPr>
-          <w:rStyle w:val="Uwydatnienie"/>
+          <w:rStyle w:val="Emphasis"/>
           <w:lang w:val="sv-SE"/>
         </w:rPr>
         <w:t>gument  x</w:t>
@@ -392,18 +430,18 @@
     </w:p>
     <w:p>
       <w:pPr>
-        <w:pStyle w:val="Akapitzlist"/>
+        <w:pStyle w:val="ListParagraph"/>
         <w:numPr>
           <w:ilvl w:val="0"/>
           <w:numId w:val="1"/>
         </w:numPr>
         <w:rPr>
-          <w:rStyle w:val="Uwydatnienie"/>
-        </w:rPr>
-      </w:pPr>
-      <w:r>
-        <w:rPr>
-          <w:rStyle w:val="Uwydatnienie"/>
+          <w:rStyle w:val="Emphasis"/>
+        </w:rPr>
+      </w:pPr>
+      <w:r>
+        <w:rPr>
+          <w:rStyle w:val="Emphasis"/>
           <w:b/>
           <w:bCs/>
         </w:rPr>
@@ -411,34 +449,40 @@
       </w:r>
       <w:r>
         <w:rPr>
-          <w:rStyle w:val="Uwydatnienie"/>
+          <w:rStyle w:val="Emphasis"/>
         </w:rPr>
         <w:t>(float x)</w:t>
       </w:r>
       <w:r>
         <w:rPr>
-          <w:rStyle w:val="Uwydatnienie"/>
+          <w:rStyle w:val="Emphasis"/>
         </w:rPr>
         <w:tab/>
         <w:t xml:space="preserve">        </w:t>
       </w:r>
       <w:r>
         <w:rPr>
-          <w:rStyle w:val="Uwydatnienie"/>
+          <w:rStyle w:val="Emphasis"/>
+        </w:rPr>
+        <w:tab/>
+      </w:r>
+      <w:r>
+        <w:rPr>
+          <w:rStyle w:val="Emphasis"/>
           <w:lang w:val="sv-SE"/>
         </w:rPr>
         <w:t>fast root square from</w:t>
       </w:r>
       <w:r>
         <w:rPr>
-          <w:rStyle w:val="Uwydatnienie"/>
+          <w:rStyle w:val="Emphasis"/>
           <w:lang w:val="sv-SE"/>
         </w:rPr>
         <w:t xml:space="preserve"> ar</w:t>
       </w:r>
       <w:r>
         <w:rPr>
-          <w:rStyle w:val="Uwydatnienie"/>
+          <w:rStyle w:val="Emphasis"/>
           <w:lang w:val="sv-SE"/>
         </w:rPr>
         <w:t>gument  x</w:t>
@@ -446,18 +490,18 @@
     </w:p>
     <w:p>
       <w:pPr>
-        <w:pStyle w:val="Akapitzlist"/>
+        <w:pStyle w:val="ListParagraph"/>
         <w:numPr>
           <w:ilvl w:val="0"/>
           <w:numId w:val="1"/>
         </w:numPr>
         <w:rPr>
-          <w:rStyle w:val="Uwydatnienie"/>
-        </w:rPr>
-      </w:pPr>
-      <w:r>
-        <w:rPr>
-          <w:rStyle w:val="Uwydatnienie"/>
+          <w:rStyle w:val="Emphasis"/>
+        </w:rPr>
+      </w:pPr>
+      <w:r>
+        <w:rPr>
+          <w:rStyle w:val="Emphasis"/>
           <w:b/>
           <w:bCs/>
         </w:rPr>
@@ -465,32 +509,43 @@
       </w:r>
       <w:r>
         <w:rPr>
-          <w:rStyle w:val="Uwydatnienie"/>
+          <w:rStyle w:val="Emphasis"/>
         </w:rPr>
         <w:t>(float x)</w:t>
       </w:r>
       <w:r>
         <w:rPr>
-          <w:rStyle w:val="Uwydatnienie"/>
+          <w:rStyle w:val="Emphasis"/>
         </w:rPr>
         <w:tab/>
+      </w:r>
+      <w:r>
+        <w:rPr>
+          <w:rStyle w:val="Emphasis"/>
+        </w:rPr>
+        <w:tab/>
+      </w:r>
+      <w:r>
+        <w:rPr>
+          <w:rStyle w:val="Emphasis"/>
+        </w:rPr>
         <w:t>root mean square function (with normal sqrt function)</w:t>
       </w:r>
     </w:p>
     <w:p>
       <w:pPr>
-        <w:pStyle w:val="Akapitzlist"/>
+        <w:pStyle w:val="ListParagraph"/>
         <w:numPr>
           <w:ilvl w:val="0"/>
           <w:numId w:val="1"/>
         </w:numPr>
         <w:rPr>
-          <w:rStyle w:val="Uwydatnienie"/>
-        </w:rPr>
-      </w:pPr>
-      <w:r>
-        <w:rPr>
-          <w:rStyle w:val="Uwydatnienie"/>
+          <w:rStyle w:val="Emphasis"/>
+        </w:rPr>
+      </w:pPr>
+      <w:r>
+        <w:rPr>
+          <w:rStyle w:val="Emphasis"/>
           <w:b/>
           <w:bCs/>
         </w:rPr>
@@ -498,31 +553,49 @@
       </w:r>
       <w:r>
         <w:rPr>
-          <w:rStyle w:val="Uwydatnienie"/>
+          <w:rStyle w:val="Emphasis"/>
         </w:rPr>
         <w:t>(float x)</w:t>
       </w:r>
       <w:r>
         <w:rPr>
-          <w:rStyle w:val="Uwydatnienie"/>
-        </w:rPr>
-        <w:t xml:space="preserve">    fast root mean square function (with fast sqrt function)</w:t>
-      </w:r>
-    </w:p>
-    <w:p>
-      <w:pPr>
-        <w:pStyle w:val="Akapitzlist"/>
+          <w:rStyle w:val="Emphasis"/>
+        </w:rPr>
+        <w:t xml:space="preserve">    </w:t>
+      </w:r>
+      <w:r>
+        <w:rPr>
+          <w:rStyle w:val="Emphasis"/>
+        </w:rPr>
+        <w:tab/>
+      </w:r>
+      <w:r>
+        <w:rPr>
+          <w:rStyle w:val="Emphasis"/>
+        </w:rPr>
+        <w:tab/>
+      </w:r>
+      <w:r>
+        <w:rPr>
+          <w:rStyle w:val="Emphasis"/>
+        </w:rPr>
+        <w:t>fast root mean square function (with fast sqrt function)</w:t>
+      </w:r>
+    </w:p>
+    <w:p>
+      <w:pPr>
+        <w:pStyle w:val="ListParagraph"/>
         <w:numPr>
           <w:ilvl w:val="0"/>
           <w:numId w:val="1"/>
         </w:numPr>
         <w:rPr>
-          <w:rStyle w:val="Uwydatnienie"/>
-        </w:rPr>
-      </w:pPr>
-      <w:r>
-        <w:rPr>
-          <w:rStyle w:val="Uwydatnienie"/>
+          <w:rStyle w:val="Emphasis"/>
+        </w:rPr>
+      </w:pPr>
+      <w:r>
+        <w:rPr>
+          <w:rStyle w:val="Emphasis"/>
           <w:b/>
           <w:bCs/>
         </w:rPr>
@@ -530,28 +603,52 @@
       </w:r>
       <w:r>
         <w:rPr>
-          <w:rStyle w:val="Uwydatnienie"/>
+          <w:rStyle w:val="Emphasis"/>
         </w:rPr>
         <w:t>(float x)</w:t>
       </w:r>
       <w:r>
         <w:rPr>
-          <w:rStyle w:val="Uwydatnienie"/>
-        </w:rPr>
-        <w:t xml:space="preserve">   rapid root mean square function (approach without sqrt)</w:t>
-      </w:r>
-    </w:p>
-    <w:p>
-      <w:pPr>
-        <w:pStyle w:val="Akapitzlist"/>
-        <w:rPr>
-          <w:rStyle w:val="Uwydatnienie"/>
-        </w:rPr>
-      </w:pPr>
-    </w:p>
-    <w:p>
-      <w:pPr>
-        <w:pStyle w:val="Podtytu"/>
+          <w:rStyle w:val="Emphasis"/>
+        </w:rPr>
+        <w:t xml:space="preserve">   </w:t>
+      </w:r>
+      <w:r>
+        <w:rPr>
+          <w:rStyle w:val="Emphasis"/>
+        </w:rPr>
+        <w:tab/>
+      </w:r>
+      <w:r>
+        <w:rPr>
+          <w:rStyle w:val="Emphasis"/>
+        </w:rPr>
+        <w:t>rapid root mean square fun</w:t>
+      </w:r>
+      <w:r>
+        <w:rPr>
+          <w:rStyle w:val="Emphasis"/>
+        </w:rPr>
+        <w:t>.</w:t>
+      </w:r>
+      <w:r>
+        <w:rPr>
+          <w:rStyle w:val="Emphasis"/>
+        </w:rPr>
+        <w:t xml:space="preserve"> (approach without sqrt)</w:t>
+      </w:r>
+    </w:p>
+    <w:p>
+      <w:pPr>
+        <w:pStyle w:val="ListParagraph"/>
+        <w:rPr>
+          <w:rStyle w:val="Emphasis"/>
+        </w:rPr>
+      </w:pPr>
+    </w:p>
+    <w:p>
+      <w:pPr>
+        <w:pStyle w:val="Subtitle"/>
       </w:pPr>
       <w:r>
         <w:t>Execution speed overview</w:t>
@@ -559,7 +656,7 @@
     </w:p>
     <w:p>
       <w:pPr>
-        <w:pStyle w:val="Legenda"/>
+        <w:pStyle w:val="Caption"/>
         <w:keepNext/>
       </w:pPr>
       <w:r>
@@ -592,7 +689,7 @@
     </w:p>
     <w:tbl>
       <w:tblPr>
-        <w:tblStyle w:val="Tabela-Siatka"/>
+        <w:tblStyle w:val="TableGrid"/>
         <w:tblW w:w="0" w:type="auto"/>
         <w:tblLook w:val="04A0" w:firstRow="1" w:lastRow="0" w:firstColumn="1" w:lastColumn="0" w:noHBand="0" w:noVBand="1"/>
       </w:tblPr>
@@ -628,6 +725,7 @@
           </w:tcPr>
           <w:p>
             <w:pPr>
+              <w:jc w:val="center"/>
               <w:rPr>
                 <w:b/>
                 <w:bCs/>
@@ -648,6 +746,7 @@
           </w:tcPr>
           <w:p>
             <w:pPr>
+              <w:jc w:val="center"/>
               <w:rPr>
                 <w:b/>
                 <w:bCs/>
@@ -702,10 +801,7 @@
               <w:t>90</w:t>
             </w:r>
             <w:r>
-              <w:t xml:space="preserve"> </w:t>
-            </w:r>
-            <w:r>
-              <w:t>cycles</w:t>
+              <w:t xml:space="preserve"> cycles</w:t>
             </w:r>
           </w:p>
         </w:tc>
@@ -733,10 +829,7 @@
               <w:t>762</w:t>
             </w:r>
             <w:r>
-              <w:t xml:space="preserve"> </w:t>
-            </w:r>
-            <w:r>
-              <w:t>cycles</w:t>
+              <w:t xml:space="preserve"> cycles</w:t>
             </w:r>
           </w:p>
         </w:tc>
@@ -752,10 +845,7 @@
               <w:t>92</w:t>
             </w:r>
             <w:r>
-              <w:t xml:space="preserve"> </w:t>
-            </w:r>
-            <w:r>
-              <w:t>cycles</w:t>
+              <w:t xml:space="preserve"> cycles</w:t>
             </w:r>
           </w:p>
         </w:tc>
@@ -783,10 +873,7 @@
               <w:t>674</w:t>
             </w:r>
             <w:r>
-              <w:t xml:space="preserve"> </w:t>
-            </w:r>
-            <w:r>
-              <w:t>cycles</w:t>
+              <w:t xml:space="preserve"> cycles</w:t>
             </w:r>
           </w:p>
         </w:tc>
@@ -802,11 +889,157 @@
               <w:t>28</w:t>
             </w:r>
             <w:r>
-              <w:t xml:space="preserve"> </w:t>
-            </w:r>
-            <w:r>
-              <w:t>cycles</w:t>
-            </w:r>
+              <w:t xml:space="preserve"> cycles</w:t>
+            </w:r>
+          </w:p>
+        </w:tc>
+      </w:tr>
+      <w:tr>
+        <w:tc>
+          <w:tcPr>
+            <w:tcW w:w="3020" w:type="dxa"/>
+          </w:tcPr>
+          <w:p>
+            <w:r>
+              <w:t>RMS</w:t>
+            </w:r>
+          </w:p>
+        </w:tc>
+        <w:tc>
+          <w:tcPr>
+            <w:tcW w:w="3021" w:type="dxa"/>
+          </w:tcPr>
+          <w:p>
+            <w:pPr>
+              <w:jc w:val="center"/>
+            </w:pPr>
+            <w:r>
+              <w:t>-</w:t>
+            </w:r>
+          </w:p>
+        </w:tc>
+        <w:tc>
+          <w:tcPr>
+            <w:tcW w:w="3021" w:type="dxa"/>
+          </w:tcPr>
+          <w:p>
+            <w:pPr>
+              <w:jc w:val="center"/>
+            </w:pPr>
+            <w:r>
+              <w:t>694 cycles</w:t>
+            </w:r>
+          </w:p>
+        </w:tc>
+      </w:tr>
+      <w:tr>
+        <w:tc>
+          <w:tcPr>
+            <w:tcW w:w="3020" w:type="dxa"/>
+          </w:tcPr>
+          <w:p>
+            <w:r>
+              <w:t>fast RMS</w:t>
+            </w:r>
+          </w:p>
+        </w:tc>
+        <w:tc>
+          <w:tcPr>
+            <w:tcW w:w="3021" w:type="dxa"/>
+          </w:tcPr>
+          <w:p>
+            <w:pPr>
+              <w:jc w:val="center"/>
+            </w:pPr>
+            <w:r>
+              <w:t>-</w:t>
+            </w:r>
+          </w:p>
+        </w:tc>
+        <w:tc>
+          <w:tcPr>
+            <w:tcW w:w="3021" w:type="dxa"/>
+          </w:tcPr>
+          <w:p>
+            <w:pPr>
+              <w:jc w:val="center"/>
+            </w:pPr>
+            <w:r>
+              <w:t>46 cycles</w:t>
+            </w:r>
+          </w:p>
+        </w:tc>
+      </w:tr>
+      <w:tr>
+        <w:tc>
+          <w:tcPr>
+            <w:tcW w:w="3020" w:type="dxa"/>
+          </w:tcPr>
+          <w:p>
+            <w:r>
+              <w:t>rapid RMS</w:t>
+            </w:r>
+          </w:p>
+        </w:tc>
+        <w:tc>
+          <w:tcPr>
+            <w:tcW w:w="3021" w:type="dxa"/>
+          </w:tcPr>
+          <w:p>
+            <w:pPr>
+              <w:jc w:val="center"/>
+            </w:pPr>
+            <w:r>
+              <w:t>-</w:t>
+            </w:r>
+          </w:p>
+        </w:tc>
+        <w:tc>
+          <w:tcPr>
+            <w:tcW w:w="3021" w:type="dxa"/>
+          </w:tcPr>
+          <w:p>
+            <w:pPr>
+              <w:jc w:val="center"/>
+            </w:pPr>
+            <w:r>
+              <w:t>13 cycles</w:t>
+            </w:r>
+          </w:p>
+        </w:tc>
+      </w:tr>
+      <w:tr>
+        <w:tc>
+          <w:tcPr>
+            <w:tcW w:w="3020" w:type="dxa"/>
+          </w:tcPr>
+          <w:p>
+            <w:r>
+              <w:t>FFT</w:t>
+            </w:r>
+          </w:p>
+        </w:tc>
+        <w:tc>
+          <w:tcPr>
+            <w:tcW w:w="3021" w:type="dxa"/>
+          </w:tcPr>
+          <w:p>
+            <w:pPr>
+              <w:jc w:val="center"/>
+            </w:pPr>
+            <w:r>
+              <w:t>-</w:t>
+            </w:r>
+          </w:p>
+        </w:tc>
+        <w:tc>
+          <w:tcPr>
+            <w:tcW w:w="3021" w:type="dxa"/>
+          </w:tcPr>
+          <w:p>
+            <w:pPr>
+              <w:jc w:val="center"/>
+            </w:pPr>
           </w:p>
         </w:tc>
       </w:tr>
@@ -822,14 +1055,6 @@
     <w:p>
       <w:pPr>
         <w:rPr>
-          <w:sz w:val="18"/>
-          <w:szCs w:val="18"/>
-        </w:rPr>
-      </w:pPr>
-    </w:p>
-    <w:p>
-      <w:pPr>
-        <w:rPr>
           <w:rFonts w:asciiTheme="majorHAnsi" w:eastAsiaTheme="majorEastAsia" w:hAnsiTheme="majorHAnsi" w:cstheme="majorBidi"/>
           <w:color w:val="A5A5A5" w:themeColor="accent1" w:themeShade="BF"/>
           <w:sz w:val="40"/>
@@ -863,7 +1088,7 @@
     </w:p>
     <w:p>
       <w:pPr>
-        <w:pStyle w:val="Nagwek1"/>
+        <w:pStyle w:val="Heading1"/>
       </w:pPr>
       <w:r>
         <w:lastRenderedPageBreak/>
@@ -1013,7 +1238,7 @@
     </w:p>
     <w:p>
       <w:pPr>
-        <w:pStyle w:val="Legenda"/>
+        <w:pStyle w:val="Caption"/>
       </w:pPr>
       <w:r>
         <w:t xml:space="preserve">Figure </w:t>
@@ -1087,7 +1312,7 @@
     </w:p>
     <w:p>
       <w:pPr>
-        <w:pStyle w:val="Legenda"/>
+        <w:pStyle w:val="Caption"/>
       </w:pPr>
       <w:r>
         <w:t xml:space="preserve">Figure </w:t>
@@ -1212,7 +1437,7 @@
     </w:p>
     <w:p>
       <w:pPr>
-        <w:pStyle w:val="Legenda"/>
+        <w:pStyle w:val="Caption"/>
       </w:pPr>
       <w:r>
         <w:t xml:space="preserve">Figure </w:t>
@@ -1425,7 +1650,7 @@
     </w:p>
     <w:p>
       <w:pPr>
-        <w:pStyle w:val="Legenda"/>
+        <w:pStyle w:val="Caption"/>
       </w:pPr>
       <w:r>
         <w:t xml:space="preserve">Figure </w:t>
@@ -1471,19 +1696,16 @@
     </w:p>
     <w:p>
       <w:pPr>
-        <w:pStyle w:val="Legenda"/>
+        <w:pStyle w:val="Caption"/>
         <w:keepNext/>
       </w:pPr>
       <w:r>
-        <w:rPr>
-          <w:noProof/>
-        </w:rPr>
         <w:lastRenderedPageBreak/>
         <w:drawing>
-          <wp:inline distT="0" distB="0" distL="0" distR="0" wp14:anchorId="07356146" wp14:editId="4D6D20C9">
-            <wp:extent cx="5760720" cy="2099310"/>
-            <wp:effectExtent l="0" t="0" r="0" b="0"/>
-            <wp:docPr id="1951233010" name="Picture 1"/>
+          <wp:inline distT="0" distB="0" distL="0" distR="0" wp14:anchorId="301A5B01" wp14:editId="4161FB04">
+            <wp:extent cx="5760720" cy="1939290"/>
+            <wp:effectExtent l="0" t="0" r="0" b="3810"/>
+            <wp:docPr id="1232666573" name="Picture 1" descr="A green graph with a white background&#10;&#10;Description automatically generated"/>
             <wp:cNvGraphicFramePr>
               <a:graphicFrameLocks xmlns:a="http://schemas.openxmlformats.org/drawingml/2006/main" noChangeAspect="1"/>
             </wp:cNvGraphicFramePr>
@@ -1491,7 +1713,7 @@
               <a:graphicData uri="http://schemas.openxmlformats.org/drawingml/2006/picture">
                 <pic:pic xmlns:pic="http://schemas.openxmlformats.org/drawingml/2006/picture">
                   <pic:nvPicPr>
-                    <pic:cNvPr id="1951233010" name=""/>
+                    <pic:cNvPr id="1232666573" name="Picture 1" descr="A green graph with a white background&#10;&#10;Description automatically generated"/>
                     <pic:cNvPicPr/>
                   </pic:nvPicPr>
                   <pic:blipFill>
@@ -1503,7 +1725,7 @@
                   <pic:spPr>
                     <a:xfrm>
                       <a:off x="0" y="0"/>
-                      <a:ext cx="5760720" cy="2099310"/>
+                      <a:ext cx="5760720" cy="1939290"/>
                     </a:xfrm>
                     <a:prstGeom prst="rect">
                       <a:avLst/>
@@ -1518,7 +1740,7 @@
     </w:p>
     <w:p>
       <w:pPr>
-        <w:pStyle w:val="Legenda"/>
+        <w:pStyle w:val="Caption"/>
       </w:pPr>
       <w:r>
         <w:t xml:space="preserve">Figure </w:t>
@@ -1545,13 +1767,92 @@
         <w:t xml:space="preserve"> Absolute error between sin and sin_f functions (LUTSIZE = 1)</w:t>
       </w:r>
     </w:p>
-    <w:p/>
-    <w:p>
-      <w:pPr>
-        <w:pStyle w:val="Legenda"/>
+    <w:p>
+      <w:pPr>
         <w:keepNext/>
       </w:pPr>
       <w:r>
+        <w:drawing>
+          <wp:inline distT="0" distB="0" distL="0" distR="0" wp14:anchorId="74CB7A0A" wp14:editId="6DBD56EF">
+            <wp:extent cx="5760720" cy="3168015"/>
+            <wp:effectExtent l="0" t="0" r="0" b="0"/>
+            <wp:docPr id="15618445" name="Picture 1" descr="A graph of a graph&#10;&#10;Description automatically generated"/>
+            <wp:cNvGraphicFramePr>
+              <a:graphicFrameLocks xmlns:a="http://schemas.openxmlformats.org/drawingml/2006/main" noChangeAspect="1"/>
+            </wp:cNvGraphicFramePr>
+            <a:graphic xmlns:a="http://schemas.openxmlformats.org/drawingml/2006/main">
+              <a:graphicData uri="http://schemas.openxmlformats.org/drawingml/2006/picture">
+                <pic:pic xmlns:pic="http://schemas.openxmlformats.org/drawingml/2006/picture">
+                  <pic:nvPicPr>
+                    <pic:cNvPr id="15618445" name="Picture 1" descr="A graph of a graph&#10;&#10;Description automatically generated"/>
+                    <pic:cNvPicPr/>
+                  </pic:nvPicPr>
+                  <pic:blipFill>
+                    <a:blip r:embed="rId14"/>
+                    <a:stretch>
+                      <a:fillRect/>
+                    </a:stretch>
+                  </pic:blipFill>
+                  <pic:spPr>
+                    <a:xfrm>
+                      <a:off x="0" y="0"/>
+                      <a:ext cx="5760720" cy="3168015"/>
+                    </a:xfrm>
+                    <a:prstGeom prst="rect">
+                      <a:avLst/>
+                    </a:prstGeom>
+                  </pic:spPr>
+                </pic:pic>
+              </a:graphicData>
+            </a:graphic>
+          </wp:inline>
+        </w:drawing>
+      </w:r>
+    </w:p>
+    <w:p>
+      <w:pPr>
+        <w:pStyle w:val="Caption"/>
+      </w:pPr>
+      <w:r>
+        <w:t xml:space="preserve">Figure </w:t>
+      </w:r>
+      <w:r>
+        <w:fldChar w:fldCharType="begin"/>
+      </w:r>
+      <w:r>
+        <w:instrText xml:space="preserve"> SEQ Figure \* ARABIC </w:instrText>
+      </w:r>
+      <w:r>
+        <w:fldChar w:fldCharType="separate"/>
+      </w:r>
+      <w:r>
+        <w:rPr>
+          <w:noProof/>
+        </w:rPr>
+        <w:t>6</w:t>
+      </w:r>
+      <w:r>
+        <w:fldChar w:fldCharType="end"/>
+      </w:r>
+      <w:r>
+        <w:t xml:space="preserve"> </w:t>
+      </w:r>
+      <w:r>
+        <w:t>cos and cos_f comparison - zoom in</w:t>
+      </w:r>
+    </w:p>
+    <w:p>
+      <w:pPr>
+        <w:pStyle w:val="Caption"/>
+        <w:keepNext/>
+      </w:pPr>
+    </w:p>
+    <w:p>
+      <w:pPr>
+        <w:pStyle w:val="Caption"/>
+        <w:keepNext/>
+      </w:pPr>
+      <w:r>
         <w:t xml:space="preserve">Table </w:t>
       </w:r>
       <w:r>
@@ -1574,11 +1875,17 @@
       </w:r>
       <w:r>
         <w:t xml:space="preserve">  Mean absolute difference between sin and sin_f</w:t>
+      </w:r>
+      <w:r>
+        <w:t xml:space="preserve"> (or cos and cos_f)</w:t>
+      </w:r>
+      <w:r>
+        <w:t xml:space="preserve"> with 1e-5 angle step.</w:t>
       </w:r>
     </w:p>
     <w:tbl>
       <w:tblPr>
-        <w:tblStyle w:val="Tabela-Siatka"/>
+        <w:tblStyle w:val="TableGrid"/>
         <w:tblW w:w="0" w:type="auto"/>
         <w:tblLook w:val="04A0" w:firstRow="1" w:lastRow="0" w:firstColumn="1" w:lastColumn="0" w:noHBand="0" w:noVBand="1"/>
       </w:tblPr>
@@ -1743,7 +2050,11 @@
           <w:tcPr>
             <w:tcW w:w="2266" w:type="dxa"/>
           </w:tcPr>
-          <w:p/>
+          <w:p>
+            <w:r>
+              <w:t>0.000082</w:t>
+            </w:r>
+          </w:p>
         </w:tc>
       </w:tr>
     </w:tbl>
@@ -1765,7 +2076,7 @@
     </w:p>
     <w:p>
       <w:pPr>
-        <w:pStyle w:val="Nagwek1"/>
+        <w:pStyle w:val="Heading1"/>
       </w:pPr>
       <w:r>
         <w:lastRenderedPageBreak/>
@@ -1790,6 +2101,78 @@
       </w:r>
       <w:r>
         <w:t>The Quake algorithm avoids directly calculating the square root. Instead, it uses a fast approximation, combined with Newton’s method for refinement. The key trick is in using bit-level manipulation of the floating-point number to produce a rough initial guess.</w:t>
+      </w:r>
+    </w:p>
+    <w:p>
+      <w:pPr>
+        <w:keepNext/>
+        <w:jc w:val="left"/>
+      </w:pPr>
+      <w:r>
+        <w:drawing>
+          <wp:inline distT="0" distB="0" distL="0" distR="0" wp14:anchorId="43D25966" wp14:editId="2878B18B">
+            <wp:extent cx="5760720" cy="2784475"/>
+            <wp:effectExtent l="0" t="0" r="0" b="0"/>
+            <wp:docPr id="24372720" name="Picture 1" descr="A computer screen with text and numbers&#10;&#10;Description automatically generated"/>
+            <wp:cNvGraphicFramePr>
+              <a:graphicFrameLocks xmlns:a="http://schemas.openxmlformats.org/drawingml/2006/main" noChangeAspect="1"/>
+            </wp:cNvGraphicFramePr>
+            <a:graphic xmlns:a="http://schemas.openxmlformats.org/drawingml/2006/main">
+              <a:graphicData uri="http://schemas.openxmlformats.org/drawingml/2006/picture">
+                <pic:pic xmlns:pic="http://schemas.openxmlformats.org/drawingml/2006/picture">
+                  <pic:nvPicPr>
+                    <pic:cNvPr id="24372720" name="Picture 1" descr="A computer screen with text and numbers&#10;&#10;Description automatically generated"/>
+                    <pic:cNvPicPr/>
+                  </pic:nvPicPr>
+                  <pic:blipFill>
+                    <a:blip r:embed="rId15"/>
+                    <a:stretch>
+                      <a:fillRect/>
+                    </a:stretch>
+                  </pic:blipFill>
+                  <pic:spPr>
+                    <a:xfrm>
+                      <a:off x="0" y="0"/>
+                      <a:ext cx="5760720" cy="2784475"/>
+                    </a:xfrm>
+                    <a:prstGeom prst="rect">
+                      <a:avLst/>
+                    </a:prstGeom>
+                  </pic:spPr>
+                </pic:pic>
+              </a:graphicData>
+            </a:graphic>
+          </wp:inline>
+        </w:drawing>
+      </w:r>
+    </w:p>
+    <w:p>
+      <w:pPr>
+        <w:pStyle w:val="Caption"/>
+      </w:pPr>
+      <w:r>
+        <w:t xml:space="preserve">Figure </w:t>
+      </w:r>
+      <w:r>
+        <w:fldChar w:fldCharType="begin"/>
+      </w:r>
+      <w:r>
+        <w:instrText xml:space="preserve"> SEQ Figure \* ARABIC </w:instrText>
+      </w:r>
+      <w:r>
+        <w:fldChar w:fldCharType="separate"/>
+      </w:r>
+      <w:r>
+        <w:rPr>
+          <w:noProof/>
+        </w:rPr>
+        <w:t>7</w:t>
+      </w:r>
+      <w:r>
+        <w:fldChar w:fldCharType="end"/>
+      </w:r>
+      <w:r>
+        <w:t xml:space="preserve"> Quake algorithm</w:t>
       </w:r>
     </w:p>
     <w:p>
@@ -2207,10 +2590,7 @@
     </w:p>
     <w:p>
       <w:pPr>
-        <w:numPr>
-          <w:ilvl w:val="0"/>
-          <w:numId w:val="4"/>
-        </w:numPr>
+        <w:ind w:left="360"/>
         <w:rPr>
           <w:color w:val="FF0000"/>
           <w:lang w:val="en-AU"/>
@@ -2221,7 +2601,28 @@
           <w:color w:val="FF0000"/>
           <w:lang w:val="en-AU"/>
         </w:rPr>
-        <w:t xml:space="preserve">The result is then refined with one iteration of Newton’s method to improve the approximation. The formula used is: </w:t>
+        <w:t xml:space="preserve">The result is then refined with one iteration of Newton’s method to improve the approximation. </w:t>
+      </w:r>
+      <w:r>
+        <w:rPr>
+          <w:color w:val="FF0000"/>
+          <w:lang w:val="en-AU"/>
+        </w:rPr>
+        <w:t>This step reduces the error in the approximation.</w:t>
+      </w:r>
+      <w:r>
+        <w:rPr>
+          <w:color w:val="FF0000"/>
+          <w:lang w:val="en-AU"/>
+        </w:rPr>
+        <w:t xml:space="preserve"> </w:t>
+      </w:r>
+      <w:r>
+        <w:rPr>
+          <w:color w:val="FF0000"/>
+          <w:lang w:val="en-AU"/>
+        </w:rPr>
+        <w:t xml:space="preserve">The formula used is: </w:t>
       </w:r>
     </w:p>
     <w:p>
@@ -2309,22 +2710,6 @@
     </w:p>
     <w:p>
       <w:pPr>
-        <w:ind w:left="360"/>
-        <w:rPr>
-          <w:color w:val="FF0000"/>
-          <w:lang w:val="en-AU"/>
-        </w:rPr>
-      </w:pPr>
-      <w:r>
-        <w:rPr>
-          <w:color w:val="FF0000"/>
-          <w:lang w:val="en-AU"/>
-        </w:rPr>
-        <w:t>This step reduces the error in the approximation.</w:t>
-      </w:r>
-    </w:p>
-    <w:p>
-      <w:pPr>
         <w:rPr>
           <w:rFonts w:eastAsiaTheme="minorEastAsia"/>
           <w:lang w:val="en-AU"/>
@@ -2334,6 +2719,7 @@
         <w:rPr>
           <w:lang w:val="en-AU"/>
         </w:rPr>
+        <w:lastRenderedPageBreak/>
         <w:t xml:space="preserve">After that, result of Quake’s algorithm is multiplied by input value, so division is avoided again (which increases execution speed a lot). Instead </w:t>
       </w:r>
       <m:oMath>
@@ -2366,31 +2752,81 @@
               <w:rFonts w:ascii="Cambria Math" w:hAnsi="Cambria Math"/>
               <w:lang w:val="en-AU"/>
             </w:rPr>
-            <m:t>sqrt=</m:t>
-          </m:r>
-          <m:r>
-            <w:rPr>
-              <w:rFonts w:ascii="Cambria Math" w:hAnsi="Cambria Math"/>
-              <w:lang w:val="en-AU"/>
-            </w:rPr>
-            <m:t>x∙</m:t>
-          </m:r>
-          <m:r>
-            <w:rPr>
-              <w:rFonts w:ascii="Cambria Math" w:hAnsi="Cambria Math"/>
-              <w:lang w:val="en-AU"/>
-            </w:rPr>
-            <m:t>(invsqrt)</m:t>
+            <m:t>sqrt=x∙(invsqrt)</m:t>
           </m:r>
         </m:oMath>
       </m:oMathPara>
     </w:p>
     <w:p>
       <w:pPr>
-        <w:ind w:firstLine="1304"/>
-      </w:pPr>
-      <w:r>
-        <w:t xml:space="preserve"> </w:t>
+        <w:keepNext/>
+        <w:jc w:val="center"/>
+      </w:pPr>
+      <w:r>
+        <w:drawing>
+          <wp:inline distT="0" distB="0" distL="0" distR="0" wp14:anchorId="33424313" wp14:editId="33DBC3EB">
+            <wp:extent cx="3197202" cy="755955"/>
+            <wp:effectExtent l="0" t="0" r="3810" b="6350"/>
+            <wp:docPr id="1357444889" name="Picture 1" descr="A computer screen with text&#10;&#10;Description automatically generated with medium confidence"/>
+            <wp:cNvGraphicFramePr>
+              <a:graphicFrameLocks xmlns:a="http://schemas.openxmlformats.org/drawingml/2006/main" noChangeAspect="1"/>
+            </wp:cNvGraphicFramePr>
+            <a:graphic xmlns:a="http://schemas.openxmlformats.org/drawingml/2006/main">
+              <a:graphicData uri="http://schemas.openxmlformats.org/drawingml/2006/picture">
+                <pic:pic xmlns:pic="http://schemas.openxmlformats.org/drawingml/2006/picture">
+                  <pic:nvPicPr>
+                    <pic:cNvPr id="1357444889" name="Picture 1" descr="A computer screen with text&#10;&#10;Description automatically generated with medium confidence"/>
+                    <pic:cNvPicPr/>
+                  </pic:nvPicPr>
+                  <pic:blipFill>
+                    <a:blip r:embed="rId16"/>
+                    <a:stretch>
+                      <a:fillRect/>
+                    </a:stretch>
+                  </pic:blipFill>
+                  <pic:spPr>
+                    <a:xfrm>
+                      <a:off x="0" y="0"/>
+                      <a:ext cx="3221962" cy="761809"/>
+                    </a:xfrm>
+                    <a:prstGeom prst="rect">
+                      <a:avLst/>
+                    </a:prstGeom>
+                  </pic:spPr>
+                </pic:pic>
+              </a:graphicData>
+            </a:graphic>
+          </wp:inline>
+        </w:drawing>
+      </w:r>
+    </w:p>
+    <w:p>
+      <w:pPr>
+        <w:pStyle w:val="Caption"/>
+      </w:pPr>
+      <w:r>
+        <w:t xml:space="preserve">Figure </w:t>
+      </w:r>
+      <w:r>
+        <w:fldChar w:fldCharType="begin"/>
+      </w:r>
+      <w:r>
+        <w:instrText xml:space="preserve"> SEQ Figure \* ARABIC </w:instrText>
+      </w:r>
+      <w:r>
+        <w:fldChar w:fldCharType="separate"/>
+      </w:r>
+      <w:r>
+        <w:rPr>
+          <w:noProof/>
+        </w:rPr>
+        <w:t>8</w:t>
+      </w:r>
+      <w:r>
+        <w:fldChar w:fldCharType="end"/>
+      </w:r>
+      <w:r>
+        <w:t xml:space="preserve"> Inverse-Inverse square root</w:t>
       </w:r>
     </w:p>
     <w:p>
@@ -2460,6 +2896,159 @@
     </w:p>
     <w:p>
       <w:pPr>
+        <w:keepNext/>
+        <w:jc w:val="center"/>
+      </w:pPr>
+      <w:r>
+        <w:drawing>
+          <wp:inline distT="0" distB="0" distL="0" distR="0" wp14:anchorId="498FA4F6" wp14:editId="421975E5">
+            <wp:extent cx="5760720" cy="666115"/>
+            <wp:effectExtent l="0" t="0" r="0" b="635"/>
+            <wp:docPr id="1370071437" name="Picture 1"/>
+            <wp:cNvGraphicFramePr>
+              <a:graphicFrameLocks xmlns:a="http://schemas.openxmlformats.org/drawingml/2006/main" noChangeAspect="1"/>
+            </wp:cNvGraphicFramePr>
+            <a:graphic xmlns:a="http://schemas.openxmlformats.org/drawingml/2006/main">
+              <a:graphicData uri="http://schemas.openxmlformats.org/drawingml/2006/picture">
+                <pic:pic xmlns:pic="http://schemas.openxmlformats.org/drawingml/2006/picture">
+                  <pic:nvPicPr>
+                    <pic:cNvPr id="1370071437" name=""/>
+                    <pic:cNvPicPr/>
+                  </pic:nvPicPr>
+                  <pic:blipFill>
+                    <a:blip r:embed="rId17"/>
+                    <a:stretch>
+                      <a:fillRect/>
+                    </a:stretch>
+                  </pic:blipFill>
+                  <pic:spPr>
+                    <a:xfrm>
+                      <a:off x="0" y="0"/>
+                      <a:ext cx="5760720" cy="666115"/>
+                    </a:xfrm>
+                    <a:prstGeom prst="rect">
+                      <a:avLst/>
+                    </a:prstGeom>
+                  </pic:spPr>
+                </pic:pic>
+              </a:graphicData>
+            </a:graphic>
+          </wp:inline>
+        </w:drawing>
+      </w:r>
+    </w:p>
+    <w:p>
+      <w:pPr>
+        <w:pStyle w:val="Caption"/>
+      </w:pPr>
+      <w:r>
+        <w:t xml:space="preserve">Figure </w:t>
+      </w:r>
+      <w:r>
+        <w:fldChar w:fldCharType="begin"/>
+      </w:r>
+      <w:r>
+        <w:instrText xml:space="preserve"> SEQ Figure \* ARABIC </w:instrText>
+      </w:r>
+      <w:r>
+        <w:fldChar w:fldCharType="separate"/>
+      </w:r>
+      <w:r>
+        <w:rPr>
+          <w:noProof/>
+        </w:rPr>
+        <w:t>9</w:t>
+      </w:r>
+      <w:r>
+        <w:fldChar w:fldCharType="end"/>
+      </w:r>
+      <w:r>
+        <w:t xml:space="preserve"> Adjusting fast quare root accuracy - in default equal to 5</w:t>
+      </w:r>
+    </w:p>
+    <w:p/>
+    <w:p>
+      <w:pPr>
+        <w:pStyle w:val="Caption"/>
+      </w:pPr>
+      <w:r>
+        <w:drawing>
+          <wp:inline distT="0" distB="0" distL="0" distR="0" wp14:anchorId="1666822D" wp14:editId="759CAC58">
+            <wp:extent cx="4373774" cy="2605365"/>
+            <wp:effectExtent l="0" t="0" r="8255" b="5080"/>
+            <wp:docPr id="257293971" name="Picture 1" descr="A graph of a function&#10;&#10;Description automatically generated"/>
+            <wp:cNvGraphicFramePr>
+              <a:graphicFrameLocks xmlns:a="http://schemas.openxmlformats.org/drawingml/2006/main" noChangeAspect="1"/>
+            </wp:cNvGraphicFramePr>
+            <a:graphic xmlns:a="http://schemas.openxmlformats.org/drawingml/2006/main">
+              <a:graphicData uri="http://schemas.openxmlformats.org/drawingml/2006/picture">
+                <pic:pic xmlns:pic="http://schemas.openxmlformats.org/drawingml/2006/picture">
+                  <pic:nvPicPr>
+                    <pic:cNvPr id="257293971" name="Picture 1" descr="A graph of a function&#10;&#10;Description automatically generated"/>
+                    <pic:cNvPicPr/>
+                  </pic:nvPicPr>
+                  <pic:blipFill>
+                    <a:blip r:embed="rId18"/>
+                    <a:stretch>
+                      <a:fillRect/>
+                    </a:stretch>
+                  </pic:blipFill>
+                  <pic:spPr>
+                    <a:xfrm>
+                      <a:off x="0" y="0"/>
+                      <a:ext cx="4378601" cy="2608240"/>
+                    </a:xfrm>
+                    <a:prstGeom prst="rect">
+                      <a:avLst/>
+                    </a:prstGeom>
+                  </pic:spPr>
+                </pic:pic>
+              </a:graphicData>
+            </a:graphic>
+          </wp:inline>
+        </w:drawing>
+      </w:r>
+      <w:r>
+        <w:t xml:space="preserve"> </w:t>
+      </w:r>
+    </w:p>
+    <w:p>
+      <w:pPr>
+        <w:pStyle w:val="Caption"/>
+      </w:pPr>
+      <w:r>
+        <w:t xml:space="preserve">Figure </w:t>
+      </w:r>
+      <w:r>
+        <w:fldChar w:fldCharType="begin"/>
+      </w:r>
+      <w:r>
+        <w:instrText xml:space="preserve"> SEQ Figure \* ARABIC </w:instrText>
+      </w:r>
+      <w:r>
+        <w:fldChar w:fldCharType="separate"/>
+      </w:r>
+      <w:r>
+        <w:rPr>
+          <w:noProof/>
+        </w:rPr>
+        <w:t>10</w:t>
+      </w:r>
+      <w:r>
+        <w:fldChar w:fldCharType="end"/>
+      </w:r>
+      <w:r>
+        <w:t xml:space="preserve"> sqrt from math.</w:t>
+      </w:r>
+      <w:r>
+        <w:t>h</w:t>
+      </w:r>
+      <w:r>
+        <w:t xml:space="preserve"> and fast_sqrt comparison</w:t>
+      </w:r>
+    </w:p>
+    <w:p>
+      <w:pPr>
         <w:jc w:val="left"/>
       </w:pPr>
       <w:r>
@@ -2468,17 +3057,127 @@
     </w:p>
     <w:p>
       <w:pPr>
-        <w:ind w:firstLine="1304"/>
-      </w:pPr>
-    </w:p>
-    <w:p>
-      <w:pPr>
-        <w:ind w:firstLine="1304"/>
-      </w:pPr>
+        <w:keepNext/>
+        <w:jc w:val="center"/>
+      </w:pPr>
+      <w:r>
+        <w:lastRenderedPageBreak/>
+        <w:drawing>
+          <wp:inline distT="0" distB="0" distL="0" distR="0" wp14:anchorId="3C757016" wp14:editId="7A28CA8D">
+            <wp:extent cx="4172000" cy="2451602"/>
+            <wp:effectExtent l="0" t="0" r="0" b="6350"/>
+            <wp:docPr id="456623027" name="Picture 1" descr="A graph with a line&#10;&#10;Description automatically generated"/>
+            <wp:cNvGraphicFramePr>
+              <a:graphicFrameLocks xmlns:a="http://schemas.openxmlformats.org/drawingml/2006/main" noChangeAspect="1"/>
+            </wp:cNvGraphicFramePr>
+            <a:graphic xmlns:a="http://schemas.openxmlformats.org/drawingml/2006/main">
+              <a:graphicData uri="http://schemas.openxmlformats.org/drawingml/2006/picture">
+                <pic:pic xmlns:pic="http://schemas.openxmlformats.org/drawingml/2006/picture">
+                  <pic:nvPicPr>
+                    <pic:cNvPr id="456623027" name="Picture 1" descr="A graph with a line&#10;&#10;Description automatically generated"/>
+                    <pic:cNvPicPr/>
+                  </pic:nvPicPr>
+                  <pic:blipFill>
+                    <a:blip r:embed="rId19"/>
+                    <a:stretch>
+                      <a:fillRect/>
+                    </a:stretch>
+                  </pic:blipFill>
+                  <pic:spPr>
+                    <a:xfrm>
+                      <a:off x="0" y="0"/>
+                      <a:ext cx="4181721" cy="2457314"/>
+                    </a:xfrm>
+                    <a:prstGeom prst="rect">
+                      <a:avLst/>
+                    </a:prstGeom>
+                  </pic:spPr>
+                </pic:pic>
+              </a:graphicData>
+            </a:graphic>
+          </wp:inline>
+        </w:drawing>
+      </w:r>
+    </w:p>
+    <w:p>
+      <w:pPr>
+        <w:pStyle w:val="Caption"/>
+      </w:pPr>
+      <w:r>
+        <w:t xml:space="preserve">Figure </w:t>
+      </w:r>
+      <w:r>
+        <w:fldChar w:fldCharType="begin"/>
+      </w:r>
+      <w:r>
+        <w:instrText xml:space="preserve"> SEQ Figure \* ARABIC </w:instrText>
+      </w:r>
+      <w:r>
+        <w:fldChar w:fldCharType="separate"/>
+      </w:r>
+      <w:r>
+        <w:rPr>
+          <w:noProof/>
+        </w:rPr>
+        <w:t>11</w:t>
+      </w:r>
+      <w:r>
+        <w:fldChar w:fldCharType="end"/>
+      </w:r>
+      <w:r>
+        <w:t xml:space="preserve"> Relative error [%] of fast_sqrt function</w:t>
+      </w:r>
+      <w:r>
+        <w:t xml:space="preserve"> in comparison to sqrt function from math.h library</w:t>
+      </w:r>
+    </w:p>
+    <w:p>
+      <w:pPr>
+        <w:jc w:val="left"/>
+        <w:rPr>
+          <w:rFonts w:asciiTheme="majorHAnsi" w:eastAsiaTheme="majorEastAsia" w:hAnsiTheme="majorHAnsi" w:cstheme="majorBidi"/>
+          <w:color w:val="A5A5A5" w:themeColor="accent1" w:themeShade="BF"/>
+          <w:sz w:val="40"/>
+          <w:szCs w:val="40"/>
+        </w:rPr>
+      </w:pPr>
+    </w:p>
+    <w:p>
+      <w:pPr>
+        <w:pStyle w:val="Caption"/>
+        <w:keepNext/>
+      </w:pPr>
+      <w:r>
+        <w:t xml:space="preserve">Table </w:t>
+      </w:r>
+      <w:r>
+        <w:fldChar w:fldCharType="begin"/>
+      </w:r>
+      <w:r>
+        <w:instrText xml:space="preserve"> SEQ Table \* ARABIC </w:instrText>
+      </w:r>
+      <w:r>
+        <w:fldChar w:fldCharType="separate"/>
+      </w:r>
+      <w:r>
+        <w:rPr>
+          <w:noProof/>
+        </w:rPr>
+        <w:t>3</w:t>
+      </w:r>
+      <w:r>
+        <w:fldChar w:fldCharType="end"/>
+      </w:r>
+      <w:r>
+        <w:t xml:space="preserve"> </w:t>
+      </w:r>
+      <w:r>
+        <w:t>Mean relative error of fast_sqrt function with SQRT_ACCURACY parameter change</w:t>
+      </w:r>
     </w:p>
     <w:tbl>
       <w:tblPr>
-        <w:tblStyle w:val="Tabela-Siatka"/>
+        <w:tblStyle w:val="TableGrid"/>
         <w:tblW w:w="0" w:type="auto"/>
         <w:tblLook w:val="04A0" w:firstRow="1" w:lastRow="0" w:firstColumn="1" w:lastColumn="0" w:noHBand="0" w:noVBand="1"/>
       </w:tblPr>
@@ -2524,21 +3223,7 @@
                 <w:b/>
                 <w:bCs/>
               </w:rPr>
-              <w:t xml:space="preserve">Mean </w:t>
-            </w:r>
-            <w:r>
-              <w:rPr>
-                <w:b/>
-                <w:bCs/>
-              </w:rPr>
-              <w:t>relative</w:t>
-            </w:r>
-            <w:r>
-              <w:rPr>
-                <w:b/>
-                <w:bCs/>
-              </w:rPr>
-              <w:t xml:space="preserve"> error</w:t>
+              <w:t>Mean relative error</w:t>
             </w:r>
           </w:p>
         </w:tc>
@@ -2588,8 +3273,10 @@
               </w:tabs>
             </w:pPr>
             <w:r>
-              <w:tab/>
-              <w:t xml:space="preserve"> %</w:t>
+              <w:t xml:space="preserve">1,6e-4 </w:t>
+            </w:r>
+            <w:r>
+              <w:t>[%]</w:t>
             </w:r>
           </w:p>
         </w:tc>
@@ -2599,7 +3286,7 @@
           </w:tcPr>
           <w:p>
             <w:r>
-              <w:t>Xx cycles</w:t>
+              <w:t>17 cycles</w:t>
             </w:r>
           </w:p>
         </w:tc>
@@ -2614,7 +3301,7 @@
               <w:jc w:val="left"/>
             </w:pPr>
             <w:r>
-              <w:t>5</w:t>
+              <w:t>3</w:t>
             </w:r>
           </w:p>
         </w:tc>
@@ -2622,13 +3309,26 @@
           <w:tcPr>
             <w:tcW w:w="3778" w:type="dxa"/>
           </w:tcPr>
-          <w:p/>
+          <w:p>
+            <w:pPr>
+              <w:tabs>
+                <w:tab w:val="left" w:pos="1063"/>
+              </w:tabs>
+            </w:pPr>
+            <w:r>
+              <w:t>3,5e-6 [%]</w:t>
+            </w:r>
+          </w:p>
         </w:tc>
         <w:tc>
           <w:tcPr>
             <w:tcW w:w="3021" w:type="dxa"/>
           </w:tcPr>
-          <w:p/>
+          <w:p>
+            <w:r>
+              <w:t>21 cycles</w:t>
+            </w:r>
+          </w:p>
         </w:tc>
       </w:tr>
       <w:tr>
@@ -2641,7 +3341,7 @@
               <w:jc w:val="left"/>
             </w:pPr>
             <w:r>
-              <w:t>10</w:t>
+              <w:t>5</w:t>
             </w:r>
           </w:p>
         </w:tc>
@@ -2649,13 +3349,27 @@
           <w:tcPr>
             <w:tcW w:w="3778" w:type="dxa"/>
           </w:tcPr>
-          <w:p/>
+          <w:p>
+            <w:r>
+              <w:t>2,</w:t>
+            </w:r>
+            <w:r>
+              <w:t>3</w:t>
+            </w:r>
+            <w:r>
+              <w:t>e-6 [%]</w:t>
+            </w:r>
+          </w:p>
         </w:tc>
         <w:tc>
           <w:tcPr>
             <w:tcW w:w="3021" w:type="dxa"/>
           </w:tcPr>
-          <w:p/>
+          <w:p>
+            <w:r>
+              <w:t>26 cycles</w:t>
+            </w:r>
+          </w:p>
         </w:tc>
       </w:tr>
       <w:tr>
@@ -2668,7 +3382,7 @@
               <w:jc w:val="left"/>
             </w:pPr>
             <w:r>
-              <w:t>20</w:t>
+              <w:t>10</w:t>
             </w:r>
           </w:p>
         </w:tc>
@@ -2676,24 +3390,85 @@
           <w:tcPr>
             <w:tcW w:w="3778" w:type="dxa"/>
           </w:tcPr>
-          <w:p/>
+          <w:p>
+            <w:r>
+              <w:t>2,2e-6[%]</w:t>
+            </w:r>
+          </w:p>
         </w:tc>
         <w:tc>
           <w:tcPr>
             <w:tcW w:w="3021" w:type="dxa"/>
           </w:tcPr>
-          <w:p/>
+          <w:p>
+            <w:r>
+              <w:t>44 cycles</w:t>
+            </w:r>
+          </w:p>
+        </w:tc>
+      </w:tr>
+      <w:tr>
+        <w:tc>
+          <w:tcPr>
+            <w:tcW w:w="2263" w:type="dxa"/>
+          </w:tcPr>
+          <w:p>
+            <w:pPr>
+              <w:jc w:val="left"/>
+            </w:pPr>
+            <w:r>
+              <w:t>20</w:t>
+            </w:r>
+          </w:p>
+        </w:tc>
+        <w:tc>
+          <w:tcPr>
+            <w:tcW w:w="3778" w:type="dxa"/>
+          </w:tcPr>
+          <w:p>
+            <w:r>
+              <w:t>2,</w:t>
+            </w:r>
+            <w:r>
+              <w:t>1</w:t>
+            </w:r>
+            <w:r>
+              <w:t>e-6[%]</w:t>
+            </w:r>
+          </w:p>
+        </w:tc>
+        <w:tc>
+          <w:tcPr>
+            <w:tcW w:w="3021" w:type="dxa"/>
+          </w:tcPr>
+          <w:p>
+            <w:r>
+              <w:t>90 cycles</w:t>
+            </w:r>
+          </w:p>
         </w:tc>
       </w:tr>
     </w:tbl>
     <w:p>
       <w:pPr>
-        <w:ind w:firstLine="1304"/>
-      </w:pPr>
-    </w:p>
-    <w:p>
-      <w:pPr>
         <w:jc w:val="left"/>
+        <w:rPr>
+          <w:rFonts w:asciiTheme="majorHAnsi" w:eastAsiaTheme="majorEastAsia" w:hAnsiTheme="majorHAnsi" w:cstheme="majorBidi"/>
+          <w:color w:val="A5A5A5" w:themeColor="accent1" w:themeShade="BF"/>
+          <w:sz w:val="40"/>
+          <w:szCs w:val="40"/>
+        </w:rPr>
+      </w:pPr>
+    </w:p>
+    <w:p>
+      <w:pPr>
+        <w:jc w:val="left"/>
+        <w:rPr>
+          <w:rFonts w:asciiTheme="majorHAnsi" w:eastAsiaTheme="majorEastAsia" w:hAnsiTheme="majorHAnsi" w:cstheme="majorBidi"/>
+          <w:color w:val="A5A5A5" w:themeColor="accent1" w:themeShade="BF"/>
+          <w:sz w:val="40"/>
+          <w:szCs w:val="40"/>
+        </w:rPr>
       </w:pPr>
       <w:r>
         <w:br w:type="page"/>
@@ -2701,7 +3476,7 @@
     </w:p>
     <w:p>
       <w:pPr>
-        <w:pStyle w:val="Nagwek1"/>
+        <w:pStyle w:val="Heading1"/>
       </w:pPr>
       <w:r>
         <w:lastRenderedPageBreak/>
@@ -2762,10 +3537,268 @@
       <w:r>
         <w:t>buffer).</w:t>
       </w:r>
+      <w:r>
+        <w:t xml:space="preserve"> Important information is signal measuring frequency, base frequency for which RMS should be calculated and buffer size (should be counted as </w:t>
+      </w:r>
+      <w:r>
+        <w:rPr>
+          <w:i/>
+          <w:iCs/>
+        </w:rPr>
+        <w:t>measuring frequency divided by base frequency</w:t>
+      </w:r>
+      <w:r>
+        <w:t xml:space="preserve">). </w:t>
+      </w:r>
+      <w:r>
+        <w:rPr>
+          <w:i/>
+          <w:iCs/>
+        </w:rPr>
+        <w:t>RMS_HA</w:t>
+      </w:r>
+      <w:r>
+        <w:rPr>
+          <w:i/>
+          <w:iCs/>
+        </w:rPr>
+        <w:t>N</w:t>
+      </w:r>
+      <w:r>
+        <w:rPr>
+          <w:i/>
+          <w:iCs/>
+        </w:rPr>
+        <w:t>DLERS</w:t>
+      </w:r>
+      <w:r>
+        <w:t xml:space="preserve"> </w:t>
+      </w:r>
+      <w:r>
+        <w:t xml:space="preserve">corresponds to number of buffer arrays that are declared for this scope. Each signal should have different buffer. That means, e.g. for three phase </w:t>
+      </w:r>
+      <w:r>
+        <w:t>system</w:t>
+      </w:r>
+      <w:r>
+        <w:t>, we could have three current measurements and three voltage measurement</w:t>
+      </w:r>
+      <w:r>
+        <w:t>s</w:t>
+      </w:r>
+      <w:r>
+        <w:t xml:space="preserve">, so </w:t>
+      </w:r>
+      <w:r>
+        <w:rPr>
+          <w:i/>
+          <w:iCs/>
+        </w:rPr>
+        <w:t>RMS_HA</w:t>
+      </w:r>
+      <w:r>
+        <w:rPr>
+          <w:i/>
+          <w:iCs/>
+        </w:rPr>
+        <w:t>N</w:t>
+      </w:r>
+      <w:r>
+        <w:rPr>
+          <w:i/>
+          <w:iCs/>
+        </w:rPr>
+        <w:t>DLERS</w:t>
+      </w:r>
+      <w:r>
+        <w:t xml:space="preserve"> can be equal to 6.</w:t>
+      </w:r>
+    </w:p>
+    <w:p>
+      <w:pPr>
+        <w:keepNext/>
+      </w:pPr>
+      <w:r>
+        <w:drawing>
+          <wp:inline distT="0" distB="0" distL="0" distR="0" wp14:anchorId="1BBDA7FD" wp14:editId="21ACA81C">
+            <wp:extent cx="5760720" cy="942975"/>
+            <wp:effectExtent l="0" t="0" r="0" b="9525"/>
+            <wp:docPr id="1576312504" name="Picture 1" descr="A screen shot of a computer&#10;&#10;Description automatically generated"/>
+            <wp:cNvGraphicFramePr>
+              <a:graphicFrameLocks xmlns:a="http://schemas.openxmlformats.org/drawingml/2006/main" noChangeAspect="1"/>
+            </wp:cNvGraphicFramePr>
+            <a:graphic xmlns:a="http://schemas.openxmlformats.org/drawingml/2006/main">
+              <a:graphicData uri="http://schemas.openxmlformats.org/drawingml/2006/picture">
+                <pic:pic xmlns:pic="http://schemas.openxmlformats.org/drawingml/2006/picture">
+                  <pic:nvPicPr>
+                    <pic:cNvPr id="1576312504" name="Picture 1" descr="A screen shot of a computer&#10;&#10;Description automatically generated"/>
+                    <pic:cNvPicPr/>
+                  </pic:nvPicPr>
+                  <pic:blipFill>
+                    <a:blip r:embed="rId20"/>
+                    <a:stretch>
+                      <a:fillRect/>
+                    </a:stretch>
+                  </pic:blipFill>
+                  <pic:spPr>
+                    <a:xfrm>
+                      <a:off x="0" y="0"/>
+                      <a:ext cx="5760720" cy="942975"/>
+                    </a:xfrm>
+                    <a:prstGeom prst="rect">
+                      <a:avLst/>
+                    </a:prstGeom>
+                  </pic:spPr>
+                </pic:pic>
+              </a:graphicData>
+            </a:graphic>
+          </wp:inline>
+        </w:drawing>
+      </w:r>
+    </w:p>
+    <w:p>
+      <w:pPr>
+        <w:pStyle w:val="Caption"/>
+      </w:pPr>
+      <w:r>
+        <w:t xml:space="preserve">Figure </w:t>
+      </w:r>
+      <w:r>
+        <w:fldChar w:fldCharType="begin"/>
+      </w:r>
+      <w:r>
+        <w:instrText xml:space="preserve"> SEQ Figure \* ARABIC </w:instrText>
+      </w:r>
+      <w:r>
+        <w:fldChar w:fldCharType="separate"/>
+      </w:r>
+      <w:r>
+        <w:rPr>
+          <w:noProof/>
+        </w:rPr>
+        <w:t>12</w:t>
+      </w:r>
+      <w:r>
+        <w:fldChar w:fldCharType="end"/>
+      </w:r>
+      <w:r>
+        <w:t xml:space="preserve"> </w:t>
+      </w:r>
+      <w:r>
+        <w:t>Setting parameters of RMS functions</w:t>
+      </w:r>
+    </w:p>
+    <w:p>
+      <w:pPr>
+        <w:keepNext/>
+        <w:jc w:val="center"/>
+      </w:pPr>
+      <w:r>
+        <w:drawing>
+          <wp:inline distT="0" distB="0" distL="0" distR="0" wp14:anchorId="2D30FD16" wp14:editId="670B0373">
+            <wp:extent cx="2832721" cy="1703549"/>
+            <wp:effectExtent l="0" t="0" r="6350" b="0"/>
+            <wp:docPr id="1670964067" name="Picture 1" descr="A screen shot of a computer&#10;&#10;Description automatically generated"/>
+            <wp:cNvGraphicFramePr>
+              <a:graphicFrameLocks xmlns:a="http://schemas.openxmlformats.org/drawingml/2006/main" noChangeAspect="1"/>
+            </wp:cNvGraphicFramePr>
+            <a:graphic xmlns:a="http://schemas.openxmlformats.org/drawingml/2006/main">
+              <a:graphicData uri="http://schemas.openxmlformats.org/drawingml/2006/picture">
+                <pic:pic xmlns:pic="http://schemas.openxmlformats.org/drawingml/2006/picture">
+                  <pic:nvPicPr>
+                    <pic:cNvPr id="1670964067" name="Picture 1" descr="A screen shot of a computer&#10;&#10;Description automatically generated"/>
+                    <pic:cNvPicPr/>
+                  </pic:nvPicPr>
+                  <pic:blipFill>
+                    <a:blip r:embed="rId21"/>
+                    <a:stretch>
+                      <a:fillRect/>
+                    </a:stretch>
+                  </pic:blipFill>
+                  <pic:spPr>
+                    <a:xfrm>
+                      <a:off x="0" y="0"/>
+                      <a:ext cx="2846325" cy="1711730"/>
+                    </a:xfrm>
+                    <a:prstGeom prst="rect">
+                      <a:avLst/>
+                    </a:prstGeom>
+                  </pic:spPr>
+                </pic:pic>
+              </a:graphicData>
+            </a:graphic>
+          </wp:inline>
+        </w:drawing>
+      </w:r>
+    </w:p>
+    <w:p>
+      <w:pPr>
+        <w:pStyle w:val="Caption"/>
+      </w:pPr>
+      <w:r>
+        <w:t xml:space="preserve">Figure </w:t>
+      </w:r>
+      <w:r>
+        <w:fldChar w:fldCharType="begin"/>
+      </w:r>
+      <w:r>
+        <w:instrText xml:space="preserve"> SEQ Figure \* ARABIC </w:instrText>
+      </w:r>
+      <w:r>
+        <w:fldChar w:fldCharType="separate"/>
+      </w:r>
+      <w:r>
+        <w:rPr>
+          <w:noProof/>
+        </w:rPr>
+        <w:t>13</w:t>
+      </w:r>
+      <w:r>
+        <w:fldChar w:fldCharType="end"/>
+      </w:r>
+      <w:r>
+        <w:t xml:space="preserve"> Approach for use of RMS function with multiple </w:t>
+      </w:r>
+      <w:r>
+        <w:t>occurrences</w:t>
+      </w:r>
+    </w:p>
+    <w:p>
+      <w:pPr>
+        <w:pStyle w:val="Caption"/>
+        <w:keepNext/>
+      </w:pPr>
+      <w:r>
+        <w:t xml:space="preserve">Table </w:t>
+      </w:r>
+      <w:r>
+        <w:fldChar w:fldCharType="begin"/>
+      </w:r>
+      <w:r>
+        <w:instrText xml:space="preserve"> SEQ Table \* ARABIC </w:instrText>
+      </w:r>
+      <w:r>
+        <w:fldChar w:fldCharType="separate"/>
+      </w:r>
+      <w:r>
+        <w:rPr>
+          <w:noProof/>
+        </w:rPr>
+        <w:t>4</w:t>
+      </w:r>
+      <w:r>
+        <w:fldChar w:fldCharType="end"/>
+      </w:r>
+      <w:r>
+        <w:t xml:space="preserve"> </w:t>
+      </w:r>
+      <w:r>
+        <w:t>Execution speed comparison for different RMS functions</w:t>
+      </w:r>
     </w:p>
     <w:tbl>
       <w:tblPr>
-        <w:tblStyle w:val="Tabela-Siatka"/>
+        <w:tblStyle w:val="TableGrid"/>
         <w:tblW w:w="0" w:type="auto"/>
         <w:tblLook w:val="04A0" w:firstRow="1" w:lastRow="0" w:firstColumn="1" w:lastColumn="0" w:noHBand="0" w:noVBand="1"/>
       </w:tblPr>
@@ -2827,6 +3860,12 @@
             <w:pPr>
               <w:jc w:val="center"/>
             </w:pPr>
+            <w:r>
+              <w:t>694</w:t>
+            </w:r>
+            <w:r>
+              <w:t xml:space="preserve"> cycles</w:t>
+            </w:r>
           </w:p>
         </w:tc>
       </w:tr>
@@ -2860,6 +3899,15 @@
             <w:pPr>
               <w:jc w:val="center"/>
             </w:pPr>
+            <w:r>
+              <w:t>46</w:t>
+            </w:r>
+            <w:r>
+              <w:t xml:space="preserve"> </w:t>
+            </w:r>
+            <w:r>
+              <w:t>cycles</w:t>
+            </w:r>
           </w:p>
         </w:tc>
       </w:tr>
@@ -2891,8 +3939,18 @@
           </w:tcPr>
           <w:p>
             <w:pPr>
+              <w:keepNext/>
               <w:jc w:val="center"/>
             </w:pPr>
+            <w:r>
+              <w:t>13</w:t>
+            </w:r>
+            <w:r>
+              <w:t xml:space="preserve"> </w:t>
+            </w:r>
+            <w:r>
+              <w:t>cycles</w:t>
+            </w:r>
           </w:p>
         </w:tc>
       </w:tr>
@@ -2904,21 +3962,250 @@
     </w:p>
     <w:p>
       <w:pPr>
-        <w:ind w:firstLine="1304"/>
-      </w:pPr>
-    </w:p>
-    <w:p>
-      <w:pPr>
-        <w:jc w:val="left"/>
+        <w:keepNext/>
+        <w:jc w:val="center"/>
       </w:pPr>
       <w:r>
         <w:br w:type="page"/>
       </w:r>
-    </w:p>
-    <w:p>
-      <w:pPr>
-        <w:pStyle w:val="Nagwek1"/>
-      </w:pPr>
+      <w:r>
+        <w:lastRenderedPageBreak/>
+        <w:drawing>
+          <wp:inline distT="0" distB="0" distL="0" distR="0" wp14:anchorId="315EA8F2" wp14:editId="0117CB22">
+            <wp:extent cx="4770226" cy="2557056"/>
+            <wp:effectExtent l="0" t="0" r="0" b="0"/>
+            <wp:docPr id="855477355" name="Picture 1" descr="A graph with a green line and blue line&#10;&#10;Description automatically generated"/>
+            <wp:cNvGraphicFramePr>
+              <a:graphicFrameLocks xmlns:a="http://schemas.openxmlformats.org/drawingml/2006/main" noChangeAspect="1"/>
+            </wp:cNvGraphicFramePr>
+            <a:graphic xmlns:a="http://schemas.openxmlformats.org/drawingml/2006/main">
+              <a:graphicData uri="http://schemas.openxmlformats.org/drawingml/2006/picture">
+                <pic:pic xmlns:pic="http://schemas.openxmlformats.org/drawingml/2006/picture">
+                  <pic:nvPicPr>
+                    <pic:cNvPr id="855477355" name="Picture 1" descr="A graph with a green line and blue line&#10;&#10;Description automatically generated"/>
+                    <pic:cNvPicPr/>
+                  </pic:nvPicPr>
+                  <pic:blipFill>
+                    <a:blip r:embed="rId22"/>
+                    <a:stretch>
+                      <a:fillRect/>
+                    </a:stretch>
+                  </pic:blipFill>
+                  <pic:spPr>
+                    <a:xfrm>
+                      <a:off x="0" y="0"/>
+                      <a:ext cx="4785694" cy="2565348"/>
+                    </a:xfrm>
+                    <a:prstGeom prst="rect">
+                      <a:avLst/>
+                    </a:prstGeom>
+                  </pic:spPr>
+                </pic:pic>
+              </a:graphicData>
+            </a:graphic>
+          </wp:inline>
+        </w:drawing>
+      </w:r>
+    </w:p>
+    <w:p>
+      <w:pPr>
+        <w:pStyle w:val="Caption"/>
+      </w:pPr>
+      <w:r>
+        <w:t xml:space="preserve">Figure </w:t>
+      </w:r>
+      <w:r>
+        <w:fldChar w:fldCharType="begin"/>
+      </w:r>
+      <w:r>
+        <w:instrText xml:space="preserve"> SEQ Figure \* ARABIC </w:instrText>
+      </w:r>
+      <w:r>
+        <w:fldChar w:fldCharType="separate"/>
+      </w:r>
+      <w:r>
+        <w:rPr>
+          <w:noProof/>
+        </w:rPr>
+        <w:t>14</w:t>
+      </w:r>
+      <w:r>
+        <w:fldChar w:fldCharType="end"/>
+      </w:r>
+      <w:r>
+        <w:t xml:space="preserve"> Comparison of transient state of normal RMS and rapid RMS</w:t>
+      </w:r>
+      <w:r>
+        <w:t xml:space="preserve"> for ideal sinusoidal signal</w:t>
+      </w:r>
+    </w:p>
+    <w:p>
+      <w:pPr>
+        <w:pStyle w:val="Caption"/>
+        <w:keepNext/>
+      </w:pPr>
+      <w:r>
+        <w:drawing>
+          <wp:inline distT="0" distB="0" distL="0" distR="0" wp14:anchorId="157D7567" wp14:editId="5F7BC5A1">
+            <wp:extent cx="4840565" cy="2242070"/>
+            <wp:effectExtent l="0" t="0" r="0" b="6350"/>
+            <wp:docPr id="335174488" name="Picture 1" descr="A graph showing a graph of a graph&#10;&#10;Description automatically generated with medium confidence"/>
+            <wp:cNvGraphicFramePr>
+              <a:graphicFrameLocks xmlns:a="http://schemas.openxmlformats.org/drawingml/2006/main" noChangeAspect="1"/>
+            </wp:cNvGraphicFramePr>
+            <a:graphic xmlns:a="http://schemas.openxmlformats.org/drawingml/2006/main">
+              <a:graphicData uri="http://schemas.openxmlformats.org/drawingml/2006/picture">
+                <pic:pic xmlns:pic="http://schemas.openxmlformats.org/drawingml/2006/picture">
+                  <pic:nvPicPr>
+                    <pic:cNvPr id="335174488" name="Picture 1" descr="A graph showing a graph of a graph&#10;&#10;Description automatically generated with medium confidence"/>
+                    <pic:cNvPicPr/>
+                  </pic:nvPicPr>
+                  <pic:blipFill>
+                    <a:blip r:embed="rId23"/>
+                    <a:stretch>
+                      <a:fillRect/>
+                    </a:stretch>
+                  </pic:blipFill>
+                  <pic:spPr>
+                    <a:xfrm>
+                      <a:off x="0" y="0"/>
+                      <a:ext cx="4862216" cy="2252098"/>
+                    </a:xfrm>
+                    <a:prstGeom prst="rect">
+                      <a:avLst/>
+                    </a:prstGeom>
+                  </pic:spPr>
+                </pic:pic>
+              </a:graphicData>
+            </a:graphic>
+          </wp:inline>
+        </w:drawing>
+      </w:r>
+    </w:p>
+    <w:p>
+      <w:pPr>
+        <w:pStyle w:val="Caption"/>
+      </w:pPr>
+      <w:r>
+        <w:t xml:space="preserve">Figure </w:t>
+      </w:r>
+      <w:r>
+        <w:fldChar w:fldCharType="begin"/>
+      </w:r>
+      <w:r>
+        <w:instrText xml:space="preserve"> SEQ Figure \* ARABIC </w:instrText>
+      </w:r>
+      <w:r>
+        <w:fldChar w:fldCharType="separate"/>
+      </w:r>
+      <w:r>
+        <w:rPr>
+          <w:noProof/>
+        </w:rPr>
+        <w:t>15</w:t>
+      </w:r>
+      <w:r>
+        <w:fldChar w:fldCharType="end"/>
+      </w:r>
+      <w:r>
+        <w:t xml:space="preserve"> Comparison for noisy signal with third harmonic injected</w:t>
+      </w:r>
+    </w:p>
+    <w:p/>
+    <w:p>
+      <w:pPr>
+        <w:keepNext/>
+        <w:jc w:val="center"/>
+      </w:pPr>
+      <w:r>
+        <w:rPr>
+          <w:rFonts w:asciiTheme="majorHAnsi" w:eastAsiaTheme="majorEastAsia" w:hAnsiTheme="majorHAnsi" w:cstheme="majorBidi"/>
+          <w:color w:val="A5A5A5" w:themeColor="accent1" w:themeShade="BF"/>
+          <w:sz w:val="40"/>
+          <w:szCs w:val="40"/>
+        </w:rPr>
+        <w:drawing>
+          <wp:inline distT="0" distB="0" distL="0" distR="0" wp14:anchorId="40A38EAC" wp14:editId="1C070028">
+            <wp:extent cx="4591182" cy="2295591"/>
+            <wp:effectExtent l="0" t="0" r="0" b="9525"/>
+            <wp:docPr id="404665736" name="Picture 1" descr="A graph with a line going up&#10;&#10;Description automatically generated"/>
+            <wp:cNvGraphicFramePr>
+              <a:graphicFrameLocks xmlns:a="http://schemas.openxmlformats.org/drawingml/2006/main" noChangeAspect="1"/>
+            </wp:cNvGraphicFramePr>
+            <a:graphic xmlns:a="http://schemas.openxmlformats.org/drawingml/2006/main">
+              <a:graphicData uri="http://schemas.openxmlformats.org/drawingml/2006/picture">
+                <pic:pic xmlns:pic="http://schemas.openxmlformats.org/drawingml/2006/picture">
+                  <pic:nvPicPr>
+                    <pic:cNvPr id="404665736" name="Picture 1" descr="A graph with a line going up&#10;&#10;Description automatically generated"/>
+                    <pic:cNvPicPr/>
+                  </pic:nvPicPr>
+                  <pic:blipFill>
+                    <a:blip r:embed="rId24"/>
+                    <a:stretch>
+                      <a:fillRect/>
+                    </a:stretch>
+                  </pic:blipFill>
+                  <pic:spPr>
+                    <a:xfrm>
+                      <a:off x="0" y="0"/>
+                      <a:ext cx="4634040" cy="2317020"/>
+                    </a:xfrm>
+                    <a:prstGeom prst="rect">
+                      <a:avLst/>
+                    </a:prstGeom>
+                  </pic:spPr>
+                </pic:pic>
+              </a:graphicData>
+            </a:graphic>
+          </wp:inline>
+        </w:drawing>
+      </w:r>
+    </w:p>
+    <w:p>
+      <w:pPr>
+        <w:pStyle w:val="Caption"/>
+        <w:rPr>
+          <w:rFonts w:asciiTheme="majorHAnsi" w:eastAsiaTheme="majorEastAsia" w:hAnsiTheme="majorHAnsi" w:cstheme="majorBidi"/>
+          <w:color w:val="A5A5A5" w:themeColor="accent1" w:themeShade="BF"/>
+          <w:sz w:val="40"/>
+          <w:szCs w:val="40"/>
+        </w:rPr>
+      </w:pPr>
+      <w:r>
+        <w:t xml:space="preserve">Figure </w:t>
+      </w:r>
+      <w:r>
+        <w:fldChar w:fldCharType="begin"/>
+      </w:r>
+      <w:r>
+        <w:instrText xml:space="preserve"> SEQ Figure \* ARABIC </w:instrText>
+      </w:r>
+      <w:r>
+        <w:fldChar w:fldCharType="separate"/>
+      </w:r>
+      <w:r>
+        <w:rPr>
+          <w:noProof/>
+        </w:rPr>
+        <w:t>16</w:t>
+      </w:r>
+      <w:r>
+        <w:fldChar w:fldCharType="end"/>
+      </w:r>
+      <w:r>
+        <w:t xml:space="preserve"> </w:t>
+      </w:r>
+      <w:r>
+        <w:t>Relative error of rapid_RMS in comparison to normal RMS</w:t>
+      </w:r>
+    </w:p>
+    <w:p>
+      <w:pPr>
+        <w:pStyle w:val="Heading1"/>
+      </w:pPr>
+      <w:r>
+        <w:br w:type="page"/>
+      </w:r>
       <w:r>
         <w:lastRenderedPageBreak/>
         <w:t>Fast Fourier transform</w:t>
@@ -3925,7 +5212,7 @@
     <w:lsdException w:name="Unresolved Mention" w:semiHidden="1" w:unhideWhenUsed="1"/>
     <w:lsdException w:name="Smart Link" w:semiHidden="1" w:unhideWhenUsed="1"/>
   </w:latentStyles>
-  <w:style w:type="paragraph" w:default="1" w:styleId="Normalny">
+  <w:style w:type="paragraph" w:default="1" w:styleId="Normal">
     <w:name w:val="Normal"/>
     <w:qFormat/>
     <w:rsid w:val="00A9277C"/>
@@ -3937,11 +5224,11 @@
       <w:lang w:val="en-US"/>
     </w:rPr>
   </w:style>
-  <w:style w:type="paragraph" w:styleId="Nagwek1">
+  <w:style w:type="paragraph" w:styleId="Heading1">
     <w:name w:val="heading 1"/>
-    <w:basedOn w:val="Normalny"/>
-    <w:next w:val="Normalny"/>
-    <w:link w:val="Nagwek1Znak"/>
+    <w:basedOn w:val="Normal"/>
+    <w:next w:val="Normal"/>
+    <w:link w:val="Heading1Char"/>
     <w:uiPriority w:val="9"/>
     <w:qFormat/>
     <w:rsid w:val="001E1071"/>
@@ -3958,11 +5245,11 @@
       <w:szCs w:val="40"/>
     </w:rPr>
   </w:style>
-  <w:style w:type="paragraph" w:styleId="Nagwek2">
+  <w:style w:type="paragraph" w:styleId="Heading2">
     <w:name w:val="heading 2"/>
-    <w:basedOn w:val="Normalny"/>
-    <w:next w:val="Normalny"/>
-    <w:link w:val="Nagwek2Znak"/>
+    <w:basedOn w:val="Normal"/>
+    <w:next w:val="Normal"/>
+    <w:link w:val="Heading2Char"/>
     <w:uiPriority w:val="9"/>
     <w:semiHidden/>
     <w:unhideWhenUsed/>
@@ -3981,11 +5268,11 @@
       <w:szCs w:val="32"/>
     </w:rPr>
   </w:style>
-  <w:style w:type="paragraph" w:styleId="Nagwek3">
+  <w:style w:type="paragraph" w:styleId="Heading3">
     <w:name w:val="heading 3"/>
-    <w:basedOn w:val="Normalny"/>
-    <w:next w:val="Normalny"/>
-    <w:link w:val="Nagwek3Znak"/>
+    <w:basedOn w:val="Normal"/>
+    <w:next w:val="Normal"/>
+    <w:link w:val="Heading3Char"/>
     <w:uiPriority w:val="9"/>
     <w:semiHidden/>
     <w:unhideWhenUsed/>
@@ -4004,11 +5291,11 @@
       <w:szCs w:val="28"/>
     </w:rPr>
   </w:style>
-  <w:style w:type="paragraph" w:styleId="Nagwek4">
+  <w:style w:type="paragraph" w:styleId="Heading4">
     <w:name w:val="heading 4"/>
-    <w:basedOn w:val="Normalny"/>
-    <w:next w:val="Normalny"/>
-    <w:link w:val="Nagwek4Znak"/>
+    <w:basedOn w:val="Normal"/>
+    <w:next w:val="Normal"/>
+    <w:link w:val="Heading4Char"/>
     <w:uiPriority w:val="9"/>
     <w:semiHidden/>
     <w:unhideWhenUsed/>
@@ -4027,11 +5314,11 @@
       <w:color w:val="A5A5A5" w:themeColor="accent1" w:themeShade="BF"/>
     </w:rPr>
   </w:style>
-  <w:style w:type="paragraph" w:styleId="Nagwek5">
+  <w:style w:type="paragraph" w:styleId="Heading5">
     <w:name w:val="heading 5"/>
-    <w:basedOn w:val="Normalny"/>
-    <w:next w:val="Normalny"/>
-    <w:link w:val="Nagwek5Znak"/>
+    <w:basedOn w:val="Normal"/>
+    <w:next w:val="Normal"/>
+    <w:link w:val="Heading5Char"/>
     <w:uiPriority w:val="9"/>
     <w:semiHidden/>
     <w:unhideWhenUsed/>
@@ -4048,11 +5335,11 @@
       <w:color w:val="A5A5A5" w:themeColor="accent1" w:themeShade="BF"/>
     </w:rPr>
   </w:style>
-  <w:style w:type="paragraph" w:styleId="Nagwek6">
+  <w:style w:type="paragraph" w:styleId="Heading6">
     <w:name w:val="heading 6"/>
-    <w:basedOn w:val="Normalny"/>
-    <w:next w:val="Normalny"/>
-    <w:link w:val="Nagwek6Znak"/>
+    <w:basedOn w:val="Normal"/>
+    <w:next w:val="Normal"/>
+    <w:link w:val="Heading6Char"/>
     <w:uiPriority w:val="9"/>
     <w:semiHidden/>
     <w:unhideWhenUsed/>
@@ -4071,11 +5358,11 @@
       <w:color w:val="595959" w:themeColor="text1" w:themeTint="A6"/>
     </w:rPr>
   </w:style>
-  <w:style w:type="paragraph" w:styleId="Nagwek7">
+  <w:style w:type="paragraph" w:styleId="Heading7">
     <w:name w:val="heading 7"/>
-    <w:basedOn w:val="Normalny"/>
-    <w:next w:val="Normalny"/>
-    <w:link w:val="Nagwek7Znak"/>
+    <w:basedOn w:val="Normal"/>
+    <w:next w:val="Normal"/>
+    <w:link w:val="Heading7Char"/>
     <w:uiPriority w:val="9"/>
     <w:semiHidden/>
     <w:unhideWhenUsed/>
@@ -4092,11 +5379,11 @@
       <w:color w:val="595959" w:themeColor="text1" w:themeTint="A6"/>
     </w:rPr>
   </w:style>
-  <w:style w:type="paragraph" w:styleId="Nagwek8">
+  <w:style w:type="paragraph" w:styleId="Heading8">
     <w:name w:val="heading 8"/>
-    <w:basedOn w:val="Normalny"/>
-    <w:next w:val="Normalny"/>
-    <w:link w:val="Nagwek8Znak"/>
+    <w:basedOn w:val="Normal"/>
+    <w:next w:val="Normal"/>
+    <w:link w:val="Heading8Char"/>
     <w:uiPriority w:val="9"/>
     <w:semiHidden/>
     <w:unhideWhenUsed/>
@@ -4115,11 +5402,11 @@
       <w:color w:val="272727" w:themeColor="text1" w:themeTint="D8"/>
     </w:rPr>
   </w:style>
-  <w:style w:type="paragraph" w:styleId="Nagwek9">
+  <w:style w:type="paragraph" w:styleId="Heading9">
     <w:name w:val="heading 9"/>
-    <w:basedOn w:val="Normalny"/>
-    <w:next w:val="Normalny"/>
-    <w:link w:val="Nagwek9Znak"/>
+    <w:basedOn w:val="Normal"/>
+    <w:next w:val="Normal"/>
+    <w:link w:val="Heading9Char"/>
     <w:uiPriority w:val="9"/>
     <w:semiHidden/>
     <w:unhideWhenUsed/>
@@ -4136,12 +5423,13 @@
       <w:color w:val="272727" w:themeColor="text1" w:themeTint="D8"/>
     </w:rPr>
   </w:style>
-  <w:style w:type="character" w:default="1" w:styleId="Domylnaczcionkaakapitu">
+  <w:style w:type="character" w:default="1" w:styleId="DefaultParagraphFont">
     <w:name w:val="Default Paragraph Font"/>
     <w:uiPriority w:val="1"/>
+    <w:semiHidden/>
     <w:unhideWhenUsed/>
   </w:style>
-  <w:style w:type="table" w:default="1" w:styleId="Standardowy">
+  <w:style w:type="table" w:default="1" w:styleId="TableNormal">
     <w:name w:val="Normal Table"/>
     <w:uiPriority w:val="99"/>
     <w:semiHidden/>
@@ -4156,16 +5444,16 @@
       </w:tblCellMar>
     </w:tblPr>
   </w:style>
-  <w:style w:type="numbering" w:default="1" w:styleId="Bezlisty">
+  <w:style w:type="numbering" w:default="1" w:styleId="NoList">
     <w:name w:val="No List"/>
     <w:uiPriority w:val="99"/>
     <w:semiHidden/>
     <w:unhideWhenUsed/>
   </w:style>
-  <w:style w:type="character" w:customStyle="1" w:styleId="Nagwek1Znak">
-    <w:name w:val="Nagłówek 1 Znak"/>
-    <w:basedOn w:val="Domylnaczcionkaakapitu"/>
-    <w:link w:val="Nagwek1"/>
+  <w:style w:type="character" w:customStyle="1" w:styleId="Heading1Char">
+    <w:name w:val="Heading 1 Char"/>
+    <w:basedOn w:val="DefaultParagraphFont"/>
+    <w:link w:val="Heading1"/>
     <w:uiPriority w:val="9"/>
     <w:rsid w:val="001E1071"/>
     <w:rPr>
@@ -4176,10 +5464,10 @@
       <w:lang w:val="en-US"/>
     </w:rPr>
   </w:style>
-  <w:style w:type="character" w:customStyle="1" w:styleId="Nagwek2Znak">
-    <w:name w:val="Nagłówek 2 Znak"/>
-    <w:basedOn w:val="Domylnaczcionkaakapitu"/>
-    <w:link w:val="Nagwek2"/>
+  <w:style w:type="character" w:customStyle="1" w:styleId="Heading2Char">
+    <w:name w:val="Heading 2 Char"/>
+    <w:basedOn w:val="DefaultParagraphFont"/>
+    <w:link w:val="Heading2"/>
     <w:uiPriority w:val="9"/>
     <w:semiHidden/>
     <w:rsid w:val="001E1071"/>
@@ -4191,10 +5479,10 @@
       <w:lang w:val="en-US"/>
     </w:rPr>
   </w:style>
-  <w:style w:type="character" w:customStyle="1" w:styleId="Nagwek3Znak">
-    <w:name w:val="Nagłówek 3 Znak"/>
-    <w:basedOn w:val="Domylnaczcionkaakapitu"/>
-    <w:link w:val="Nagwek3"/>
+  <w:style w:type="character" w:customStyle="1" w:styleId="Heading3Char">
+    <w:name w:val="Heading 3 Char"/>
+    <w:basedOn w:val="DefaultParagraphFont"/>
+    <w:link w:val="Heading3"/>
     <w:uiPriority w:val="9"/>
     <w:semiHidden/>
     <w:rsid w:val="001E1071"/>
@@ -4206,10 +5494,10 @@
       <w:lang w:val="en-US"/>
     </w:rPr>
   </w:style>
-  <w:style w:type="character" w:customStyle="1" w:styleId="Nagwek4Znak">
-    <w:name w:val="Nagłówek 4 Znak"/>
-    <w:basedOn w:val="Domylnaczcionkaakapitu"/>
-    <w:link w:val="Nagwek4"/>
+  <w:style w:type="character" w:customStyle="1" w:styleId="Heading4Char">
+    <w:name w:val="Heading 4 Char"/>
+    <w:basedOn w:val="DefaultParagraphFont"/>
+    <w:link w:val="Heading4"/>
     <w:uiPriority w:val="9"/>
     <w:semiHidden/>
     <w:rsid w:val="001E1071"/>
@@ -4221,10 +5509,10 @@
       <w:lang w:val="en-US"/>
     </w:rPr>
   </w:style>
-  <w:style w:type="character" w:customStyle="1" w:styleId="Nagwek5Znak">
-    <w:name w:val="Nagłówek 5 Znak"/>
-    <w:basedOn w:val="Domylnaczcionkaakapitu"/>
-    <w:link w:val="Nagwek5"/>
+  <w:style w:type="character" w:customStyle="1" w:styleId="Heading5Char">
+    <w:name w:val="Heading 5 Char"/>
+    <w:basedOn w:val="DefaultParagraphFont"/>
+    <w:link w:val="Heading5"/>
     <w:uiPriority w:val="9"/>
     <w:semiHidden/>
     <w:rsid w:val="001E1071"/>
@@ -4234,10 +5522,10 @@
       <w:lang w:val="en-US"/>
     </w:rPr>
   </w:style>
-  <w:style w:type="character" w:customStyle="1" w:styleId="Nagwek6Znak">
-    <w:name w:val="Nagłówek 6 Znak"/>
-    <w:basedOn w:val="Domylnaczcionkaakapitu"/>
-    <w:link w:val="Nagwek6"/>
+  <w:style w:type="character" w:customStyle="1" w:styleId="Heading6Char">
+    <w:name w:val="Heading 6 Char"/>
+    <w:basedOn w:val="DefaultParagraphFont"/>
+    <w:link w:val="Heading6"/>
     <w:uiPriority w:val="9"/>
     <w:semiHidden/>
     <w:rsid w:val="001E1071"/>
@@ -4249,10 +5537,10 @@
       <w:lang w:val="en-US"/>
     </w:rPr>
   </w:style>
-  <w:style w:type="character" w:customStyle="1" w:styleId="Nagwek7Znak">
-    <w:name w:val="Nagłówek 7 Znak"/>
-    <w:basedOn w:val="Domylnaczcionkaakapitu"/>
-    <w:link w:val="Nagwek7"/>
+  <w:style w:type="character" w:customStyle="1" w:styleId="Heading7Char">
+    <w:name w:val="Heading 7 Char"/>
+    <w:basedOn w:val="DefaultParagraphFont"/>
+    <w:link w:val="Heading7"/>
     <w:uiPriority w:val="9"/>
     <w:semiHidden/>
     <w:rsid w:val="001E1071"/>
@@ -4262,10 +5550,10 @@
       <w:lang w:val="en-US"/>
     </w:rPr>
   </w:style>
-  <w:style w:type="character" w:customStyle="1" w:styleId="Nagwek8Znak">
-    <w:name w:val="Nagłówek 8 Znak"/>
-    <w:basedOn w:val="Domylnaczcionkaakapitu"/>
-    <w:link w:val="Nagwek8"/>
+  <w:style w:type="character" w:customStyle="1" w:styleId="Heading8Char">
+    <w:name w:val="Heading 8 Char"/>
+    <w:basedOn w:val="DefaultParagraphFont"/>
+    <w:link w:val="Heading8"/>
     <w:uiPriority w:val="9"/>
     <w:semiHidden/>
     <w:rsid w:val="001E1071"/>
@@ -4277,10 +5565,10 @@
       <w:lang w:val="en-US"/>
     </w:rPr>
   </w:style>
-  <w:style w:type="character" w:customStyle="1" w:styleId="Nagwek9Znak">
-    <w:name w:val="Nagłówek 9 Znak"/>
-    <w:basedOn w:val="Domylnaczcionkaakapitu"/>
-    <w:link w:val="Nagwek9"/>
+  <w:style w:type="character" w:customStyle="1" w:styleId="Heading9Char">
+    <w:name w:val="Heading 9 Char"/>
+    <w:basedOn w:val="DefaultParagraphFont"/>
+    <w:link w:val="Heading9"/>
     <w:uiPriority w:val="9"/>
     <w:semiHidden/>
     <w:rsid w:val="001E1071"/>
@@ -4290,11 +5578,11 @@
       <w:lang w:val="en-US"/>
     </w:rPr>
   </w:style>
-  <w:style w:type="paragraph" w:styleId="Tytu">
+  <w:style w:type="paragraph" w:styleId="Title">
     <w:name w:val="Title"/>
-    <w:basedOn w:val="Normalny"/>
-    <w:next w:val="Normalny"/>
-    <w:link w:val="TytuZnak"/>
+    <w:basedOn w:val="Normal"/>
+    <w:next w:val="Normal"/>
+    <w:link w:val="TitleChar"/>
     <w:uiPriority w:val="10"/>
     <w:qFormat/>
     <w:rsid w:val="001E1071"/>
@@ -4310,10 +5598,10 @@
       <w:szCs w:val="56"/>
     </w:rPr>
   </w:style>
-  <w:style w:type="character" w:customStyle="1" w:styleId="TytuZnak">
-    <w:name w:val="Tytuł Znak"/>
-    <w:basedOn w:val="Domylnaczcionkaakapitu"/>
-    <w:link w:val="Tytu"/>
+  <w:style w:type="character" w:customStyle="1" w:styleId="TitleChar">
+    <w:name w:val="Title Char"/>
+    <w:basedOn w:val="DefaultParagraphFont"/>
+    <w:link w:val="Title"/>
     <w:uiPriority w:val="10"/>
     <w:rsid w:val="001E1071"/>
     <w:rPr>
@@ -4325,11 +5613,11 @@
       <w:lang w:val="en-US"/>
     </w:rPr>
   </w:style>
-  <w:style w:type="paragraph" w:styleId="Podtytu">
+  <w:style w:type="paragraph" w:styleId="Subtitle">
     <w:name w:val="Subtitle"/>
-    <w:basedOn w:val="Normalny"/>
-    <w:next w:val="Normalny"/>
-    <w:link w:val="PodtytuZnak"/>
+    <w:basedOn w:val="Normal"/>
+    <w:next w:val="Normal"/>
+    <w:link w:val="SubtitleChar"/>
     <w:uiPriority w:val="11"/>
     <w:qFormat/>
     <w:rsid w:val="001E1071"/>
@@ -4346,10 +5634,10 @@
       <w:szCs w:val="28"/>
     </w:rPr>
   </w:style>
-  <w:style w:type="character" w:customStyle="1" w:styleId="PodtytuZnak">
-    <w:name w:val="Podtytuł Znak"/>
-    <w:basedOn w:val="Domylnaczcionkaakapitu"/>
-    <w:link w:val="Podtytu"/>
+  <w:style w:type="character" w:customStyle="1" w:styleId="SubtitleChar">
+    <w:name w:val="Subtitle Char"/>
+    <w:basedOn w:val="DefaultParagraphFont"/>
+    <w:link w:val="Subtitle"/>
     <w:uiPriority w:val="11"/>
     <w:rsid w:val="001E1071"/>
     <w:rPr>
@@ -4361,11 +5649,11 @@
       <w:lang w:val="en-US"/>
     </w:rPr>
   </w:style>
-  <w:style w:type="paragraph" w:styleId="Cytat">
+  <w:style w:type="paragraph" w:styleId="Quote">
     <w:name w:val="Quote"/>
-    <w:basedOn w:val="Normalny"/>
-    <w:next w:val="Normalny"/>
-    <w:link w:val="CytatZnak"/>
+    <w:basedOn w:val="Normal"/>
+    <w:next w:val="Normal"/>
+    <w:link w:val="QuoteChar"/>
     <w:uiPriority w:val="29"/>
     <w:qFormat/>
     <w:rsid w:val="001E1071"/>
@@ -4379,10 +5667,10 @@
       <w:color w:val="404040" w:themeColor="text1" w:themeTint="BF"/>
     </w:rPr>
   </w:style>
-  <w:style w:type="character" w:customStyle="1" w:styleId="CytatZnak">
-    <w:name w:val="Cytat Znak"/>
-    <w:basedOn w:val="Domylnaczcionkaakapitu"/>
-    <w:link w:val="Cytat"/>
+  <w:style w:type="character" w:customStyle="1" w:styleId="QuoteChar">
+    <w:name w:val="Quote Char"/>
+    <w:basedOn w:val="DefaultParagraphFont"/>
+    <w:link w:val="Quote"/>
     <w:uiPriority w:val="29"/>
     <w:rsid w:val="001E1071"/>
     <w:rPr>
@@ -4392,9 +5680,9 @@
       <w:lang w:val="en-US"/>
     </w:rPr>
   </w:style>
-  <w:style w:type="paragraph" w:styleId="Akapitzlist">
+  <w:style w:type="paragraph" w:styleId="ListParagraph">
     <w:name w:val="List Paragraph"/>
-    <w:basedOn w:val="Normalny"/>
+    <w:basedOn w:val="Normal"/>
     <w:uiPriority w:val="34"/>
     <w:qFormat/>
     <w:rsid w:val="001E1071"/>
@@ -4403,9 +5691,9 @@
       <w:contextualSpacing/>
     </w:pPr>
   </w:style>
-  <w:style w:type="character" w:styleId="Wyrnienieintensywne">
+  <w:style w:type="character" w:styleId="IntenseEmphasis">
     <w:name w:val="Intense Emphasis"/>
-    <w:basedOn w:val="Domylnaczcionkaakapitu"/>
+    <w:basedOn w:val="DefaultParagraphFont"/>
     <w:uiPriority w:val="21"/>
     <w:qFormat/>
     <w:rsid w:val="001E1071"/>
@@ -4415,11 +5703,11 @@
       <w:color w:val="A5A5A5" w:themeColor="accent1" w:themeShade="BF"/>
     </w:rPr>
   </w:style>
-  <w:style w:type="paragraph" w:styleId="Cytatintensywny">
+  <w:style w:type="paragraph" w:styleId="IntenseQuote">
     <w:name w:val="Intense Quote"/>
-    <w:basedOn w:val="Normalny"/>
-    <w:next w:val="Normalny"/>
-    <w:link w:val="CytatintensywnyZnak"/>
+    <w:basedOn w:val="Normal"/>
+    <w:next w:val="Normal"/>
+    <w:link w:val="IntenseQuoteChar"/>
     <w:uiPriority w:val="30"/>
     <w:qFormat/>
     <w:rsid w:val="001E1071"/>
@@ -4438,10 +5726,10 @@
       <w:color w:val="A5A5A5" w:themeColor="accent1" w:themeShade="BF"/>
     </w:rPr>
   </w:style>
-  <w:style w:type="character" w:customStyle="1" w:styleId="CytatintensywnyZnak">
-    <w:name w:val="Cytat intensywny Znak"/>
-    <w:basedOn w:val="Domylnaczcionkaakapitu"/>
-    <w:link w:val="Cytatintensywny"/>
+  <w:style w:type="character" w:customStyle="1" w:styleId="IntenseQuoteChar">
+    <w:name w:val="Intense Quote Char"/>
+    <w:basedOn w:val="DefaultParagraphFont"/>
+    <w:link w:val="IntenseQuote"/>
     <w:uiPriority w:val="30"/>
     <w:rsid w:val="001E1071"/>
     <w:rPr>
@@ -4451,9 +5739,9 @@
       <w:lang w:val="en-US"/>
     </w:rPr>
   </w:style>
-  <w:style w:type="character" w:styleId="Odwoanieintensywne">
+  <w:style w:type="character" w:styleId="IntenseReference">
     <w:name w:val="Intense Reference"/>
-    <w:basedOn w:val="Domylnaczcionkaakapitu"/>
+    <w:basedOn w:val="DefaultParagraphFont"/>
     <w:uiPriority w:val="32"/>
     <w:qFormat/>
     <w:rsid w:val="001E1071"/>
@@ -4465,10 +5753,10 @@
       <w:spacing w:val="5"/>
     </w:rPr>
   </w:style>
-  <w:style w:type="paragraph" w:styleId="Legenda">
+  <w:style w:type="paragraph" w:styleId="Caption">
     <w:name w:val="caption"/>
-    <w:basedOn w:val="Normalny"/>
-    <w:next w:val="Normalny"/>
+    <w:basedOn w:val="Normal"/>
+    <w:next w:val="Normal"/>
     <w:uiPriority w:val="35"/>
     <w:unhideWhenUsed/>
     <w:qFormat/>
@@ -4485,9 +5773,9 @@
       <w:szCs w:val="18"/>
     </w:rPr>
   </w:style>
-  <w:style w:type="character" w:styleId="Uwydatnienie">
+  <w:style w:type="character" w:styleId="Emphasis">
     <w:name w:val="Emphasis"/>
-    <w:basedOn w:val="Domylnaczcionkaakapitu"/>
+    <w:basedOn w:val="DefaultParagraphFont"/>
     <w:uiPriority w:val="20"/>
     <w:qFormat/>
     <w:rsid w:val="00C47B36"/>
@@ -4496,9 +5784,9 @@
       <w:iCs/>
     </w:rPr>
   </w:style>
-  <w:style w:type="table" w:styleId="Tabela-Siatka">
+  <w:style w:type="table" w:styleId="TableGrid">
     <w:name w:val="Table Grid"/>
-    <w:basedOn w:val="Standardowy"/>
+    <w:basedOn w:val="TableNormal"/>
     <w:uiPriority w:val="39"/>
     <w:rsid w:val="00115FB9"/>
     <w:pPr>
@@ -4515,14 +5803,28 @@
       </w:tblBorders>
     </w:tblPr>
   </w:style>
-  <w:style w:type="character" w:styleId="Tekstzastpczy">
+  <w:style w:type="character" w:styleId="PlaceholderText">
     <w:name w:val="Placeholder Text"/>
-    <w:basedOn w:val="Domylnaczcionkaakapitu"/>
+    <w:basedOn w:val="DefaultParagraphFont"/>
     <w:uiPriority w:val="99"/>
     <w:semiHidden/>
     <w:rsid w:val="006704CE"/>
     <w:rPr>
       <w:color w:val="666666"/>
+    </w:rPr>
+  </w:style>
+  <w:style w:type="paragraph" w:styleId="NoSpacing">
+    <w:name w:val="No Spacing"/>
+    <w:uiPriority w:val="1"/>
+    <w:qFormat/>
+    <w:rsid w:val="00C5718F"/>
+    <w:pPr>
+      <w:spacing w:after="0" w:line="240" w:lineRule="auto"/>
+      <w:jc w:val="both"/>
+    </w:pPr>
+    <w:rPr>
+      <w:sz w:val="22"/>
+      <w:lang w:val="en-US"/>
     </w:rPr>
   </w:style>
 </w:styles>

</xml_diff>

<commit_message>
Another mode of sinus function added
(Without use of LUT, based on Taylor Series )
</commit_message>
<xml_diff>
--- a/MRB_MATH_documentation.docx
+++ b/MRB_MATH_documentation.docx
@@ -4,7 +4,7 @@
   <w:body>
     <w:p>
       <w:pPr>
-        <w:pStyle w:val="Tytu"/>
+        <w:pStyle w:val="Title"/>
       </w:pPr>
       <w:r>
         <w:rPr>
@@ -82,7 +82,7 @@
     </w:p>
     <w:p>
       <w:pPr>
-        <w:pStyle w:val="Podtytu"/>
+        <w:pStyle w:val="Subtitle"/>
       </w:pPr>
       <w:r>
         <w:t>DOCUMENTATION</w:t>
@@ -118,175 +118,241 @@
         </w:rPr>
         <w:t xml:space="preserve"> mathematical calculations (e.g. </w:t>
       </w:r>
+      <w:proofErr w:type="spellStart"/>
       <w:r>
         <w:rPr>
           <w:sz w:val="20"/>
           <w:szCs w:val="20"/>
         </w:rPr>
-        <w:t>ATmega/</w:t>
-      </w:r>
+        <w:t>ATmega</w:t>
+      </w:r>
+      <w:proofErr w:type="spellEnd"/>
       <w:r>
         <w:rPr>
           <w:sz w:val="20"/>
           <w:szCs w:val="20"/>
         </w:rPr>
-        <w:t xml:space="preserve">Arduino, </w:t>
+        <w:t>/</w:t>
       </w:r>
       <w:r>
         <w:rPr>
           <w:sz w:val="20"/>
           <w:szCs w:val="20"/>
         </w:rPr>
-        <w:t xml:space="preserve">ARM </w:t>
+        <w:t xml:space="preserve">Arduino, </w:t>
       </w:r>
       <w:r>
         <w:rPr>
           <w:sz w:val="20"/>
           <w:szCs w:val="20"/>
         </w:rPr>
-        <w:t>Cortex M0 and M4, ESP, Raspberry Pi</w:t>
+        <w:t xml:space="preserve">ARM </w:t>
       </w:r>
       <w:r>
         <w:rPr>
           <w:sz w:val="20"/>
           <w:szCs w:val="20"/>
         </w:rPr>
-        <w:t xml:space="preserve"> pico</w:t>
+        <w:t>Cortex M0 and M4, ESP, Raspberry Pi</w:t>
       </w:r>
       <w:r>
         <w:rPr>
           <w:sz w:val="20"/>
           <w:szCs w:val="20"/>
         </w:rPr>
-        <w:t xml:space="preserve">) to speed up </w:t>
-      </w:r>
+        <w:t xml:space="preserve"> </w:t>
+      </w:r>
+      <w:proofErr w:type="spellStart"/>
       <w:r>
         <w:rPr>
           <w:sz w:val="20"/>
           <w:szCs w:val="20"/>
         </w:rPr>
-        <w:t>floating point</w:t>
-      </w:r>
+        <w:t>pico</w:t>
+      </w:r>
+      <w:proofErr w:type="spellEnd"/>
       <w:r>
         <w:rPr>
           <w:sz w:val="20"/>
           <w:szCs w:val="20"/>
         </w:rPr>
-        <w:t xml:space="preserve"> operations. It can also be used in DSP to reduce cycle time, wherever cycle time is very critical, but the accuracy of calculations is not so critical. The MRB_MATH library will also significantly speed up the execution time of math calculations </w:t>
+        <w:t xml:space="preserve">) to speed up </w:t>
       </w:r>
       <w:r>
         <w:rPr>
           <w:sz w:val="20"/>
           <w:szCs w:val="20"/>
         </w:rPr>
-        <w:t>on</w:t>
+        <w:t>floating point</w:t>
       </w:r>
       <w:r>
         <w:rPr>
           <w:sz w:val="20"/>
           <w:szCs w:val="20"/>
         </w:rPr>
-        <w:t xml:space="preserve"> microcontrollers without FPU or without </w:t>
+        <w:t xml:space="preserve"> operations. It can also be used in DSP to reduce cycle time, wherever cycle time is very critical, but the accuracy of calculations is not so critical. The MRB_MATH library will also significantly speed up the execution time of math calculations </w:t>
       </w:r>
       <w:r>
         <w:rPr>
           <w:sz w:val="20"/>
           <w:szCs w:val="20"/>
         </w:rPr>
-        <w:t xml:space="preserve">hardware </w:t>
+        <w:t>on</w:t>
       </w:r>
       <w:r>
         <w:rPr>
           <w:sz w:val="20"/>
           <w:szCs w:val="20"/>
         </w:rPr>
-        <w:t xml:space="preserve">support for the default math.h library. </w:t>
+        <w:t xml:space="preserve"> microcontrollers without FPU or without </w:t>
       </w:r>
       <w:r>
         <w:rPr>
           <w:sz w:val="20"/>
           <w:szCs w:val="20"/>
         </w:rPr>
-        <w:t xml:space="preserve">An additional function not included in the math.h library is the function for calculating the RMS </w:t>
+        <w:t xml:space="preserve">hardware </w:t>
       </w:r>
       <w:r>
         <w:rPr>
           <w:sz w:val="20"/>
           <w:szCs w:val="20"/>
         </w:rPr>
-        <w:t xml:space="preserve">and discrete Fourier transformation (DFT) </w:t>
-      </w:r>
+        <w:t xml:space="preserve">support for the default </w:t>
+      </w:r>
+      <w:proofErr w:type="spellStart"/>
       <w:r>
         <w:rPr>
           <w:sz w:val="20"/>
           <w:szCs w:val="20"/>
         </w:rPr>
-        <w:t>of a signal</w:t>
-      </w:r>
+        <w:t>math.h</w:t>
+      </w:r>
+      <w:proofErr w:type="spellEnd"/>
       <w:r>
         <w:rPr>
           <w:sz w:val="20"/>
           <w:szCs w:val="20"/>
         </w:rPr>
-        <w:t xml:space="preserve">. </w:t>
-      </w:r>
-    </w:p>
-    <w:p>
-      <w:pPr>
-        <w:ind w:firstLine="1304"/>
+        <w:t xml:space="preserve"> library. </w:t>
+      </w:r>
+      <w:r>
         <w:rPr>
           <w:sz w:val="20"/>
           <w:szCs w:val="20"/>
         </w:rPr>
-      </w:pPr>
+        <w:t xml:space="preserve">An additional function not included in the </w:t>
+      </w:r>
+      <w:proofErr w:type="spellStart"/>
       <w:r>
         <w:rPr>
           <w:sz w:val="20"/>
           <w:szCs w:val="20"/>
         </w:rPr>
-        <w:t>In summary, this library allows faster calculations at the expense of lower precision and higher memory usage</w:t>
-      </w:r>
+        <w:t>math.h</w:t>
+      </w:r>
+      <w:proofErr w:type="spellEnd"/>
       <w:r>
         <w:rPr>
           <w:sz w:val="20"/>
           <w:szCs w:val="20"/>
         </w:rPr>
-        <w:t>.</w:t>
-      </w:r>
-    </w:p>
-    <w:p>
-      <w:pPr>
-        <w:ind w:firstLine="1304"/>
+        <w:t xml:space="preserve"> library is the function for calculating the RMS </w:t>
+      </w:r>
+      <w:r>
         <w:rPr>
           <w:sz w:val="20"/>
           <w:szCs w:val="20"/>
         </w:rPr>
-      </w:pPr>
+        <w:t xml:space="preserve">and discrete Fourier transformation (DFT) </w:t>
+      </w:r>
       <w:r>
         <w:rPr>
           <w:sz w:val="20"/>
           <w:szCs w:val="20"/>
         </w:rPr>
-        <w:t xml:space="preserve">The documentation describes the functions contained in the MRB_MATH library and compares them with their </w:t>
+        <w:t>of a signal</w:t>
       </w:r>
       <w:r>
         <w:rPr>
           <w:sz w:val="20"/>
           <w:szCs w:val="20"/>
         </w:rPr>
-        <w:t>equivalents</w:t>
-      </w:r>
-      <w:r>
+        <w:t xml:space="preserve">. </w:t>
+      </w:r>
+    </w:p>
+    <w:p>
+      <w:pPr>
+        <w:ind w:firstLine="1304"/>
         <w:rPr>
           <w:sz w:val="20"/>
           <w:szCs w:val="20"/>
         </w:rPr>
-        <w:t xml:space="preserve"> from the math.h library. Execution times and precision are compared. The results are summarized in graphs or tables. The possibility to parameterize each function is also described - the MRB_MATH library makes it possible to increase the precision of a function at the cost of additional cycles or FLASH/RAM memory usage.</w:t>
-      </w:r>
-    </w:p>
-    <w:p>
-      <w:pPr>
-        <w:pStyle w:val="Podtytu"/>
+      </w:pPr>
+      <w:r>
+        <w:rPr>
+          <w:sz w:val="20"/>
+          <w:szCs w:val="20"/>
+        </w:rPr>
+        <w:t>In summary, this library allows faster calculations at the expense of lower precision and higher memory usage</w:t>
+      </w:r>
+      <w:r>
+        <w:rPr>
+          <w:sz w:val="20"/>
+          <w:szCs w:val="20"/>
+        </w:rPr>
+        <w:t>.</w:t>
+      </w:r>
+    </w:p>
+    <w:p>
+      <w:pPr>
+        <w:ind w:firstLine="1304"/>
+        <w:rPr>
+          <w:sz w:val="20"/>
+          <w:szCs w:val="20"/>
+        </w:rPr>
+      </w:pPr>
+      <w:r>
+        <w:rPr>
+          <w:sz w:val="20"/>
+          <w:szCs w:val="20"/>
+        </w:rPr>
+        <w:t xml:space="preserve">The documentation describes the functions contained in the MRB_MATH library and compares them with their </w:t>
+      </w:r>
+      <w:r>
+        <w:rPr>
+          <w:sz w:val="20"/>
+          <w:szCs w:val="20"/>
+        </w:rPr>
+        <w:t>equivalents</w:t>
+      </w:r>
+      <w:r>
+        <w:rPr>
+          <w:sz w:val="20"/>
+          <w:szCs w:val="20"/>
+        </w:rPr>
+        <w:t xml:space="preserve"> from the </w:t>
+      </w:r>
+      <w:proofErr w:type="spellStart"/>
+      <w:r>
+        <w:rPr>
+          <w:sz w:val="20"/>
+          <w:szCs w:val="20"/>
+        </w:rPr>
+        <w:t>math.h</w:t>
+      </w:r>
+      <w:proofErr w:type="spellEnd"/>
+      <w:r>
+        <w:rPr>
+          <w:sz w:val="20"/>
+          <w:szCs w:val="20"/>
+        </w:rPr>
+        <w:t xml:space="preserve"> library. Execution times and precision are compared. The results are summarized in graphs or tables. The possibility to parameterize each function is also described - the MRB_MATH library makes it possible to increase the precision of a function at the cost of additional cycles or FLASH/RAM memory usage.</w:t>
+      </w:r>
+    </w:p>
+    <w:p>
+      <w:pPr>
+        <w:pStyle w:val="Subtitle"/>
       </w:pPr>
       <w:r>
         <w:t>Functions included in the library</w:t>
@@ -294,56 +360,76 @@
     </w:p>
     <w:p>
       <w:pPr>
-        <w:pStyle w:val="Akapitzlist"/>
+        <w:pStyle w:val="ListParagraph"/>
         <w:numPr>
           <w:ilvl w:val="0"/>
           <w:numId w:val="1"/>
         </w:numPr>
         <w:rPr>
-          <w:rStyle w:val="Uwydatnienie"/>
+          <w:rStyle w:val="Emphasis"/>
           <w:lang w:val="sv-SE"/>
         </w:rPr>
       </w:pPr>
-      <w:r>
-        <w:rPr>
-          <w:rStyle w:val="Uwydatnienie"/>
+      <w:proofErr w:type="spellStart"/>
+      <w:r>
+        <w:rPr>
+          <w:rStyle w:val="Emphasis"/>
           <w:b/>
           <w:bCs/>
           <w:lang w:val="sv-SE"/>
         </w:rPr>
-        <w:t>sin_f</w:t>
-      </w:r>
-      <w:r>
-        <w:rPr>
-          <w:rStyle w:val="Uwydatnienie"/>
+        <w:t>sin_</w:t>
+      </w:r>
+      <w:proofErr w:type="gramStart"/>
+      <w:r>
+        <w:rPr>
+          <w:rStyle w:val="Emphasis"/>
+          <w:b/>
+          <w:bCs/>
           <w:lang w:val="sv-SE"/>
         </w:rPr>
-        <w:t xml:space="preserve">(float x) </w:t>
-      </w:r>
-      <w:r>
-        <w:rPr>
-          <w:rStyle w:val="Uwydatnienie"/>
+        <w:t>f</w:t>
+      </w:r>
+      <w:proofErr w:type="spellEnd"/>
+      <w:r>
+        <w:rPr>
+          <w:rStyle w:val="Emphasis"/>
           <w:lang w:val="sv-SE"/>
         </w:rPr>
+        <w:t>(</w:t>
+      </w:r>
+      <w:proofErr w:type="gramEnd"/>
+      <w:r>
+        <w:rPr>
+          <w:rStyle w:val="Emphasis"/>
+          <w:lang w:val="sv-SE"/>
+        </w:rPr>
+        <w:t xml:space="preserve">float x) </w:t>
+      </w:r>
+      <w:r>
+        <w:rPr>
+          <w:rStyle w:val="Emphasis"/>
+          <w:lang w:val="sv-SE"/>
+        </w:rPr>
         <w:tab/>
       </w:r>
       <w:r>
         <w:rPr>
-          <w:rStyle w:val="Uwydatnienie"/>
+          <w:rStyle w:val="Emphasis"/>
           <w:lang w:val="sv-SE"/>
         </w:rPr>
         <w:tab/>
       </w:r>
       <w:r>
         <w:rPr>
-          <w:rStyle w:val="Uwydatnienie"/>
+          <w:rStyle w:val="Emphasis"/>
           <w:lang w:val="sv-SE"/>
         </w:rPr>
         <w:t>sinus from ar</w:t>
       </w:r>
       <w:r>
         <w:rPr>
-          <w:rStyle w:val="Uwydatnienie"/>
+          <w:rStyle w:val="Emphasis"/>
           <w:lang w:val="sv-SE"/>
         </w:rPr>
         <w:t>gument  x</w:t>
@@ -351,113 +437,207 @@
     </w:p>
     <w:p>
       <w:pPr>
-        <w:pStyle w:val="Akapitzlist"/>
+        <w:pStyle w:val="ListParagraph"/>
         <w:numPr>
           <w:ilvl w:val="0"/>
           <w:numId w:val="1"/>
         </w:numPr>
         <w:rPr>
-          <w:rStyle w:val="Uwydatnienie"/>
-        </w:rPr>
-      </w:pPr>
-      <w:r>
-        <w:rPr>
-          <w:rStyle w:val="Uwydatnienie"/>
+          <w:rStyle w:val="Emphasis"/>
+        </w:rPr>
+      </w:pPr>
+      <w:proofErr w:type="spellStart"/>
+      <w:r>
+        <w:rPr>
+          <w:rStyle w:val="Emphasis"/>
           <w:b/>
           <w:bCs/>
         </w:rPr>
-        <w:t>cos_f</w:t>
-      </w:r>
-      <w:r>
-        <w:rPr>
-          <w:rStyle w:val="Uwydatnienie"/>
-        </w:rPr>
-        <w:t>(float x)</w:t>
-      </w:r>
-      <w:r>
-        <w:rPr>
-          <w:rStyle w:val="Uwydatnienie"/>
+        <w:t>cos_</w:t>
+      </w:r>
+      <w:proofErr w:type="gramStart"/>
+      <w:r>
+        <w:rPr>
+          <w:rStyle w:val="Emphasis"/>
+          <w:b/>
+          <w:bCs/>
+        </w:rPr>
+        <w:t>f</w:t>
+      </w:r>
+      <w:proofErr w:type="spellEnd"/>
+      <w:r>
+        <w:rPr>
+          <w:rStyle w:val="Emphasis"/>
+        </w:rPr>
+        <w:t>(</w:t>
+      </w:r>
+      <w:proofErr w:type="gramEnd"/>
+      <w:r>
+        <w:rPr>
+          <w:rStyle w:val="Emphasis"/>
+        </w:rPr>
+        <w:t>float x)</w:t>
+      </w:r>
+      <w:r>
+        <w:rPr>
+          <w:rStyle w:val="Emphasis"/>
         </w:rPr>
         <w:tab/>
       </w:r>
       <w:r>
         <w:rPr>
-          <w:rStyle w:val="Uwydatnienie"/>
+          <w:rStyle w:val="Emphasis"/>
         </w:rPr>
         <w:tab/>
       </w:r>
-      <w:r>
-        <w:rPr>
-          <w:rStyle w:val="Uwydatnienie"/>
+      <w:proofErr w:type="spellStart"/>
+      <w:r>
+        <w:rPr>
+          <w:rStyle w:val="Emphasis"/>
         </w:rPr>
         <w:t>co</w:t>
       </w:r>
       <w:r>
         <w:rPr>
-          <w:rStyle w:val="Uwydatnienie"/>
-        </w:rPr>
-        <w:t>sinus from argument  x</w:t>
-      </w:r>
-    </w:p>
-    <w:p>
-      <w:pPr>
-        <w:pStyle w:val="Akapitzlist"/>
+          <w:rStyle w:val="Emphasis"/>
+        </w:rPr>
+        <w:t>sinus</w:t>
+      </w:r>
+      <w:proofErr w:type="spellEnd"/>
+      <w:r>
+        <w:rPr>
+          <w:rStyle w:val="Emphasis"/>
+        </w:rPr>
+        <w:t xml:space="preserve"> from argument  x</w:t>
+      </w:r>
+    </w:p>
+    <w:p>
+      <w:pPr>
+        <w:pStyle w:val="ListParagraph"/>
         <w:numPr>
           <w:ilvl w:val="0"/>
           <w:numId w:val="1"/>
         </w:numPr>
         <w:rPr>
-          <w:rStyle w:val="Uwydatnienie"/>
+          <w:rStyle w:val="Emphasis"/>
           <w:lang w:val="sv-SE"/>
         </w:rPr>
       </w:pPr>
-      <w:r>
-        <w:rPr>
-          <w:rStyle w:val="Uwydatnienie"/>
+      <w:proofErr w:type="spellStart"/>
+      <w:r>
+        <w:rPr>
+          <w:rStyle w:val="Emphasis"/>
           <w:b/>
           <w:bCs/>
           <w:lang w:val="sv-SE"/>
         </w:rPr>
-        <w:t>fast_invsqrt</w:t>
-      </w:r>
-      <w:r>
-        <w:rPr>
-          <w:rStyle w:val="Uwydatnienie"/>
+        <w:t>fast_</w:t>
+      </w:r>
+      <w:proofErr w:type="gramStart"/>
+      <w:r>
+        <w:rPr>
+          <w:rStyle w:val="Emphasis"/>
+          <w:b/>
+          <w:bCs/>
           <w:lang w:val="sv-SE"/>
         </w:rPr>
-        <w:t xml:space="preserve">(float x) </w:t>
-      </w:r>
-      <w:r>
-        <w:rPr>
-          <w:rStyle w:val="Uwydatnienie"/>
+        <w:t>invsqrt</w:t>
+      </w:r>
+      <w:proofErr w:type="spellEnd"/>
+      <w:r>
+        <w:rPr>
+          <w:rStyle w:val="Emphasis"/>
           <w:lang w:val="sv-SE"/>
         </w:rPr>
+        <w:t>(</w:t>
+      </w:r>
+      <w:proofErr w:type="gramEnd"/>
+      <w:r>
+        <w:rPr>
+          <w:rStyle w:val="Emphasis"/>
+          <w:lang w:val="sv-SE"/>
+        </w:rPr>
+        <w:t xml:space="preserve">float x) </w:t>
+      </w:r>
+      <w:r>
+        <w:rPr>
+          <w:rStyle w:val="Emphasis"/>
+          <w:lang w:val="sv-SE"/>
+        </w:rPr>
         <w:t xml:space="preserve">    </w:t>
       </w:r>
       <w:r>
         <w:rPr>
-          <w:rStyle w:val="Uwydatnienie"/>
+          <w:rStyle w:val="Emphasis"/>
           <w:lang w:val="sv-SE"/>
         </w:rPr>
         <w:tab/>
       </w:r>
       <w:r>
         <w:rPr>
-          <w:rStyle w:val="Uwydatnienie"/>
+          <w:rStyle w:val="Emphasis"/>
           <w:lang w:val="sv-SE"/>
         </w:rPr>
-        <w:t>fast inverse root square from</w:t>
-      </w:r>
-      <w:r>
-        <w:rPr>
-          <w:rStyle w:val="Uwydatnienie"/>
+        <w:t xml:space="preserve">fast </w:t>
+      </w:r>
+      <w:proofErr w:type="spellStart"/>
+      <w:r>
+        <w:rPr>
+          <w:rStyle w:val="Emphasis"/>
           <w:lang w:val="sv-SE"/>
         </w:rPr>
+        <w:t>inverse</w:t>
+      </w:r>
+      <w:proofErr w:type="spellEnd"/>
+      <w:r>
+        <w:rPr>
+          <w:rStyle w:val="Emphasis"/>
+          <w:lang w:val="sv-SE"/>
+        </w:rPr>
+        <w:t xml:space="preserve"> </w:t>
+      </w:r>
+      <w:proofErr w:type="spellStart"/>
+      <w:r>
+        <w:rPr>
+          <w:rStyle w:val="Emphasis"/>
+          <w:lang w:val="sv-SE"/>
+        </w:rPr>
+        <w:t>root</w:t>
+      </w:r>
+      <w:proofErr w:type="spellEnd"/>
+      <w:r>
+        <w:rPr>
+          <w:rStyle w:val="Emphasis"/>
+          <w:lang w:val="sv-SE"/>
+        </w:rPr>
+        <w:t xml:space="preserve"> </w:t>
+      </w:r>
+      <w:proofErr w:type="spellStart"/>
+      <w:r>
+        <w:rPr>
+          <w:rStyle w:val="Emphasis"/>
+          <w:lang w:val="sv-SE"/>
+        </w:rPr>
+        <w:t>square</w:t>
+      </w:r>
+      <w:proofErr w:type="spellEnd"/>
+      <w:r>
+        <w:rPr>
+          <w:rStyle w:val="Emphasis"/>
+          <w:lang w:val="sv-SE"/>
+        </w:rPr>
+        <w:t xml:space="preserve"> from</w:t>
+      </w:r>
+      <w:r>
+        <w:rPr>
+          <w:rStyle w:val="Emphasis"/>
+          <w:lang w:val="sv-SE"/>
+        </w:rPr>
         <w:t xml:space="preserve"> ar</w:t>
       </w:r>
       <w:r>
         <w:rPr>
-          <w:rStyle w:val="Uwydatnienie"/>
+          <w:rStyle w:val="Emphasis"/>
           <w:lang w:val="sv-SE"/>
         </w:rPr>
         <w:t>gument  x</w:t>
@@ -465,59 +645,109 @@
     </w:p>
     <w:p>
       <w:pPr>
-        <w:pStyle w:val="Akapitzlist"/>
+        <w:pStyle w:val="ListParagraph"/>
         <w:numPr>
           <w:ilvl w:val="0"/>
           <w:numId w:val="1"/>
         </w:numPr>
         <w:rPr>
-          <w:rStyle w:val="Uwydatnienie"/>
-        </w:rPr>
-      </w:pPr>
-      <w:r>
-        <w:rPr>
-          <w:rStyle w:val="Uwydatnienie"/>
+          <w:rStyle w:val="Emphasis"/>
+        </w:rPr>
+      </w:pPr>
+      <w:proofErr w:type="spellStart"/>
+      <w:r>
+        <w:rPr>
+          <w:rStyle w:val="Emphasis"/>
           <w:b/>
           <w:bCs/>
         </w:rPr>
-        <w:t>fast_sqrt</w:t>
-      </w:r>
-      <w:r>
-        <w:rPr>
-          <w:rStyle w:val="Uwydatnienie"/>
-        </w:rPr>
-        <w:t>(float x)</w:t>
-      </w:r>
-      <w:r>
-        <w:rPr>
-          <w:rStyle w:val="Uwydatnienie"/>
+        <w:t>fast_</w:t>
+      </w:r>
+      <w:proofErr w:type="gramStart"/>
+      <w:r>
+        <w:rPr>
+          <w:rStyle w:val="Emphasis"/>
+          <w:b/>
+          <w:bCs/>
+        </w:rPr>
+        <w:t>sqrt</w:t>
+      </w:r>
+      <w:proofErr w:type="spellEnd"/>
+      <w:r>
+        <w:rPr>
+          <w:rStyle w:val="Emphasis"/>
+        </w:rPr>
+        <w:t>(</w:t>
+      </w:r>
+      <w:proofErr w:type="gramEnd"/>
+      <w:r>
+        <w:rPr>
+          <w:rStyle w:val="Emphasis"/>
+        </w:rPr>
+        <w:t>float x)</w:t>
+      </w:r>
+      <w:r>
+        <w:rPr>
+          <w:rStyle w:val="Emphasis"/>
         </w:rPr>
         <w:tab/>
         <w:t xml:space="preserve">        </w:t>
       </w:r>
       <w:r>
         <w:rPr>
-          <w:rStyle w:val="Uwydatnienie"/>
+          <w:rStyle w:val="Emphasis"/>
         </w:rPr>
         <w:tab/>
       </w:r>
       <w:r>
         <w:rPr>
-          <w:rStyle w:val="Uwydatnienie"/>
+          <w:rStyle w:val="Emphasis"/>
           <w:lang w:val="sv-SE"/>
         </w:rPr>
-        <w:t>fast root square from</w:t>
-      </w:r>
-      <w:r>
-        <w:rPr>
-          <w:rStyle w:val="Uwydatnienie"/>
+        <w:t xml:space="preserve">fast </w:t>
+      </w:r>
+      <w:proofErr w:type="spellStart"/>
+      <w:r>
+        <w:rPr>
+          <w:rStyle w:val="Emphasis"/>
           <w:lang w:val="sv-SE"/>
         </w:rPr>
+        <w:t>root</w:t>
+      </w:r>
+      <w:proofErr w:type="spellEnd"/>
+      <w:r>
+        <w:rPr>
+          <w:rStyle w:val="Emphasis"/>
+          <w:lang w:val="sv-SE"/>
+        </w:rPr>
+        <w:t xml:space="preserve"> </w:t>
+      </w:r>
+      <w:proofErr w:type="spellStart"/>
+      <w:r>
+        <w:rPr>
+          <w:rStyle w:val="Emphasis"/>
+          <w:lang w:val="sv-SE"/>
+        </w:rPr>
+        <w:t>square</w:t>
+      </w:r>
+      <w:proofErr w:type="spellEnd"/>
+      <w:r>
+        <w:rPr>
+          <w:rStyle w:val="Emphasis"/>
+          <w:lang w:val="sv-SE"/>
+        </w:rPr>
+        <w:t xml:space="preserve"> from</w:t>
+      </w:r>
+      <w:r>
+        <w:rPr>
+          <w:rStyle w:val="Emphasis"/>
+          <w:lang w:val="sv-SE"/>
+        </w:rPr>
         <w:t xml:space="preserve"> ar</w:t>
       </w:r>
       <w:r>
         <w:rPr>
-          <w:rStyle w:val="Uwydatnienie"/>
+          <w:rStyle w:val="Emphasis"/>
           <w:lang w:val="sv-SE"/>
         </w:rPr>
         <w:t>gument  x</w:t>
@@ -525,18 +755,19 @@
     </w:p>
     <w:p>
       <w:pPr>
-        <w:pStyle w:val="Akapitzlist"/>
+        <w:pStyle w:val="ListParagraph"/>
         <w:numPr>
           <w:ilvl w:val="0"/>
           <w:numId w:val="1"/>
         </w:numPr>
         <w:rPr>
-          <w:rStyle w:val="Uwydatnienie"/>
-        </w:rPr>
-      </w:pPr>
-      <w:r>
-        <w:rPr>
-          <w:rStyle w:val="Uwydatnienie"/>
+          <w:rStyle w:val="Emphasis"/>
+        </w:rPr>
+      </w:pPr>
+      <w:proofErr w:type="gramStart"/>
+      <w:r>
+        <w:rPr>
+          <w:rStyle w:val="Emphasis"/>
           <w:b/>
           <w:bCs/>
         </w:rPr>
@@ -544,137 +775,193 @@
       </w:r>
       <w:r>
         <w:rPr>
-          <w:rStyle w:val="Uwydatnienie"/>
-        </w:rPr>
-        <w:t>(float x)</w:t>
-      </w:r>
-      <w:r>
-        <w:rPr>
-          <w:rStyle w:val="Uwydatnienie"/>
+          <w:rStyle w:val="Emphasis"/>
+        </w:rPr>
+        <w:t>(</w:t>
+      </w:r>
+      <w:proofErr w:type="gramEnd"/>
+      <w:r>
+        <w:rPr>
+          <w:rStyle w:val="Emphasis"/>
+        </w:rPr>
+        <w:t>float x)</w:t>
+      </w:r>
+      <w:r>
+        <w:rPr>
+          <w:rStyle w:val="Emphasis"/>
         </w:rPr>
         <w:tab/>
       </w:r>
       <w:r>
         <w:rPr>
-          <w:rStyle w:val="Uwydatnienie"/>
+          <w:rStyle w:val="Emphasis"/>
         </w:rPr>
         <w:tab/>
       </w:r>
       <w:r>
         <w:rPr>
-          <w:rStyle w:val="Uwydatnienie"/>
+          <w:rStyle w:val="Emphasis"/>
         </w:rPr>
         <w:t>root mean square function (with normal sqrt function)</w:t>
       </w:r>
     </w:p>
     <w:p>
       <w:pPr>
-        <w:pStyle w:val="Akapitzlist"/>
+        <w:pStyle w:val="ListParagraph"/>
         <w:numPr>
           <w:ilvl w:val="0"/>
           <w:numId w:val="1"/>
         </w:numPr>
         <w:rPr>
-          <w:rStyle w:val="Uwydatnienie"/>
-        </w:rPr>
-      </w:pPr>
-      <w:r>
-        <w:rPr>
-          <w:rStyle w:val="Uwydatnienie"/>
+          <w:rStyle w:val="Emphasis"/>
+        </w:rPr>
+      </w:pPr>
+      <w:proofErr w:type="spellStart"/>
+      <w:r>
+        <w:rPr>
+          <w:rStyle w:val="Emphasis"/>
           <w:b/>
           <w:bCs/>
         </w:rPr>
-        <w:t>fast_RMS</w:t>
-      </w:r>
-      <w:r>
-        <w:rPr>
-          <w:rStyle w:val="Uwydatnienie"/>
-        </w:rPr>
-        <w:t>(float x)</w:t>
-      </w:r>
-      <w:r>
-        <w:rPr>
-          <w:rStyle w:val="Uwydatnienie"/>
+        <w:t>fast_</w:t>
+      </w:r>
+      <w:proofErr w:type="gramStart"/>
+      <w:r>
+        <w:rPr>
+          <w:rStyle w:val="Emphasis"/>
+          <w:b/>
+          <w:bCs/>
+        </w:rPr>
+        <w:t>RMS</w:t>
+      </w:r>
+      <w:proofErr w:type="spellEnd"/>
+      <w:r>
+        <w:rPr>
+          <w:rStyle w:val="Emphasis"/>
+        </w:rPr>
+        <w:t>(</w:t>
+      </w:r>
+      <w:proofErr w:type="gramEnd"/>
+      <w:r>
+        <w:rPr>
+          <w:rStyle w:val="Emphasis"/>
+        </w:rPr>
+        <w:t>float x)</w:t>
+      </w:r>
+      <w:r>
+        <w:rPr>
+          <w:rStyle w:val="Emphasis"/>
         </w:rPr>
         <w:t xml:space="preserve">    </w:t>
       </w:r>
       <w:r>
         <w:rPr>
-          <w:rStyle w:val="Uwydatnienie"/>
+          <w:rStyle w:val="Emphasis"/>
         </w:rPr>
         <w:tab/>
       </w:r>
       <w:r>
         <w:rPr>
-          <w:rStyle w:val="Uwydatnienie"/>
+          <w:rStyle w:val="Emphasis"/>
         </w:rPr>
         <w:tab/>
       </w:r>
       <w:r>
         <w:rPr>
-          <w:rStyle w:val="Uwydatnienie"/>
+          <w:rStyle w:val="Emphasis"/>
         </w:rPr>
         <w:t>fast root mean square function (with fast sqrt function)</w:t>
       </w:r>
     </w:p>
     <w:p>
       <w:pPr>
-        <w:pStyle w:val="Akapitzlist"/>
+        <w:pStyle w:val="ListParagraph"/>
         <w:numPr>
           <w:ilvl w:val="0"/>
           <w:numId w:val="1"/>
         </w:numPr>
         <w:rPr>
-          <w:rStyle w:val="Uwydatnienie"/>
-        </w:rPr>
-      </w:pPr>
-      <w:r>
-        <w:rPr>
-          <w:rStyle w:val="Uwydatnienie"/>
+          <w:rStyle w:val="Emphasis"/>
+        </w:rPr>
+      </w:pPr>
+      <w:proofErr w:type="spellStart"/>
+      <w:r>
+        <w:rPr>
+          <w:rStyle w:val="Emphasis"/>
           <w:b/>
           <w:bCs/>
         </w:rPr>
-        <w:t>rapid_RMS</w:t>
-      </w:r>
-      <w:r>
-        <w:rPr>
-          <w:rStyle w:val="Uwydatnienie"/>
-        </w:rPr>
-        <w:t>(float x)</w:t>
-      </w:r>
-      <w:r>
-        <w:rPr>
-          <w:rStyle w:val="Uwydatnienie"/>
+        <w:t>rapid_</w:t>
+      </w:r>
+      <w:proofErr w:type="gramStart"/>
+      <w:r>
+        <w:rPr>
+          <w:rStyle w:val="Emphasis"/>
+          <w:b/>
+          <w:bCs/>
+        </w:rPr>
+        <w:t>RMS</w:t>
+      </w:r>
+      <w:proofErr w:type="spellEnd"/>
+      <w:r>
+        <w:rPr>
+          <w:rStyle w:val="Emphasis"/>
+        </w:rPr>
+        <w:t>(</w:t>
+      </w:r>
+      <w:proofErr w:type="gramEnd"/>
+      <w:r>
+        <w:rPr>
+          <w:rStyle w:val="Emphasis"/>
+        </w:rPr>
+        <w:t>float x)</w:t>
+      </w:r>
+      <w:r>
+        <w:rPr>
+          <w:rStyle w:val="Emphasis"/>
         </w:rPr>
         <w:t xml:space="preserve">   </w:t>
       </w:r>
       <w:r>
         <w:rPr>
-          <w:rStyle w:val="Uwydatnienie"/>
+          <w:rStyle w:val="Emphasis"/>
         </w:rPr>
         <w:tab/>
       </w:r>
       <w:r>
         <w:rPr>
-          <w:rStyle w:val="Uwydatnienie"/>
-        </w:rPr>
-        <w:t>rapid root mean square fun (approach without sqrt)</w:t>
-      </w:r>
-    </w:p>
-    <w:p>
-      <w:pPr>
-        <w:pStyle w:val="Akapitzlist"/>
+          <w:rStyle w:val="Emphasis"/>
+        </w:rPr>
+        <w:t>rapid root mean square fun</w:t>
+      </w:r>
+      <w:r>
+        <w:rPr>
+          <w:rStyle w:val="Emphasis"/>
+        </w:rPr>
+        <w:t>.</w:t>
+      </w:r>
+      <w:r>
+        <w:rPr>
+          <w:rStyle w:val="Emphasis"/>
+        </w:rPr>
+        <w:t xml:space="preserve"> (approach without sqrt)</w:t>
+      </w:r>
+    </w:p>
+    <w:p>
+      <w:pPr>
+        <w:pStyle w:val="ListParagraph"/>
         <w:numPr>
           <w:ilvl w:val="0"/>
           <w:numId w:val="1"/>
         </w:numPr>
         <w:rPr>
-          <w:rStyle w:val="Uwydatnienie"/>
-        </w:rPr>
-      </w:pPr>
-      <w:r>
-        <w:rPr>
-          <w:rStyle w:val="Uwydatnienie"/>
+          <w:rStyle w:val="Emphasis"/>
+        </w:rPr>
+      </w:pPr>
+      <w:proofErr w:type="gramStart"/>
+      <w:r>
+        <w:rPr>
+          <w:rStyle w:val="Emphasis"/>
           <w:b/>
           <w:bCs/>
         </w:rPr>
@@ -682,25 +969,32 @@
       </w:r>
       <w:r>
         <w:rPr>
-          <w:rStyle w:val="Uwydatnienie"/>
-        </w:rPr>
-        <w:t>(float x)</w:t>
-      </w:r>
-      <w:r>
-        <w:rPr>
-          <w:rStyle w:val="Uwydatnienie"/>
+          <w:rStyle w:val="Emphasis"/>
+        </w:rPr>
+        <w:t>(</w:t>
+      </w:r>
+      <w:proofErr w:type="gramEnd"/>
+      <w:r>
+        <w:rPr>
+          <w:rStyle w:val="Emphasis"/>
+        </w:rPr>
+        <w:t>float x)</w:t>
+      </w:r>
+      <w:r>
+        <w:rPr>
+          <w:rStyle w:val="Emphasis"/>
         </w:rPr>
         <w:t xml:space="preserve">   </w:t>
       </w:r>
       <w:r>
         <w:rPr>
-          <w:rStyle w:val="Uwydatnienie"/>
+          <w:rStyle w:val="Emphasis"/>
         </w:rPr>
         <w:tab/>
       </w:r>
       <w:r>
         <w:rPr>
-          <w:rStyle w:val="Uwydatnienie"/>
+          <w:rStyle w:val="Emphasis"/>
         </w:rPr>
         <w:tab/>
         <w:t>discrete Fourier transform</w:t>
@@ -708,15 +1002,15 @@
     </w:p>
     <w:p>
       <w:pPr>
-        <w:pStyle w:val="Akapitzlist"/>
-        <w:rPr>
-          <w:rStyle w:val="Uwydatnienie"/>
-        </w:rPr>
-      </w:pPr>
-    </w:p>
-    <w:p>
-      <w:pPr>
-        <w:pStyle w:val="Podtytu"/>
+        <w:pStyle w:val="ListParagraph"/>
+        <w:rPr>
+          <w:rStyle w:val="Emphasis"/>
+        </w:rPr>
+      </w:pPr>
+    </w:p>
+    <w:p>
+      <w:pPr>
+        <w:pStyle w:val="Subtitle"/>
       </w:pPr>
       <w:r>
         <w:t>Execution speed overview</w:t>
@@ -724,7 +1018,7 @@
     </w:p>
     <w:p>
       <w:pPr>
-        <w:pStyle w:val="Legenda"/>
+        <w:pStyle w:val="Caption"/>
         <w:keepNext/>
       </w:pPr>
       <w:r>
@@ -752,18 +1046,12 @@
         <w:t xml:space="preserve"> </w:t>
       </w:r>
       <w:r>
-        <w:t>Comparison of function execution time in terms of cycles on STM32 microcontroller with Cortex M-</w:t>
-      </w:r>
-      <w:r>
-        <w:t>4</w:t>
-      </w:r>
-      <w:r>
-        <w:t xml:space="preserve"> core</w:t>
+        <w:t>Comparison of function execution time in terms of cycles on STM32 microcontroller with Cortex M-7 core</w:t>
       </w:r>
     </w:p>
     <w:tbl>
       <w:tblPr>
-        <w:tblStyle w:val="Tabela-Siatka"/>
+        <w:tblStyle w:val="TableGrid"/>
         <w:tblW w:w="0" w:type="auto"/>
         <w:tblLook w:val="04A0" w:firstRow="1" w:lastRow="0" w:firstColumn="1" w:lastColumn="0" w:noHBand="0" w:noVBand="1"/>
       </w:tblPr>
@@ -810,7 +1098,23 @@
                 <w:b/>
                 <w:bCs/>
               </w:rPr>
-              <w:t>&lt;math.h&gt;</w:t>
+              <w:t>&lt;</w:t>
+            </w:r>
+            <w:proofErr w:type="spellStart"/>
+            <w:r>
+              <w:rPr>
+                <w:b/>
+                <w:bCs/>
+              </w:rPr>
+              <w:t>math.h</w:t>
+            </w:r>
+            <w:proofErr w:type="spellEnd"/>
+            <w:r>
+              <w:rPr>
+                <w:b/>
+                <w:bCs/>
+              </w:rPr>
+              <w:t>&gt;</w:t>
             </w:r>
           </w:p>
         </w:tc>
@@ -831,7 +1135,23 @@
                 <w:b/>
                 <w:bCs/>
               </w:rPr>
-              <w:t>“MRB_MATH_LIB.h”</w:t>
+              <w:t>“</w:t>
+            </w:r>
+            <w:proofErr w:type="spellStart"/>
+            <w:r>
+              <w:rPr>
+                <w:b/>
+                <w:bCs/>
+              </w:rPr>
+              <w:t>MRB_MATH_LIB.h</w:t>
+            </w:r>
+            <w:proofErr w:type="spellEnd"/>
+            <w:r>
+              <w:rPr>
+                <w:b/>
+                <w:bCs/>
+              </w:rPr>
+              <w:t>”</w:t>
             </w:r>
           </w:p>
         </w:tc>
@@ -889,9 +1209,11 @@
             <w:tcW w:w="3020" w:type="dxa"/>
           </w:tcPr>
           <w:p>
+            <w:proofErr w:type="spellStart"/>
             <w:r>
               <w:t>cosinus</w:t>
             </w:r>
+            <w:proofErr w:type="spellEnd"/>
           </w:p>
         </w:tc>
         <w:tc>
@@ -1174,7 +1496,7 @@
     </w:p>
     <w:p>
       <w:pPr>
-        <w:pStyle w:val="Nagwek1"/>
+        <w:pStyle w:val="Heading1"/>
       </w:pPr>
       <w:r>
         <w:lastRenderedPageBreak/>
@@ -1186,7 +1508,10 @@
         <w:ind w:firstLine="1304"/>
       </w:pPr>
       <w:r>
-        <w:t xml:space="preserve">The sine and cosine functions in the MRB_MATH library are based on the look up </w:t>
+        <w:t>Basic</w:t>
+      </w:r>
+      <w:r>
+        <w:t xml:space="preserve"> sine and cosine functions in the MRB_MATH library are based on the look up </w:t>
       </w:r>
       <w:r>
         <w:t>table</w:t>
@@ -1201,7 +1526,15 @@
         <w:t xml:space="preserve"> memory</w:t>
       </w:r>
       <w:r>
-        <w:t xml:space="preserve">. User can define the size of memory usage with </w:t>
+        <w:t xml:space="preserve">. </w:t>
+      </w:r>
+      <w:proofErr w:type="gramStart"/>
+      <w:r>
+        <w:t>User</w:t>
+      </w:r>
+      <w:proofErr w:type="gramEnd"/>
+      <w:r>
+        <w:t xml:space="preserve"> can define the size of memory usage with </w:t>
       </w:r>
       <w:r>
         <w:rPr>
@@ -1251,8 +1584,17 @@
         <w:t>sin</w:t>
       </w:r>
       <w:r>
-        <w:t xml:space="preserve"> function from the math.h library. The argument of the </w:t>
-      </w:r>
+        <w:t xml:space="preserve"> function from the </w:t>
+      </w:r>
+      <w:proofErr w:type="spellStart"/>
+      <w:r>
+        <w:t>math.h</w:t>
+      </w:r>
+      <w:proofErr w:type="spellEnd"/>
+      <w:r>
+        <w:t xml:space="preserve"> library. The argument of the </w:t>
+      </w:r>
+      <w:proofErr w:type="spellStart"/>
       <w:r>
         <w:rPr>
           <w:b/>
@@ -1260,6 +1602,7 @@
         </w:rPr>
         <w:t>sin_f</w:t>
       </w:r>
+      <w:proofErr w:type="spellEnd"/>
       <w:r>
         <w:t xml:space="preserve"> function </w:t>
       </w:r>
@@ -1302,8 +1645,17 @@
         <w:t>.</w:t>
       </w:r>
       <w:r>
-        <w:t xml:space="preserve"> For wider range of arguments </w:t>
-      </w:r>
+        <w:t xml:space="preserve"> For </w:t>
+      </w:r>
+      <w:proofErr w:type="gramStart"/>
+      <w:r>
+        <w:t>wider</w:t>
+      </w:r>
+      <w:proofErr w:type="gramEnd"/>
+      <w:r>
+        <w:t xml:space="preserve"> range of arguments </w:t>
+      </w:r>
+      <w:proofErr w:type="spellStart"/>
       <w:r>
         <w:rPr>
           <w:b/>
@@ -1311,9 +1663,11 @@
         </w:rPr>
         <w:t>sin_f</w:t>
       </w:r>
+      <w:proofErr w:type="spellEnd"/>
       <w:r>
         <w:t xml:space="preserve"> and </w:t>
       </w:r>
+      <w:proofErr w:type="spellStart"/>
       <w:r>
         <w:rPr>
           <w:b/>
@@ -1321,6 +1675,7 @@
         </w:rPr>
         <w:t>cos_f</w:t>
       </w:r>
+      <w:proofErr w:type="spellEnd"/>
       <w:r>
         <w:t xml:space="preserve"> will work, but computing time will be longer. </w:t>
       </w:r>
@@ -1373,7 +1728,7 @@
     </w:p>
     <w:p>
       <w:pPr>
-        <w:pStyle w:val="Legenda"/>
+        <w:pStyle w:val="Caption"/>
       </w:pPr>
       <w:r>
         <w:t xml:space="preserve">Figure </w:t>
@@ -1447,7 +1802,7 @@
     </w:p>
     <w:p>
       <w:pPr>
-        <w:pStyle w:val="Legenda"/>
+        <w:pStyle w:val="Caption"/>
       </w:pPr>
       <w:r>
         <w:t xml:space="preserve">Figure </w:t>
@@ -1572,7 +1927,7 @@
     </w:p>
     <w:p>
       <w:pPr>
-        <w:pStyle w:val="Legenda"/>
+        <w:pStyle w:val="Caption"/>
       </w:pPr>
       <w:r>
         <w:t xml:space="preserve">Figure </w:t>
@@ -1785,7 +2140,7 @@
     </w:p>
     <w:p>
       <w:pPr>
-        <w:pStyle w:val="Legenda"/>
+        <w:pStyle w:val="Caption"/>
       </w:pPr>
       <w:r>
         <w:t xml:space="preserve">Figure </w:t>
@@ -1809,7 +2164,31 @@
         <w:fldChar w:fldCharType="end"/>
       </w:r>
       <w:r>
-        <w:t xml:space="preserve"> math.h sin(x) function and MRB_MATH_LIB.h sin_f(x) comparison</w:t>
+        <w:t xml:space="preserve"> </w:t>
+      </w:r>
+      <w:proofErr w:type="spellStart"/>
+      <w:r>
+        <w:t>math.h</w:t>
+      </w:r>
+      <w:proofErr w:type="spellEnd"/>
+      <w:r>
+        <w:t xml:space="preserve"> sin(x) function and </w:t>
+      </w:r>
+      <w:proofErr w:type="spellStart"/>
+      <w:r>
+        <w:t>MRB_MATH_LIB.h</w:t>
+      </w:r>
+      <w:proofErr w:type="spellEnd"/>
+      <w:r>
+        <w:t xml:space="preserve"> </w:t>
+      </w:r>
+      <w:proofErr w:type="spellStart"/>
+      <w:r>
+        <w:t>sin_f</w:t>
+      </w:r>
+      <w:proofErr w:type="spellEnd"/>
+      <w:r>
+        <w:t>(x) comparison</w:t>
       </w:r>
       <w:r>
         <w:t xml:space="preserve"> (LUTSIZE = 1)</w:t>
@@ -1831,7 +2210,7 @@
     </w:p>
     <w:p>
       <w:pPr>
-        <w:pStyle w:val="Legenda"/>
+        <w:pStyle w:val="Caption"/>
         <w:keepNext/>
       </w:pPr>
       <w:r>
@@ -1878,7 +2257,7 @@
     </w:p>
     <w:p>
       <w:pPr>
-        <w:pStyle w:val="Legenda"/>
+        <w:pStyle w:val="Caption"/>
       </w:pPr>
       <w:r>
         <w:t xml:space="preserve">Figure </w:t>
@@ -1902,7 +2281,15 @@
         <w:fldChar w:fldCharType="end"/>
       </w:r>
       <w:r>
-        <w:t xml:space="preserve"> Absolute error between sin and sin_f functions (LUTSIZE = 1)</w:t>
+        <w:t xml:space="preserve"> Absolute error between sin and </w:t>
+      </w:r>
+      <w:proofErr w:type="spellStart"/>
+      <w:r>
+        <w:t>sin_f</w:t>
+      </w:r>
+      <w:proofErr w:type="spellEnd"/>
+      <w:r>
+        <w:t xml:space="preserve"> functions (LUTSIZE = 1)</w:t>
       </w:r>
     </w:p>
     <w:p>
@@ -1952,7 +2339,7 @@
     </w:p>
     <w:p>
       <w:pPr>
-        <w:pStyle w:val="Legenda"/>
+        <w:pStyle w:val="Caption"/>
       </w:pPr>
       <w:r>
         <w:t xml:space="preserve">Figure </w:t>
@@ -1979,19 +2366,1313 @@
         <w:t xml:space="preserve"> </w:t>
       </w:r>
       <w:r>
-        <w:t>cos and cos_f comparison - zoom in</w:t>
-      </w:r>
-    </w:p>
-    <w:p>
-      <w:pPr>
-        <w:pStyle w:val="Legenda"/>
+        <w:t xml:space="preserve">cos and </w:t>
+      </w:r>
+      <w:proofErr w:type="spellStart"/>
+      <w:r>
+        <w:t>cos_f</w:t>
+      </w:r>
+      <w:proofErr w:type="spellEnd"/>
+      <w:r>
+        <w:t xml:space="preserve"> comparison - zoom in</w:t>
+      </w:r>
+    </w:p>
+    <w:p>
+      <w:pPr>
+        <w:jc w:val="left"/>
+        <w:rPr>
+          <w:rFonts w:asciiTheme="majorHAnsi" w:eastAsiaTheme="majorEastAsia" w:hAnsiTheme="majorHAnsi" w:cstheme="majorBidi"/>
+          <w:color w:val="A5A5A5" w:themeColor="accent1" w:themeShade="BF"/>
+          <w:sz w:val="40"/>
+          <w:szCs w:val="40"/>
+        </w:rPr>
+      </w:pPr>
+    </w:p>
+    <w:p>
+      <w:pPr>
+        <w:pStyle w:val="Heading2"/>
+      </w:pPr>
+      <w:r>
+        <w:t>Taylor series trigonometric functions</w:t>
+      </w:r>
+    </w:p>
+    <w:p>
+      <w:pPr>
+        <w:ind w:firstLine="1304"/>
+      </w:pPr>
+      <w:r>
+        <w:t xml:space="preserve">In </w:t>
+      </w:r>
+      <w:proofErr w:type="gramStart"/>
+      <w:r>
+        <w:t>library</w:t>
+      </w:r>
+      <w:proofErr w:type="gramEnd"/>
+      <w:r>
+        <w:t xml:space="preserve">, there are also trigonometric functions that are </w:t>
+      </w:r>
+      <w:r>
+        <w:t>estimated</w:t>
+      </w:r>
+      <w:r>
+        <w:t xml:space="preserve"> from Taylor series</w:t>
+      </w:r>
+      <w:r>
+        <w:t xml:space="preserve"> (</w:t>
+      </w:r>
+      <w:proofErr w:type="spellStart"/>
+      <w:r>
+        <w:rPr>
+          <w:i/>
+          <w:iCs/>
+        </w:rPr>
+        <w:t>sin_t</w:t>
+      </w:r>
+      <w:proofErr w:type="spellEnd"/>
+      <w:r>
+        <w:t xml:space="preserve"> and </w:t>
+      </w:r>
+      <w:proofErr w:type="spellStart"/>
+      <w:r>
+        <w:rPr>
+          <w:i/>
+          <w:iCs/>
+        </w:rPr>
+        <w:t>cos_t</w:t>
+      </w:r>
+      <w:proofErr w:type="spellEnd"/>
+      <w:r>
+        <w:t>)</w:t>
+      </w:r>
+      <w:r>
+        <w:t xml:space="preserve">. </w:t>
+      </w:r>
+      <w:r>
+        <w:t>The library</w:t>
+      </w:r>
+      <w:r>
+        <w:t xml:space="preserve"> calculates sinus based on </w:t>
+      </w:r>
+      <w:proofErr w:type="gramStart"/>
+      <w:r>
+        <w:t>first</w:t>
+      </w:r>
+      <w:proofErr w:type="gramEnd"/>
+      <w:r>
+        <w:t xml:space="preserve"> four elements of Taylor series, as this is </w:t>
+      </w:r>
+      <w:r>
+        <w:t>sufficient</w:t>
+      </w:r>
+      <w:r>
+        <w:t xml:space="preserve"> to estimate values from -π and π. </w:t>
+      </w:r>
+    </w:p>
+    <w:p>
+      <w:pPr>
+        <w:ind w:firstLine="1304"/>
+      </w:pPr>
+      <m:oMathPara>
+        <m:oMathParaPr>
+          <m:jc m:val="center"/>
+        </m:oMathParaPr>
+        <m:oMath>
+          <m:func>
+            <m:funcPr>
+              <m:ctrlPr>
+                <w:rPr>
+                  <w:rFonts w:ascii="Cambria Math" w:hAnsi="Cambria Math"/>
+                  <w:i/>
+                </w:rPr>
+              </m:ctrlPr>
+            </m:funcPr>
+            <m:fName>
+              <m:r>
+                <m:rPr>
+                  <m:sty m:val="p"/>
+                </m:rPr>
+                <w:rPr>
+                  <w:rFonts w:ascii="Cambria Math" w:hAnsi="Cambria Math"/>
+                </w:rPr>
+                <m:t>sin</m:t>
+              </m:r>
+            </m:fName>
+            <m:e>
+              <m:d>
+                <m:dPr>
+                  <m:ctrlPr>
+                    <w:rPr>
+                      <w:rFonts w:ascii="Cambria Math" w:hAnsi="Cambria Math"/>
+                      <w:i/>
+                    </w:rPr>
+                  </m:ctrlPr>
+                </m:dPr>
+                <m:e>
+                  <m:r>
+                    <w:rPr>
+                      <w:rFonts w:ascii="Cambria Math" w:hAnsi="Cambria Math"/>
+                    </w:rPr>
+                    <m:t>x</m:t>
+                  </m:r>
+                </m:e>
+              </m:d>
+            </m:e>
+          </m:func>
+          <m:r>
+            <w:rPr>
+              <w:rFonts w:ascii="Cambria Math" w:hAnsi="Cambria Math"/>
+            </w:rPr>
+            <m:t xml:space="preserve">= </m:t>
+          </m:r>
+          <m:nary>
+            <m:naryPr>
+              <m:chr m:val="∑"/>
+              <m:limLoc m:val="undOvr"/>
+              <m:ctrlPr>
+                <w:rPr>
+                  <w:rFonts w:ascii="Cambria Math" w:hAnsi="Cambria Math"/>
+                  <w:i/>
+                </w:rPr>
+              </m:ctrlPr>
+            </m:naryPr>
+            <m:sub>
+              <m:r>
+                <w:rPr>
+                  <w:rFonts w:ascii="Cambria Math" w:hAnsi="Cambria Math"/>
+                </w:rPr>
+                <m:t>n=0</m:t>
+              </m:r>
+            </m:sub>
+            <m:sup>
+              <m:r>
+                <w:rPr>
+                  <w:rFonts w:ascii="Cambria Math" w:hAnsi="Cambria Math"/>
+                </w:rPr>
+                <m:t>∞</m:t>
+              </m:r>
+            </m:sup>
+            <m:e>
+              <m:sSup>
+                <m:sSupPr>
+                  <m:ctrlPr>
+                    <w:rPr>
+                      <w:rFonts w:ascii="Cambria Math" w:hAnsi="Cambria Math"/>
+                      <w:i/>
+                    </w:rPr>
+                  </m:ctrlPr>
+                </m:sSupPr>
+                <m:e>
+                  <m:d>
+                    <m:dPr>
+                      <m:ctrlPr>
+                        <w:rPr>
+                          <w:rFonts w:ascii="Cambria Math" w:hAnsi="Cambria Math"/>
+                          <w:i/>
+                        </w:rPr>
+                      </m:ctrlPr>
+                    </m:dPr>
+                    <m:e>
+                      <m:r>
+                        <w:rPr>
+                          <w:rFonts w:ascii="Cambria Math" w:hAnsi="Cambria Math"/>
+                        </w:rPr>
+                        <m:t>-1</m:t>
+                      </m:r>
+                    </m:e>
+                  </m:d>
+                </m:e>
+                <m:sup>
+                  <m:r>
+                    <w:rPr>
+                      <w:rFonts w:ascii="Cambria Math" w:hAnsi="Cambria Math"/>
+                    </w:rPr>
+                    <m:t>n</m:t>
+                  </m:r>
+                </m:sup>
+              </m:sSup>
+            </m:e>
+          </m:nary>
+          <m:r>
+            <w:rPr>
+              <w:rFonts w:ascii="Cambria Math" w:hAnsi="Cambria Math"/>
+            </w:rPr>
+            <m:t>∙</m:t>
+          </m:r>
+          <m:f>
+            <m:fPr>
+              <m:ctrlPr>
+                <w:rPr>
+                  <w:rFonts w:ascii="Cambria Math" w:hAnsi="Cambria Math"/>
+                  <w:i/>
+                </w:rPr>
+              </m:ctrlPr>
+            </m:fPr>
+            <m:num>
+              <m:sSup>
+                <m:sSupPr>
+                  <m:ctrlPr>
+                    <w:rPr>
+                      <w:rFonts w:ascii="Cambria Math" w:hAnsi="Cambria Math"/>
+                      <w:i/>
+                    </w:rPr>
+                  </m:ctrlPr>
+                </m:sSupPr>
+                <m:e>
+                  <m:r>
+                    <w:rPr>
+                      <w:rFonts w:ascii="Cambria Math" w:hAnsi="Cambria Math"/>
+                    </w:rPr>
+                    <m:t>x</m:t>
+                  </m:r>
+                </m:e>
+                <m:sup>
+                  <m:r>
+                    <w:rPr>
+                      <w:rFonts w:ascii="Cambria Math" w:hAnsi="Cambria Math"/>
+                    </w:rPr>
+                    <m:t>2n+1</m:t>
+                  </m:r>
+                </m:sup>
+              </m:sSup>
+            </m:num>
+            <m:den>
+              <m:d>
+                <m:dPr>
+                  <m:ctrlPr>
+                    <w:rPr>
+                      <w:rFonts w:ascii="Cambria Math" w:hAnsi="Cambria Math"/>
+                      <w:i/>
+                    </w:rPr>
+                  </m:ctrlPr>
+                </m:dPr>
+                <m:e>
+                  <m:r>
+                    <w:rPr>
+                      <w:rFonts w:ascii="Cambria Math" w:hAnsi="Cambria Math"/>
+                    </w:rPr>
+                    <m:t>2n+1</m:t>
+                  </m:r>
+                </m:e>
+              </m:d>
+              <m:r>
+                <w:rPr>
+                  <w:rFonts w:ascii="Cambria Math" w:hAnsi="Cambria Math"/>
+                </w:rPr>
+                <m:t>!</m:t>
+              </m:r>
+            </m:den>
+          </m:f>
+          <m:r>
+            <w:rPr>
+              <w:rFonts w:ascii="Cambria Math" w:hAnsi="Cambria Math"/>
+            </w:rPr>
+            <m:t xml:space="preserve"> </m:t>
+          </m:r>
+          <m:r>
+            <w:rPr>
+              <w:rFonts w:ascii="Cambria Math" w:hAnsi="Cambria Math"/>
+              <w:i/>
+            </w:rPr>
+            <w:br/>
+          </m:r>
+        </m:oMath>
+        <m:oMath>
+          <m:func>
+            <m:funcPr>
+              <m:ctrlPr>
+                <w:rPr>
+                  <w:rFonts w:ascii="Cambria Math" w:hAnsi="Cambria Math"/>
+                  <w:i/>
+                </w:rPr>
+              </m:ctrlPr>
+            </m:funcPr>
+            <m:fName>
+              <m:r>
+                <m:rPr>
+                  <m:sty m:val="p"/>
+                </m:rPr>
+                <w:rPr>
+                  <w:rFonts w:ascii="Cambria Math" w:hAnsi="Cambria Math"/>
+                </w:rPr>
+                <m:t>sin</m:t>
+              </m:r>
+              <m:r>
+                <m:rPr>
+                  <m:sty m:val="p"/>
+                </m:rPr>
+                <w:rPr>
+                  <w:rFonts w:ascii="Cambria Math" w:hAnsi="Cambria Math"/>
+                </w:rPr>
+                <m:t>_t</m:t>
+              </m:r>
+            </m:fName>
+            <m:e>
+              <m:d>
+                <m:dPr>
+                  <m:ctrlPr>
+                    <w:rPr>
+                      <w:rFonts w:ascii="Cambria Math" w:hAnsi="Cambria Math"/>
+                      <w:i/>
+                    </w:rPr>
+                  </m:ctrlPr>
+                </m:dPr>
+                <m:e>
+                  <m:r>
+                    <w:rPr>
+                      <w:rFonts w:ascii="Cambria Math" w:hAnsi="Cambria Math"/>
+                    </w:rPr>
+                    <m:t>x</m:t>
+                  </m:r>
+                </m:e>
+              </m:d>
+            </m:e>
+          </m:func>
+          <m:r>
+            <w:rPr>
+              <w:rFonts w:ascii="Cambria Math" w:hAnsi="Cambria Math"/>
+            </w:rPr>
+            <m:t xml:space="preserve">= </m:t>
+          </m:r>
+          <m:r>
+            <w:rPr>
+              <w:rFonts w:ascii="Cambria Math" w:hAnsi="Cambria Math"/>
+            </w:rPr>
+            <m:t>x</m:t>
+          </m:r>
+          <m:d>
+            <m:dPr>
+              <m:ctrlPr>
+                <w:rPr>
+                  <w:rFonts w:ascii="Cambria Math" w:hAnsi="Cambria Math"/>
+                  <w:i/>
+                </w:rPr>
+              </m:ctrlPr>
+            </m:dPr>
+            <m:e>
+              <m:r>
+                <w:rPr>
+                  <w:rFonts w:ascii="Cambria Math" w:hAnsi="Cambria Math"/>
+                </w:rPr>
+                <m:t>1-</m:t>
+              </m:r>
+              <m:sSup>
+                <m:sSupPr>
+                  <m:ctrlPr>
+                    <w:rPr>
+                      <w:rFonts w:ascii="Cambria Math" w:hAnsi="Cambria Math"/>
+                      <w:i/>
+                    </w:rPr>
+                  </m:ctrlPr>
+                </m:sSupPr>
+                <m:e>
+                  <m:r>
+                    <w:rPr>
+                      <w:rFonts w:ascii="Cambria Math" w:hAnsi="Cambria Math"/>
+                    </w:rPr>
+                    <m:t>x</m:t>
+                  </m:r>
+                </m:e>
+                <m:sup>
+                  <m:r>
+                    <w:rPr>
+                      <w:rFonts w:ascii="Cambria Math" w:hAnsi="Cambria Math"/>
+                    </w:rPr>
+                    <m:t>2</m:t>
+                  </m:r>
+                </m:sup>
+              </m:sSup>
+              <m:d>
+                <m:dPr>
+                  <m:ctrlPr>
+                    <w:rPr>
+                      <w:rFonts w:ascii="Cambria Math" w:hAnsi="Cambria Math"/>
+                      <w:i/>
+                    </w:rPr>
+                  </m:ctrlPr>
+                </m:dPr>
+                <m:e>
+                  <m:f>
+                    <m:fPr>
+                      <m:ctrlPr>
+                        <w:rPr>
+                          <w:rFonts w:ascii="Cambria Math" w:hAnsi="Cambria Math"/>
+                          <w:i/>
+                        </w:rPr>
+                      </m:ctrlPr>
+                    </m:fPr>
+                    <m:num>
+                      <m:r>
+                        <w:rPr>
+                          <w:rFonts w:ascii="Cambria Math" w:hAnsi="Cambria Math"/>
+                        </w:rPr>
+                        <m:t>1</m:t>
+                      </m:r>
+                    </m:num>
+                    <m:den>
+                      <m:r>
+                        <w:rPr>
+                          <w:rFonts w:ascii="Cambria Math" w:hAnsi="Cambria Math"/>
+                        </w:rPr>
+                        <m:t>3!</m:t>
+                      </m:r>
+                    </m:den>
+                  </m:f>
+                  <m:r>
+                    <w:rPr>
+                      <w:rFonts w:ascii="Cambria Math" w:hAnsi="Cambria Math"/>
+                    </w:rPr>
+                    <m:t>-</m:t>
+                  </m:r>
+                  <m:sSup>
+                    <m:sSupPr>
+                      <m:ctrlPr>
+                        <w:rPr>
+                          <w:rFonts w:ascii="Cambria Math" w:hAnsi="Cambria Math"/>
+                          <w:i/>
+                        </w:rPr>
+                      </m:ctrlPr>
+                    </m:sSupPr>
+                    <m:e>
+                      <m:r>
+                        <w:rPr>
+                          <w:rFonts w:ascii="Cambria Math" w:hAnsi="Cambria Math"/>
+                        </w:rPr>
+                        <m:t>x</m:t>
+                      </m:r>
+                    </m:e>
+                    <m:sup>
+                      <m:r>
+                        <w:rPr>
+                          <w:rFonts w:ascii="Cambria Math" w:hAnsi="Cambria Math"/>
+                        </w:rPr>
+                        <m:t>2</m:t>
+                      </m:r>
+                    </m:sup>
+                  </m:sSup>
+                  <m:d>
+                    <m:dPr>
+                      <m:ctrlPr>
+                        <w:rPr>
+                          <w:rFonts w:ascii="Cambria Math" w:hAnsi="Cambria Math"/>
+                          <w:i/>
+                        </w:rPr>
+                      </m:ctrlPr>
+                    </m:dPr>
+                    <m:e>
+                      <m:f>
+                        <m:fPr>
+                          <m:ctrlPr>
+                            <w:rPr>
+                              <w:rFonts w:ascii="Cambria Math" w:hAnsi="Cambria Math"/>
+                              <w:i/>
+                            </w:rPr>
+                          </m:ctrlPr>
+                        </m:fPr>
+                        <m:num>
+                          <m:r>
+                            <w:rPr>
+                              <w:rFonts w:ascii="Cambria Math" w:hAnsi="Cambria Math"/>
+                            </w:rPr>
+                            <m:t>1</m:t>
+                          </m:r>
+                        </m:num>
+                        <m:den>
+                          <m:r>
+                            <w:rPr>
+                              <w:rFonts w:ascii="Cambria Math" w:hAnsi="Cambria Math"/>
+                            </w:rPr>
+                            <m:t>5</m:t>
+                          </m:r>
+                          <m:r>
+                            <w:rPr>
+                              <w:rFonts w:ascii="Cambria Math" w:hAnsi="Cambria Math"/>
+                            </w:rPr>
+                            <m:t>!</m:t>
+                          </m:r>
+                        </m:den>
+                      </m:f>
+                      <m:r>
+                        <w:rPr>
+                          <w:rFonts w:ascii="Cambria Math" w:hAnsi="Cambria Math"/>
+                        </w:rPr>
+                        <m:t>-</m:t>
+                      </m:r>
+                      <m:sSup>
+                        <m:sSupPr>
+                          <m:ctrlPr>
+                            <w:rPr>
+                              <w:rFonts w:ascii="Cambria Math" w:hAnsi="Cambria Math"/>
+                              <w:i/>
+                            </w:rPr>
+                          </m:ctrlPr>
+                        </m:sSupPr>
+                        <m:e>
+                          <m:r>
+                            <w:rPr>
+                              <w:rFonts w:ascii="Cambria Math" w:hAnsi="Cambria Math"/>
+                            </w:rPr>
+                            <m:t>x</m:t>
+                          </m:r>
+                        </m:e>
+                        <m:sup>
+                          <m:r>
+                            <w:rPr>
+                              <w:rFonts w:ascii="Cambria Math" w:hAnsi="Cambria Math"/>
+                            </w:rPr>
+                            <m:t>2</m:t>
+                          </m:r>
+                        </m:sup>
+                      </m:sSup>
+                      <m:d>
+                        <m:dPr>
+                          <m:ctrlPr>
+                            <w:rPr>
+                              <w:rFonts w:ascii="Cambria Math" w:hAnsi="Cambria Math"/>
+                              <w:i/>
+                            </w:rPr>
+                          </m:ctrlPr>
+                        </m:dPr>
+                        <m:e>
+                          <m:f>
+                            <m:fPr>
+                              <m:ctrlPr>
+                                <w:rPr>
+                                  <w:rFonts w:ascii="Cambria Math" w:hAnsi="Cambria Math"/>
+                                  <w:i/>
+                                </w:rPr>
+                              </m:ctrlPr>
+                            </m:fPr>
+                            <m:num>
+                              <m:r>
+                                <w:rPr>
+                                  <w:rFonts w:ascii="Cambria Math" w:hAnsi="Cambria Math"/>
+                                </w:rPr>
+                                <m:t>1</m:t>
+                              </m:r>
+                            </m:num>
+                            <m:den>
+                              <m:r>
+                                <w:rPr>
+                                  <w:rFonts w:ascii="Cambria Math" w:hAnsi="Cambria Math"/>
+                                </w:rPr>
+                                <m:t>7</m:t>
+                              </m:r>
+                              <m:r>
+                                <w:rPr>
+                                  <w:rFonts w:ascii="Cambria Math" w:hAnsi="Cambria Math"/>
+                                </w:rPr>
+                                <m:t>!</m:t>
+                              </m:r>
+                            </m:den>
+                          </m:f>
+                          <m:r>
+                            <w:rPr>
+                              <w:rFonts w:ascii="Cambria Math" w:hAnsi="Cambria Math"/>
+                            </w:rPr>
+                            <m:t>-</m:t>
+                          </m:r>
+                          <m:f>
+                            <m:fPr>
+                              <m:ctrlPr>
+                                <w:rPr>
+                                  <w:rFonts w:ascii="Cambria Math" w:hAnsi="Cambria Math"/>
+                                  <w:i/>
+                                </w:rPr>
+                              </m:ctrlPr>
+                            </m:fPr>
+                            <m:num>
+                              <m:sSup>
+                                <m:sSupPr>
+                                  <m:ctrlPr>
+                                    <w:rPr>
+                                      <w:rFonts w:ascii="Cambria Math" w:hAnsi="Cambria Math"/>
+                                      <w:i/>
+                                    </w:rPr>
+                                  </m:ctrlPr>
+                                </m:sSupPr>
+                                <m:e>
+                                  <m:r>
+                                    <w:rPr>
+                                      <w:rFonts w:ascii="Cambria Math" w:hAnsi="Cambria Math"/>
+                                    </w:rPr>
+                                    <m:t>x</m:t>
+                                  </m:r>
+                                </m:e>
+                                <m:sup>
+                                  <m:r>
+                                    <w:rPr>
+                                      <w:rFonts w:ascii="Cambria Math" w:hAnsi="Cambria Math"/>
+                                    </w:rPr>
+                                    <m:t>2</m:t>
+                                  </m:r>
+                                </m:sup>
+                              </m:sSup>
+                            </m:num>
+                            <m:den>
+                              <m:r>
+                                <w:rPr>
+                                  <w:rFonts w:ascii="Cambria Math" w:hAnsi="Cambria Math"/>
+                                </w:rPr>
+                                <m:t>9!</m:t>
+                              </m:r>
+                            </m:den>
+                          </m:f>
+                        </m:e>
+                      </m:d>
+                    </m:e>
+                  </m:d>
+                </m:e>
+              </m:d>
+            </m:e>
+          </m:d>
+        </m:oMath>
+      </m:oMathPara>
+    </w:p>
+    <w:p>
+      <w:pPr>
+        <w:jc w:val="left"/>
+      </w:pPr>
+    </w:p>
+    <w:p>
+      <w:pPr>
         <w:keepNext/>
-      </w:pPr>
-    </w:p>
-    <w:p>
-      <w:pPr>
-        <w:pStyle w:val="Legenda"/>
+        <w:jc w:val="left"/>
+      </w:pPr>
+      <w:proofErr w:type="spellStart"/>
+      <w:r>
+        <w:rPr>
+          <w:i/>
+          <w:iCs/>
+        </w:rPr>
+        <w:lastRenderedPageBreak/>
+        <w:t>Sin_t</w:t>
+      </w:r>
+      <w:proofErr w:type="spellEnd"/>
+      <w:r>
+        <w:t xml:space="preserve"> formula was improved to do</w:t>
+      </w:r>
+      <w:r>
+        <w:t xml:space="preserve"> as few multiplications as possible and to not use divisions at all (F3, F5 etc. are 1 by factorial of </w:t>
+      </w:r>
+      <w:proofErr w:type="gramStart"/>
+      <w:r>
+        <w:t>particular number</w:t>
+      </w:r>
+      <w:proofErr w:type="gramEnd"/>
+      <w:r>
+        <w:t>):</w:t>
+      </w:r>
+    </w:p>
+    <w:p>
+      <w:pPr>
         <w:keepNext/>
+        <w:jc w:val="left"/>
+      </w:pPr>
+      <w:r>
+        <w:drawing>
+          <wp:inline distT="0" distB="0" distL="0" distR="0" wp14:anchorId="5830F6CF" wp14:editId="0F135415">
+            <wp:extent cx="5760720" cy="353695"/>
+            <wp:effectExtent l="0" t="0" r="0" b="8255"/>
+            <wp:docPr id="215184569" name="Picture 1"/>
+            <wp:cNvGraphicFramePr>
+              <a:graphicFrameLocks xmlns:a="http://schemas.openxmlformats.org/drawingml/2006/main" noChangeAspect="1"/>
+            </wp:cNvGraphicFramePr>
+            <a:graphic xmlns:a="http://schemas.openxmlformats.org/drawingml/2006/main">
+              <a:graphicData uri="http://schemas.openxmlformats.org/drawingml/2006/picture">
+                <pic:pic xmlns:pic="http://schemas.openxmlformats.org/drawingml/2006/picture">
+                  <pic:nvPicPr>
+                    <pic:cNvPr id="215184569" name=""/>
+                    <pic:cNvPicPr/>
+                  </pic:nvPicPr>
+                  <pic:blipFill>
+                    <a:blip r:embed="rId17"/>
+                    <a:stretch>
+                      <a:fillRect/>
+                    </a:stretch>
+                  </pic:blipFill>
+                  <pic:spPr>
+                    <a:xfrm>
+                      <a:off x="0" y="0"/>
+                      <a:ext cx="5760720" cy="353695"/>
+                    </a:xfrm>
+                    <a:prstGeom prst="rect">
+                      <a:avLst/>
+                    </a:prstGeom>
+                  </pic:spPr>
+                </pic:pic>
+              </a:graphicData>
+            </a:graphic>
+          </wp:inline>
+        </w:drawing>
+      </w:r>
+    </w:p>
+    <w:p>
+      <w:pPr>
+        <w:pStyle w:val="Caption"/>
+      </w:pPr>
+      <w:r>
+        <w:t xml:space="preserve">Figure </w:t>
+      </w:r>
+      <w:r>
+        <w:fldChar w:fldCharType="begin"/>
+      </w:r>
+      <w:r>
+        <w:instrText xml:space="preserve"> SEQ Figure \* ARABIC </w:instrText>
+      </w:r>
+      <w:r>
+        <w:fldChar w:fldCharType="separate"/>
+      </w:r>
+      <w:r>
+        <w:rPr>
+          <w:noProof/>
+        </w:rPr>
+        <w:t>7</w:t>
+      </w:r>
+      <w:r>
+        <w:fldChar w:fldCharType="end"/>
+      </w:r>
+      <w:r>
+        <w:t xml:space="preserve"> Implemented formula with 4 elements of Taylor series</w:t>
+      </w:r>
+    </w:p>
+    <w:p>
+      <w:pPr>
+        <w:keepNext/>
+        <w:ind w:firstLine="1304"/>
+      </w:pPr>
+      <w:r>
+        <w:t xml:space="preserve">Functions </w:t>
+      </w:r>
+      <w:proofErr w:type="spellStart"/>
+      <w:r>
+        <w:rPr>
+          <w:i/>
+          <w:iCs/>
+        </w:rPr>
+        <w:t>sin_t</w:t>
+      </w:r>
+      <w:proofErr w:type="spellEnd"/>
+      <w:r>
+        <w:t xml:space="preserve"> and </w:t>
+      </w:r>
+      <w:proofErr w:type="spellStart"/>
+      <w:r>
+        <w:rPr>
+          <w:i/>
+          <w:iCs/>
+        </w:rPr>
+        <w:t>cos_t</w:t>
+      </w:r>
+      <w:proofErr w:type="spellEnd"/>
+      <w:r>
+        <w:t xml:space="preserve"> are slower than trigonometric functions which </w:t>
+      </w:r>
+      <w:r>
+        <w:t>use</w:t>
+      </w:r>
+      <w:r>
+        <w:t xml:space="preserve"> LUT (</w:t>
+      </w:r>
+      <w:proofErr w:type="spellStart"/>
+      <w:r>
+        <w:rPr>
+          <w:i/>
+          <w:iCs/>
+        </w:rPr>
+        <w:t>sin_</w:t>
+      </w:r>
+      <w:r>
+        <w:rPr>
+          <w:i/>
+          <w:iCs/>
+        </w:rPr>
+        <w:t>f</w:t>
+      </w:r>
+      <w:proofErr w:type="spellEnd"/>
+      <w:r>
+        <w:t xml:space="preserve"> and </w:t>
+      </w:r>
+      <w:proofErr w:type="spellStart"/>
+      <w:r>
+        <w:rPr>
+          <w:i/>
+          <w:iCs/>
+        </w:rPr>
+        <w:t>cos_</w:t>
+      </w:r>
+      <w:r>
+        <w:rPr>
+          <w:i/>
+          <w:iCs/>
+        </w:rPr>
+        <w:t>f</w:t>
+      </w:r>
+      <w:proofErr w:type="spellEnd"/>
+      <w:r>
+        <w:rPr>
+          <w:i/>
+          <w:iCs/>
+        </w:rPr>
+        <w:t>)</w:t>
+      </w:r>
+      <w:r>
+        <w:t>, but they occupy much less space in memory (as LUT is not declared). Important thing to notice is lacking precision for arguments near -π and π. For some arguments near those boundaries, value can exceed 1, w</w:t>
+      </w:r>
+      <w:r>
+        <w:t>hat must be considered when testing the stability of the system</w:t>
+      </w:r>
+      <w:r>
+        <w:t>.</w:t>
+      </w:r>
+      <w:r>
+        <w:t xml:space="preserve"> Functions </w:t>
+      </w:r>
+      <w:proofErr w:type="spellStart"/>
+      <w:r>
+        <w:rPr>
+          <w:i/>
+          <w:iCs/>
+        </w:rPr>
+        <w:t>sin_t</w:t>
+      </w:r>
+      <w:proofErr w:type="spellEnd"/>
+      <w:r>
+        <w:t xml:space="preserve"> and </w:t>
+      </w:r>
+      <w:proofErr w:type="spellStart"/>
+      <w:r>
+        <w:rPr>
+          <w:i/>
+          <w:iCs/>
+        </w:rPr>
+        <w:t>cos_t</w:t>
+      </w:r>
+      <w:proofErr w:type="spellEnd"/>
+      <w:r>
+        <w:rPr>
+          <w:i/>
+          <w:iCs/>
+        </w:rPr>
+        <w:t xml:space="preserve"> </w:t>
+      </w:r>
+      <w:r>
+        <w:t xml:space="preserve">are always available, however user can define LUTSIZE as 0 and </w:t>
+      </w:r>
+      <w:r>
+        <w:t xml:space="preserve">quit using the </w:t>
+      </w:r>
+      <w:proofErr w:type="spellStart"/>
+      <w:r>
+        <w:t>sin_f</w:t>
+      </w:r>
+      <w:proofErr w:type="spellEnd"/>
+      <w:r>
+        <w:t xml:space="preserve"> and </w:t>
+      </w:r>
+      <w:proofErr w:type="spellStart"/>
+      <w:r>
+        <w:t>cos_f</w:t>
+      </w:r>
+      <w:proofErr w:type="spellEnd"/>
+      <w:r>
+        <w:t xml:space="preserve"> </w:t>
+      </w:r>
+      <w:r>
+        <w:t>function</w:t>
+      </w:r>
+      <w:r>
+        <w:t>s, so lookup table won’t occupy memory.</w:t>
+      </w:r>
+    </w:p>
+    <w:p>
+      <w:pPr>
+        <w:keepNext/>
+        <w:jc w:val="left"/>
+      </w:pPr>
+      <w:r>
+        <w:drawing>
+          <wp:inline distT="0" distB="0" distL="0" distR="0" wp14:anchorId="745D7F1A" wp14:editId="7C665707">
+            <wp:extent cx="5760720" cy="346075"/>
+            <wp:effectExtent l="0" t="0" r="0" b="0"/>
+            <wp:docPr id="112193702" name="Picture 1"/>
+            <wp:cNvGraphicFramePr>
+              <a:graphicFrameLocks xmlns:a="http://schemas.openxmlformats.org/drawingml/2006/main" noChangeAspect="1"/>
+            </wp:cNvGraphicFramePr>
+            <a:graphic xmlns:a="http://schemas.openxmlformats.org/drawingml/2006/main">
+              <a:graphicData uri="http://schemas.openxmlformats.org/drawingml/2006/picture">
+                <pic:pic xmlns:pic="http://schemas.openxmlformats.org/drawingml/2006/picture">
+                  <pic:nvPicPr>
+                    <pic:cNvPr id="112193702" name=""/>
+                    <pic:cNvPicPr/>
+                  </pic:nvPicPr>
+                  <pic:blipFill>
+                    <a:blip r:embed="rId18"/>
+                    <a:stretch>
+                      <a:fillRect/>
+                    </a:stretch>
+                  </pic:blipFill>
+                  <pic:spPr>
+                    <a:xfrm>
+                      <a:off x="0" y="0"/>
+                      <a:ext cx="5760720" cy="346075"/>
+                    </a:xfrm>
+                    <a:prstGeom prst="rect">
+                      <a:avLst/>
+                    </a:prstGeom>
+                  </pic:spPr>
+                </pic:pic>
+              </a:graphicData>
+            </a:graphic>
+          </wp:inline>
+        </w:drawing>
+      </w:r>
+    </w:p>
+    <w:p>
+      <w:pPr>
+        <w:pStyle w:val="Caption"/>
+      </w:pPr>
+      <w:r>
+        <w:t xml:space="preserve">Figure </w:t>
+      </w:r>
+      <w:r>
+        <w:fldChar w:fldCharType="begin"/>
+      </w:r>
+      <w:r>
+        <w:instrText xml:space="preserve"> SEQ Figure \* ARABIC </w:instrText>
+      </w:r>
+      <w:r>
+        <w:fldChar w:fldCharType="separate"/>
+      </w:r>
+      <w:r>
+        <w:rPr>
+          <w:noProof/>
+        </w:rPr>
+        <w:t>8</w:t>
+      </w:r>
+      <w:r>
+        <w:fldChar w:fldCharType="end"/>
+      </w:r>
+      <w:r>
+        <w:t xml:space="preserve"> No lookup table. Using only Taylor series based trigonometric functions</w:t>
+      </w:r>
+    </w:p>
+    <w:p>
+      <w:pPr>
+        <w:keepNext/>
+        <w:jc w:val="center"/>
+      </w:pPr>
+      <w:r>
+        <w:rPr>
+          <w:noProof/>
+        </w:rPr>
+        <mc:AlternateContent>
+          <mc:Choice Requires="wps">
+            <w:drawing>
+              <wp:anchor distT="0" distB="0" distL="114300" distR="114300" simplePos="0" relativeHeight="251662336" behindDoc="0" locked="0" layoutInCell="1" allowOverlap="1" wp14:anchorId="744D250A" wp14:editId="136C8A8A">
+                <wp:simplePos x="0" y="0"/>
+                <wp:positionH relativeFrom="column">
+                  <wp:posOffset>1694468</wp:posOffset>
+                </wp:positionH>
+                <wp:positionV relativeFrom="paragraph">
+                  <wp:posOffset>660689</wp:posOffset>
+                </wp:positionV>
+                <wp:extent cx="169718" cy="307224"/>
+                <wp:effectExtent l="38100" t="0" r="20955" b="55245"/>
+                <wp:wrapNone/>
+                <wp:docPr id="879130957" name="Straight Arrow Connector 2"/>
+                <wp:cNvGraphicFramePr/>
+                <a:graphic xmlns:a="http://schemas.openxmlformats.org/drawingml/2006/main">
+                  <a:graphicData uri="http://schemas.microsoft.com/office/word/2010/wordprocessingShape">
+                    <wps:wsp>
+                      <wps:cNvCnPr/>
+                      <wps:spPr>
+                        <a:xfrm flipH="1">
+                          <a:off x="0" y="0"/>
+                          <a:ext cx="169718" cy="307224"/>
+                        </a:xfrm>
+                        <a:prstGeom prst="straightConnector1">
+                          <a:avLst/>
+                        </a:prstGeom>
+                        <a:ln>
+                          <a:tailEnd type="triangle"/>
+                        </a:ln>
+                      </wps:spPr>
+                      <wps:style>
+                        <a:lnRef idx="1">
+                          <a:schemeClr val="dk1"/>
+                        </a:lnRef>
+                        <a:fillRef idx="0">
+                          <a:schemeClr val="dk1"/>
+                        </a:fillRef>
+                        <a:effectRef idx="0">
+                          <a:schemeClr val="dk1"/>
+                        </a:effectRef>
+                        <a:fontRef idx="minor">
+                          <a:schemeClr val="tx1"/>
+                        </a:fontRef>
+                      </wps:style>
+                      <wps:bodyPr/>
+                    </wps:wsp>
+                  </a:graphicData>
+                </a:graphic>
+                <wp14:sizeRelH relativeFrom="margin">
+                  <wp14:pctWidth>0</wp14:pctWidth>
+                </wp14:sizeRelH>
+                <wp14:sizeRelV relativeFrom="margin">
+                  <wp14:pctHeight>0</wp14:pctHeight>
+                </wp14:sizeRelV>
+              </wp:anchor>
+            </w:drawing>
+          </mc:Choice>
+          <mc:Fallback>
+            <w:pict>
+              <v:shapetype w14:anchorId="74654A03" id="_x0000_t32" coordsize="21600,21600" o:spt="32" o:oned="t" path="m,l21600,21600e" filled="f">
+                <v:path arrowok="t" fillok="f" o:connecttype="none"/>
+                <o:lock v:ext="edit" shapetype="t"/>
+              </v:shapetype>
+              <v:shape id="Straight Arrow Connector 2" o:spid="_x0000_s1026" type="#_x0000_t32" style="position:absolute;margin-left:133.4pt;margin-top:52pt;width:13.35pt;height:24.2pt;flip:x;z-index:251662336;visibility:visible;mso-wrap-style:square;mso-width-percent:0;mso-height-percent:0;mso-wrap-distance-left:9pt;mso-wrap-distance-top:0;mso-wrap-distance-right:9pt;mso-wrap-distance-bottom:0;mso-position-horizontal:absolute;mso-position-horizontal-relative:text;mso-position-vertical:absolute;mso-position-vertical-relative:text;mso-width-percent:0;mso-height-percent:0;mso-width-relative:margin;mso-height-relative:margin" o:gfxdata="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" strokecolor="black [3200]" strokeweight=".5pt">
+                <v:stroke endarrow="block" joinstyle="miter"/>
+              </v:shape>
+            </w:pict>
+          </mc:Fallback>
+        </mc:AlternateContent>
+      </w:r>
+      <w:r>
+        <w:rPr>
+          <w:noProof/>
+        </w:rPr>
+        <w:drawing>
+          <wp:anchor distT="0" distB="0" distL="114300" distR="114300" simplePos="0" relativeHeight="251661312" behindDoc="0" locked="0" layoutInCell="1" allowOverlap="1" wp14:anchorId="78978CD8" wp14:editId="6A8034AB">
+            <wp:simplePos x="0" y="0"/>
+            <wp:positionH relativeFrom="column">
+              <wp:posOffset>1710921</wp:posOffset>
+            </wp:positionH>
+            <wp:positionV relativeFrom="paragraph">
+              <wp:posOffset>214919</wp:posOffset>
+            </wp:positionV>
+            <wp:extent cx="561406" cy="467839"/>
+            <wp:effectExtent l="19050" t="19050" r="10160" b="27940"/>
+            <wp:wrapNone/>
+            <wp:docPr id="1808915978" name="Picture 1" descr="A blue and red line&#10;&#10;Description automatically generated"/>
+            <wp:cNvGraphicFramePr>
+              <a:graphicFrameLocks xmlns:a="http://schemas.openxmlformats.org/drawingml/2006/main" noChangeAspect="1"/>
+            </wp:cNvGraphicFramePr>
+            <a:graphic xmlns:a="http://schemas.openxmlformats.org/drawingml/2006/main">
+              <a:graphicData uri="http://schemas.openxmlformats.org/drawingml/2006/picture">
+                <pic:pic xmlns:pic="http://schemas.openxmlformats.org/drawingml/2006/picture">
+                  <pic:nvPicPr>
+                    <pic:cNvPr id="1808915978" name="Picture 1" descr="A blue and red line&#10;&#10;Description automatically generated"/>
+                    <pic:cNvPicPr/>
+                  </pic:nvPicPr>
+                  <pic:blipFill>
+                    <a:blip r:embed="rId19" cstate="print">
+                      <a:extLst>
+                        <a:ext uri="{28A0092B-C50C-407E-A947-70E740481C1C}">
+                          <a14:useLocalDpi xmlns:a14="http://schemas.microsoft.com/office/drawing/2010/main" val="0"/>
+                        </a:ext>
+                      </a:extLst>
+                    </a:blip>
+                    <a:stretch>
+                      <a:fillRect/>
+                    </a:stretch>
+                  </pic:blipFill>
+                  <pic:spPr>
+                    <a:xfrm>
+                      <a:off x="0" y="0"/>
+                      <a:ext cx="561406" cy="467839"/>
+                    </a:xfrm>
+                    <a:prstGeom prst="ellipse">
+                      <a:avLst/>
+                    </a:prstGeom>
+                    <a:ln w="12700">
+                      <a:solidFill>
+                        <a:schemeClr val="tx1"/>
+                      </a:solidFill>
+                    </a:ln>
+                  </pic:spPr>
+                </pic:pic>
+              </a:graphicData>
+            </a:graphic>
+            <wp14:sizeRelH relativeFrom="page">
+              <wp14:pctWidth>0</wp14:pctWidth>
+            </wp14:sizeRelH>
+            <wp14:sizeRelV relativeFrom="page">
+              <wp14:pctHeight>0</wp14:pctHeight>
+            </wp14:sizeRelV>
+          </wp:anchor>
+        </w:drawing>
+      </w:r>
+      <w:r>
+        <w:rPr>
+          <w:noProof/>
+        </w:rPr>
+        <w:drawing>
+          <wp:inline distT="0" distB="0" distL="0" distR="0" wp14:anchorId="4405D302" wp14:editId="26B4175A">
+            <wp:extent cx="3997666" cy="1829179"/>
+            <wp:effectExtent l="0" t="0" r="3175" b="0"/>
+            <wp:docPr id="381350307" name="Picture 1" descr="A graph of a function&#10;&#10;Description automatically generated"/>
+            <wp:cNvGraphicFramePr>
+              <a:graphicFrameLocks xmlns:a="http://schemas.openxmlformats.org/drawingml/2006/main" noChangeAspect="1"/>
+            </wp:cNvGraphicFramePr>
+            <a:graphic xmlns:a="http://schemas.openxmlformats.org/drawingml/2006/main">
+              <a:graphicData uri="http://schemas.openxmlformats.org/drawingml/2006/picture">
+                <pic:pic xmlns:pic="http://schemas.openxmlformats.org/drawingml/2006/picture">
+                  <pic:nvPicPr>
+                    <pic:cNvPr id="381350307" name="Picture 1" descr="A graph of a function&#10;&#10;Description automatically generated"/>
+                    <pic:cNvPicPr/>
+                  </pic:nvPicPr>
+                  <pic:blipFill>
+                    <a:blip r:embed="rId20"/>
+                    <a:stretch>
+                      <a:fillRect/>
+                    </a:stretch>
+                  </pic:blipFill>
+                  <pic:spPr>
+                    <a:xfrm>
+                      <a:off x="0" y="0"/>
+                      <a:ext cx="4026027" cy="1842156"/>
+                    </a:xfrm>
+                    <a:prstGeom prst="rect">
+                      <a:avLst/>
+                    </a:prstGeom>
+                  </pic:spPr>
+                </pic:pic>
+              </a:graphicData>
+            </a:graphic>
+          </wp:inline>
+        </w:drawing>
+      </w:r>
+    </w:p>
+    <w:p>
+      <w:pPr>
+        <w:pStyle w:val="Caption"/>
+      </w:pPr>
+      <w:r>
+        <w:t xml:space="preserve">Figure </w:t>
+      </w:r>
+      <w:r>
+        <w:fldChar w:fldCharType="begin"/>
+      </w:r>
+      <w:r>
+        <w:instrText xml:space="preserve"> SEQ Figure \* ARABIC </w:instrText>
+      </w:r>
+      <w:r>
+        <w:fldChar w:fldCharType="separate"/>
+      </w:r>
+      <w:r>
+        <w:rPr>
+          <w:noProof/>
+        </w:rPr>
+        <w:t>9</w:t>
+      </w:r>
+      <w:r>
+        <w:fldChar w:fldCharType="end"/>
+      </w:r>
+      <w:r>
+        <w:t xml:space="preserve"> sin and </w:t>
+      </w:r>
+      <w:proofErr w:type="spellStart"/>
+      <w:r>
+        <w:t>sin_t</w:t>
+      </w:r>
+      <w:proofErr w:type="spellEnd"/>
+      <w:r>
+        <w:t xml:space="preserve"> comparison</w:t>
+      </w:r>
+    </w:p>
+    <w:p>
+      <w:pPr>
+        <w:pStyle w:val="Heading1"/>
+        <w:jc w:val="center"/>
+      </w:pPr>
+      <w:r>
+        <w:rPr>
+          <w:noProof/>
+        </w:rPr>
+        <w:drawing>
+          <wp:inline distT="0" distB="0" distL="0" distR="0" wp14:anchorId="251D32B5" wp14:editId="3CD8FB2E">
+            <wp:extent cx="3961292" cy="1995055"/>
+            <wp:effectExtent l="0" t="0" r="1270" b="5715"/>
+            <wp:docPr id="1238673348" name="Picture 1" descr="A graph of a function&#10;&#10;Description automatically generated"/>
+            <wp:cNvGraphicFramePr>
+              <a:graphicFrameLocks xmlns:a="http://schemas.openxmlformats.org/drawingml/2006/main" noChangeAspect="1"/>
+            </wp:cNvGraphicFramePr>
+            <a:graphic xmlns:a="http://schemas.openxmlformats.org/drawingml/2006/main">
+              <a:graphicData uri="http://schemas.openxmlformats.org/drawingml/2006/picture">
+                <pic:pic xmlns:pic="http://schemas.openxmlformats.org/drawingml/2006/picture">
+                  <pic:nvPicPr>
+                    <pic:cNvPr id="1238673348" name="Picture 1" descr="A graph of a function&#10;&#10;Description automatically generated"/>
+                    <pic:cNvPicPr/>
+                  </pic:nvPicPr>
+                  <pic:blipFill>
+                    <a:blip r:embed="rId21"/>
+                    <a:stretch>
+                      <a:fillRect/>
+                    </a:stretch>
+                  </pic:blipFill>
+                  <pic:spPr>
+                    <a:xfrm>
+                      <a:off x="0" y="0"/>
+                      <a:ext cx="4003470" cy="2016298"/>
+                    </a:xfrm>
+                    <a:prstGeom prst="rect">
+                      <a:avLst/>
+                    </a:prstGeom>
+                  </pic:spPr>
+                </pic:pic>
+              </a:graphicData>
+            </a:graphic>
+          </wp:inline>
+        </w:drawing>
+      </w:r>
+    </w:p>
+    <w:p>
+      <w:pPr>
+        <w:pStyle w:val="Caption"/>
+      </w:pPr>
+      <w:r>
+        <w:t xml:space="preserve">Figure </w:t>
+      </w:r>
+      <w:r>
+        <w:fldChar w:fldCharType="begin"/>
+      </w:r>
+      <w:r>
+        <w:instrText xml:space="preserve"> SEQ Figure \* ARABIC </w:instrText>
+      </w:r>
+      <w:r>
+        <w:fldChar w:fldCharType="separate"/>
+      </w:r>
+      <w:r>
+        <w:rPr>
+          <w:noProof/>
+        </w:rPr>
+        <w:t>10</w:t>
+      </w:r>
+      <w:r>
+        <w:fldChar w:fldCharType="end"/>
+      </w:r>
+      <w:r>
+        <w:t xml:space="preserve"> Difference between sin and </w:t>
+      </w:r>
+      <w:proofErr w:type="spellStart"/>
+      <w:r>
+        <w:t>sin_t</w:t>
+      </w:r>
+      <w:proofErr w:type="spellEnd"/>
+      <w:r>
+        <w:t xml:space="preserve"> functions</w:t>
+      </w:r>
+    </w:p>
+    <w:p>
+      <w:pPr>
+        <w:pStyle w:val="Caption"/>
+        <w:keepNext/>
+      </w:pPr>
+    </w:p>
+    <w:p>
+      <w:pPr>
+        <w:pStyle w:val="Caption"/>
+        <w:keepNext/>
       </w:pPr>
       <w:r>
         <w:t xml:space="preserve">Table </w:t>
@@ -2015,31 +3696,43 @@
         <w:fldChar w:fldCharType="end"/>
       </w:r>
       <w:r>
-        <w:t xml:space="preserve">  Mean absolute difference between sin and sin_f</w:t>
-      </w:r>
-      <w:r>
-        <w:t xml:space="preserve"> (or cos and cos_f)</w:t>
-      </w:r>
-      <w:r>
-        <w:t xml:space="preserve"> with 1e-5 angle step.</w:t>
+        <w:t xml:space="preserve">  Mean absolute difference between sin and </w:t>
+      </w:r>
+      <w:proofErr w:type="spellStart"/>
+      <w:r>
+        <w:t>sin_f</w:t>
+      </w:r>
+      <w:proofErr w:type="spellEnd"/>
+      <w:r>
+        <w:t xml:space="preserve"> (or cos and </w:t>
+      </w:r>
+      <w:proofErr w:type="spellStart"/>
+      <w:r>
+        <w:t>cos_f</w:t>
+      </w:r>
+      <w:proofErr w:type="spellEnd"/>
+      <w:r>
+        <w:t>) with 1e-5 angle step.</w:t>
       </w:r>
     </w:p>
     <w:tbl>
       <w:tblPr>
-        <w:tblStyle w:val="Tabela-Siatka"/>
-        <w:tblW w:w="0" w:type="auto"/>
+        <w:tblStyle w:val="TableGrid"/>
+        <w:tblW w:w="9782" w:type="dxa"/>
+        <w:tblInd w:w="-289" w:type="dxa"/>
         <w:tblLook w:val="04A0" w:firstRow="1" w:lastRow="0" w:firstColumn="1" w:lastColumn="0" w:noHBand="0" w:noVBand="1"/>
       </w:tblPr>
       <w:tblGrid>
-        <w:gridCol w:w="2265"/>
-        <w:gridCol w:w="2265"/>
-        <w:gridCol w:w="2266"/>
-        <w:gridCol w:w="2266"/>
+        <w:gridCol w:w="2362"/>
+        <w:gridCol w:w="1829"/>
+        <w:gridCol w:w="1830"/>
+        <w:gridCol w:w="1830"/>
+        <w:gridCol w:w="1931"/>
       </w:tblGrid>
       <w:tr>
         <w:tc>
           <w:tcPr>
-            <w:tcW w:w="2265" w:type="dxa"/>
+            <w:tcW w:w="2362" w:type="dxa"/>
           </w:tcPr>
           <w:p>
             <w:pPr>
@@ -2061,7 +3754,7 @@
         </w:tc>
         <w:tc>
           <w:tcPr>
-            <w:tcW w:w="2265" w:type="dxa"/>
+            <w:tcW w:w="1829" w:type="dxa"/>
           </w:tcPr>
           <w:p>
             <w:pPr>
@@ -2088,7 +3781,7 @@
         </w:tc>
         <w:tc>
           <w:tcPr>
-            <w:tcW w:w="2266" w:type="dxa"/>
+            <w:tcW w:w="1830" w:type="dxa"/>
           </w:tcPr>
           <w:p>
             <w:pPr>
@@ -2115,7 +3808,7 @@
         </w:tc>
         <w:tc>
           <w:tcPr>
-            <w:tcW w:w="2266" w:type="dxa"/>
+            <w:tcW w:w="1830" w:type="dxa"/>
           </w:tcPr>
           <w:p>
             <w:pPr>
@@ -2140,11 +3833,45 @@
             </w:r>
           </w:p>
         </w:tc>
+        <w:tc>
+          <w:tcPr>
+            <w:tcW w:w="1931" w:type="dxa"/>
+          </w:tcPr>
+          <w:p>
+            <w:pPr>
+              <w:rPr>
+                <w:b/>
+                <w:bCs/>
+              </w:rPr>
+            </w:pPr>
+            <w:r>
+              <w:rPr>
+                <w:b/>
+                <w:bCs/>
+              </w:rPr>
+              <w:t>0 (Taylor</w:t>
+            </w:r>
+            <w:r>
+              <w:rPr>
+                <w:b/>
+                <w:bCs/>
+              </w:rPr>
+              <w:t xml:space="preserve"> series</w:t>
+            </w:r>
+            <w:r>
+              <w:rPr>
+                <w:b/>
+                <w:bCs/>
+              </w:rPr>
+              <w:t>)</w:t>
+            </w:r>
+          </w:p>
+        </w:tc>
       </w:tr>
       <w:tr>
         <w:tc>
           <w:tcPr>
-            <w:tcW w:w="2265" w:type="dxa"/>
+            <w:tcW w:w="2362" w:type="dxa"/>
           </w:tcPr>
           <w:p>
             <w:pPr>
@@ -2166,20 +3893,17 @@
         </w:tc>
         <w:tc>
           <w:tcPr>
-            <w:tcW w:w="2265" w:type="dxa"/>
+            <w:tcW w:w="1829" w:type="dxa"/>
           </w:tcPr>
           <w:p>
             <w:r>
-              <w:t>0.00032</w:t>
-            </w:r>
-            <w:r>
-              <w:t>6</w:t>
+              <w:t>0.000326</w:t>
             </w:r>
           </w:p>
         </w:tc>
         <w:tc>
           <w:tcPr>
-            <w:tcW w:w="2266" w:type="dxa"/>
+            <w:tcW w:w="1830" w:type="dxa"/>
           </w:tcPr>
           <w:p>
             <w:r>
@@ -2189,35 +3913,29 @@
         </w:tc>
         <w:tc>
           <w:tcPr>
-            <w:tcW w:w="2266" w:type="dxa"/>
+            <w:tcW w:w="1830" w:type="dxa"/>
           </w:tcPr>
           <w:p>
             <w:r>
               <w:t>0.000082</w:t>
+            </w:r>
+          </w:p>
+        </w:tc>
+        <w:tc>
+          <w:tcPr>
+            <w:tcW w:w="1931" w:type="dxa"/>
+          </w:tcPr>
+          <w:p>
+            <w:r>
+              <w:t>0.000582</w:t>
             </w:r>
           </w:p>
         </w:tc>
       </w:tr>
     </w:tbl>
-    <w:p/>
-    <w:p/>
-    <w:p>
-      <w:pPr>
-        <w:jc w:val="left"/>
-        <w:rPr>
-          <w:rFonts w:asciiTheme="majorHAnsi" w:eastAsiaTheme="majorEastAsia" w:hAnsiTheme="majorHAnsi" w:cstheme="majorBidi"/>
-          <w:color w:val="A5A5A5" w:themeColor="accent1" w:themeShade="BF"/>
-          <w:sz w:val="40"/>
-          <w:szCs w:val="40"/>
-        </w:rPr>
-      </w:pPr>
-      <w:r>
-        <w:br w:type="page"/>
-      </w:r>
-    </w:p>
-    <w:p>
-      <w:pPr>
-        <w:pStyle w:val="Nagwek1"/>
+    <w:p>
+      <w:pPr>
+        <w:pStyle w:val="Heading1"/>
       </w:pPr>
       <w:r>
         <w:lastRenderedPageBreak/>
@@ -2269,7 +3987,7 @@
                     <pic:cNvPicPr/>
                   </pic:nvPicPr>
                   <pic:blipFill>
-                    <a:blip r:embed="rId17"/>
+                    <a:blip r:embed="rId22"/>
                     <a:stretch>
                       <a:fillRect/>
                     </a:stretch>
@@ -2292,7 +4010,7 @@
     </w:p>
     <w:p>
       <w:pPr>
-        <w:pStyle w:val="Legenda"/>
+        <w:pStyle w:val="Caption"/>
       </w:pPr>
       <w:r>
         <w:t xml:space="preserve">Figure </w:t>
@@ -2310,7 +4028,7 @@
         <w:rPr>
           <w:noProof/>
         </w:rPr>
-        <w:t>7</w:t>
+        <w:t>11</w:t>
       </w:r>
       <w:r>
         <w:fldChar w:fldCharType="end"/>
@@ -2401,7 +4119,25 @@
           <w:iCs/>
           <w:lang w:val="en-AU"/>
         </w:rPr>
-        <w:t>int*)&amp;x</w:t>
+        <w:t>int</w:t>
+      </w:r>
+      <w:proofErr w:type="gramStart"/>
+      <w:r>
+        <w:rPr>
+          <w:i/>
+          <w:iCs/>
+          <w:lang w:val="en-AU"/>
+        </w:rPr>
+        <w:t>*)&amp;</w:t>
+      </w:r>
+      <w:proofErr w:type="gramEnd"/>
+      <w:r>
+        <w:rPr>
+          <w:i/>
+          <w:iCs/>
+          <w:lang w:val="en-AU"/>
+        </w:rPr>
+        <w:t>x</w:t>
       </w:r>
       <w:r>
         <w:rPr>
@@ -2468,13 +4204,41 @@
         </w:rPr>
         <w:t xml:space="preserve">, which was empirically determined. The expression </w:t>
       </w:r>
+      <w:proofErr w:type="spellStart"/>
       <w:r>
         <w:rPr>
           <w:i/>
           <w:iCs/>
           <w:lang w:val="en-AU"/>
         </w:rPr>
-        <w:t>i = 0x5f3759df - (i &gt;&gt; 1)</w:t>
+        <w:t>i</w:t>
+      </w:r>
+      <w:proofErr w:type="spellEnd"/>
+      <w:r>
+        <w:rPr>
+          <w:i/>
+          <w:iCs/>
+          <w:lang w:val="en-AU"/>
+        </w:rPr>
+        <w:t xml:space="preserve"> = 0x5f3759df - (</w:t>
+      </w:r>
+      <w:proofErr w:type="spellStart"/>
+      <w:r>
+        <w:rPr>
+          <w:i/>
+          <w:iCs/>
+          <w:lang w:val="en-AU"/>
+        </w:rPr>
+        <w:t>i</w:t>
+      </w:r>
+      <w:proofErr w:type="spellEnd"/>
+      <w:r>
+        <w:rPr>
+          <w:i/>
+          <w:iCs/>
+          <w:lang w:val="en-AU"/>
+        </w:rPr>
+        <w:t xml:space="preserve"> &gt;&gt; 1)</w:t>
       </w:r>
       <w:r>
         <w:rPr>
@@ -2605,8 +4369,28 @@
           <w:iCs/>
           <w:lang w:val="en-AU"/>
         </w:rPr>
-        <w:t>*(float*)&amp;i</w:t>
-      </w:r>
+        <w:t>*(float</w:t>
+      </w:r>
+      <w:proofErr w:type="gramStart"/>
+      <w:r>
+        <w:rPr>
+          <w:i/>
+          <w:iCs/>
+          <w:lang w:val="en-AU"/>
+        </w:rPr>
+        <w:t>*)&amp;</w:t>
+      </w:r>
+      <w:proofErr w:type="spellStart"/>
+      <w:proofErr w:type="gramEnd"/>
+      <w:r>
+        <w:rPr>
+          <w:i/>
+          <w:iCs/>
+          <w:lang w:val="en-AU"/>
+        </w:rPr>
+        <w:t>i</w:t>
+      </w:r>
+      <w:proofErr w:type="spellEnd"/>
       <w:r>
         <w:rPr>
           <w:lang w:val="en-AU"/>
@@ -2884,7 +4668,7 @@
                     <pic:cNvPicPr/>
                   </pic:nvPicPr>
                   <pic:blipFill>
-                    <a:blip r:embed="rId18"/>
+                    <a:blip r:embed="rId23"/>
                     <a:stretch>
                       <a:fillRect/>
                     </a:stretch>
@@ -2907,7 +4691,7 @@
     </w:p>
     <w:p>
       <w:pPr>
-        <w:pStyle w:val="Legenda"/>
+        <w:pStyle w:val="Caption"/>
       </w:pPr>
       <w:r>
         <w:t xml:space="preserve">Figure </w:t>
@@ -2925,7 +4709,7 @@
         <w:rPr>
           <w:noProof/>
         </w:rPr>
-        <w:t>8</w:t>
+        <w:t>12</w:t>
       </w:r>
       <w:r>
         <w:fldChar w:fldCharType="end"/>
@@ -2938,8 +4722,13 @@
       <w:pPr>
         <w:ind w:firstLine="1304"/>
       </w:pPr>
-      <w:r>
-        <w:t xml:space="preserve">User can adjust the function by changing </w:t>
+      <w:proofErr w:type="gramStart"/>
+      <w:r>
+        <w:t>User</w:t>
+      </w:r>
+      <w:proofErr w:type="gramEnd"/>
+      <w:r>
+        <w:t xml:space="preserve"> can adjust the function by changing </w:t>
       </w:r>
       <w:r>
         <w:rPr>
@@ -2957,9 +4746,11 @@
       <w:r>
         <w:t xml:space="preserve"> increases </w:t>
       </w:r>
+      <w:proofErr w:type="gramStart"/>
       <w:r>
         <w:t>linearly</w:t>
       </w:r>
+      <w:proofErr w:type="gramEnd"/>
       <w:r>
         <w:t xml:space="preserve"> execution speed of the function. </w:t>
       </w:r>
@@ -2977,7 +4768,15 @@
         <w:t xml:space="preserve"> </w:t>
       </w:r>
       <w:r>
-        <w:t>function from the math.h library) and the execution time of the function for a given parameter value are summarized below.</w:t>
+        <w:t xml:space="preserve">function from the </w:t>
+      </w:r>
+      <w:proofErr w:type="spellStart"/>
+      <w:r>
+        <w:t>math.h</w:t>
+      </w:r>
+      <w:proofErr w:type="spellEnd"/>
+      <w:r>
+        <w:t xml:space="preserve"> library) and the execution time of the function for a given parameter value are summarized below.</w:t>
       </w:r>
       <w:r>
         <w:t xml:space="preserve"> </w:t>
@@ -2985,6 +4784,7 @@
       <w:r>
         <w:t xml:space="preserve">The error was presented in relative form due to the very large range of values tested by the </w:t>
       </w:r>
+      <w:proofErr w:type="spellStart"/>
       <w:r>
         <w:rPr>
           <w:b/>
@@ -2992,6 +4792,7 @@
         </w:rPr>
         <w:t>fast_sqrt</w:t>
       </w:r>
+      <w:proofErr w:type="spellEnd"/>
       <w:r>
         <w:t xml:space="preserve"> function</w:t>
       </w:r>
@@ -3024,7 +4825,7 @@
                     <pic:cNvPicPr/>
                   </pic:nvPicPr>
                   <pic:blipFill>
-                    <a:blip r:embed="rId19"/>
+                    <a:blip r:embed="rId24"/>
                     <a:stretch>
                       <a:fillRect/>
                     </a:stretch>
@@ -3047,7 +4848,7 @@
     </w:p>
     <w:p>
       <w:pPr>
-        <w:pStyle w:val="Legenda"/>
+        <w:pStyle w:val="Caption"/>
       </w:pPr>
       <w:r>
         <w:t xml:space="preserve">Figure </w:t>
@@ -3065,19 +4866,27 @@
         <w:rPr>
           <w:noProof/>
         </w:rPr>
-        <w:t>9</w:t>
+        <w:t>13</w:t>
       </w:r>
       <w:r>
         <w:fldChar w:fldCharType="end"/>
       </w:r>
       <w:r>
-        <w:t xml:space="preserve"> Adjusting fast quare root accuracy - in default equal to 5</w:t>
+        <w:t xml:space="preserve"> Adjusting fast </w:t>
+      </w:r>
+      <w:proofErr w:type="spellStart"/>
+      <w:r>
+        <w:t>quare</w:t>
+      </w:r>
+      <w:proofErr w:type="spellEnd"/>
+      <w:r>
+        <w:t xml:space="preserve"> root accuracy - in default equal to 5</w:t>
       </w:r>
     </w:p>
     <w:p/>
     <w:p>
       <w:pPr>
-        <w:pStyle w:val="Legenda"/>
+        <w:pStyle w:val="Caption"/>
       </w:pPr>
       <w:r>
         <w:rPr>
@@ -3099,7 +4908,7 @@
                     <pic:cNvPicPr/>
                   </pic:nvPicPr>
                   <pic:blipFill>
-                    <a:blip r:embed="rId20"/>
+                    <a:blip r:embed="rId25"/>
                     <a:stretch>
                       <a:fillRect/>
                     </a:stretch>
@@ -3125,7 +4934,7 @@
     </w:p>
     <w:p>
       <w:pPr>
-        <w:pStyle w:val="Legenda"/>
+        <w:pStyle w:val="Caption"/>
       </w:pPr>
       <w:r>
         <w:t xml:space="preserve">Figure </w:t>
@@ -3143,19 +4952,32 @@
         <w:rPr>
           <w:noProof/>
         </w:rPr>
-        <w:t>10</w:t>
+        <w:t>14</w:t>
       </w:r>
       <w:r>
         <w:fldChar w:fldCharType="end"/>
       </w:r>
       <w:r>
-        <w:t xml:space="preserve"> sqrt from math.</w:t>
+        <w:t xml:space="preserve"> sqrt from </w:t>
+      </w:r>
+      <w:proofErr w:type="spellStart"/>
+      <w:r>
+        <w:t>math.</w:t>
       </w:r>
       <w:r>
         <w:t>h</w:t>
       </w:r>
-      <w:r>
-        <w:t xml:space="preserve"> and fast_sqrt comparison</w:t>
+      <w:proofErr w:type="spellEnd"/>
+      <w:r>
+        <w:t xml:space="preserve"> and </w:t>
+      </w:r>
+      <w:proofErr w:type="spellStart"/>
+      <w:r>
+        <w:t>fast_sqrt</w:t>
+      </w:r>
+      <w:proofErr w:type="spellEnd"/>
+      <w:r>
+        <w:t xml:space="preserve"> comparison</w:t>
       </w:r>
     </w:p>
     <w:p>
@@ -3192,7 +5014,7 @@
                     <pic:cNvPicPr/>
                   </pic:nvPicPr>
                   <pic:blipFill>
-                    <a:blip r:embed="rId21"/>
+                    <a:blip r:embed="rId26"/>
                     <a:stretch>
                       <a:fillRect/>
                     </a:stretch>
@@ -3215,7 +5037,7 @@
     </w:p>
     <w:p>
       <w:pPr>
-        <w:pStyle w:val="Legenda"/>
+        <w:pStyle w:val="Caption"/>
       </w:pPr>
       <w:r>
         <w:t xml:space="preserve">Figure </w:t>
@@ -3233,16 +5055,32 @@
         <w:rPr>
           <w:noProof/>
         </w:rPr>
-        <w:t>11</w:t>
+        <w:t>15</w:t>
       </w:r>
       <w:r>
         <w:fldChar w:fldCharType="end"/>
       </w:r>
       <w:r>
-        <w:t xml:space="preserve"> Relative error [%] of fast_sqrt function</w:t>
-      </w:r>
-      <w:r>
-        <w:t xml:space="preserve"> in comparison to sqrt function from math.h library</w:t>
+        <w:t xml:space="preserve"> Relative error [%] of </w:t>
+      </w:r>
+      <w:proofErr w:type="spellStart"/>
+      <w:r>
+        <w:t>fast_sqrt</w:t>
+      </w:r>
+      <w:proofErr w:type="spellEnd"/>
+      <w:r>
+        <w:t xml:space="preserve"> function</w:t>
+      </w:r>
+      <w:r>
+        <w:t xml:space="preserve"> in comparison to sqrt function from </w:t>
+      </w:r>
+      <w:proofErr w:type="spellStart"/>
+      <w:r>
+        <w:t>math.h</w:t>
+      </w:r>
+      <w:proofErr w:type="spellEnd"/>
+      <w:r>
+        <w:t xml:space="preserve"> library</w:t>
       </w:r>
     </w:p>
     <w:p>
@@ -3258,7 +5096,7 @@
     </w:p>
     <w:p>
       <w:pPr>
-        <w:pStyle w:val="Legenda"/>
+        <w:pStyle w:val="Caption"/>
         <w:keepNext/>
       </w:pPr>
       <w:r>
@@ -3286,12 +5124,20 @@
         <w:t xml:space="preserve"> </w:t>
       </w:r>
       <w:r>
-        <w:t>Mean relative error of fast_sqrt function with SQRT_ACCURACY parameter change</w:t>
+        <w:t xml:space="preserve">Mean relative error of </w:t>
+      </w:r>
+      <w:proofErr w:type="spellStart"/>
+      <w:r>
+        <w:t>fast_sqrt</w:t>
+      </w:r>
+      <w:proofErr w:type="spellEnd"/>
+      <w:r>
+        <w:t xml:space="preserve"> function with SQRT_ACCURACY parameter change</w:t>
       </w:r>
     </w:p>
     <w:tbl>
       <w:tblPr>
-        <w:tblStyle w:val="Tabela-Siatka"/>
+        <w:tblStyle w:val="TableGrid"/>
         <w:tblW w:w="0" w:type="auto"/>
         <w:tblLook w:val="04A0" w:firstRow="1" w:lastRow="0" w:firstColumn="1" w:lastColumn="0" w:noHBand="0" w:noVBand="1"/>
       </w:tblPr>
@@ -3581,11 +5427,19 @@
     </w:p>
     <w:p>
       <w:pPr>
-        <w:pStyle w:val="Nagwek1"/>
+        <w:pStyle w:val="Heading1"/>
       </w:pPr>
       <w:r>
         <w:lastRenderedPageBreak/>
-        <w:t>Root mean square</w:t>
+        <w:t xml:space="preserve">Root </w:t>
+      </w:r>
+      <w:proofErr w:type="gramStart"/>
+      <w:r>
+        <w:t>mean</w:t>
+      </w:r>
+      <w:proofErr w:type="gramEnd"/>
+      <w:r>
+        <w:t xml:space="preserve"> square</w:t>
       </w:r>
       <w:r>
         <w:t xml:space="preserve"> function</w:t>
@@ -3596,7 +5450,15 @@
         <w:ind w:firstLine="1304"/>
       </w:pPr>
       <w:r>
-        <w:t>As is this one of the most commonly needed tools in digital signal processing, t</w:t>
+        <w:t xml:space="preserve">As is this one of the </w:t>
+      </w:r>
+      <w:proofErr w:type="gramStart"/>
+      <w:r>
+        <w:t>most commonly needed</w:t>
+      </w:r>
+      <w:proofErr w:type="gramEnd"/>
+      <w:r>
+        <w:t xml:space="preserve"> tools in digital signal processing, t</w:t>
       </w:r>
       <w:r>
         <w:t xml:space="preserve">he </w:t>
@@ -3605,7 +5467,23 @@
         <w:t xml:space="preserve">root mean square function (RMS) has also been added to MRB_MATH library. </w:t>
       </w:r>
       <w:r>
-        <w:t>Three variants of the RMS function are included in this library: normal, fast and rapid. The normal variant is based on the sqrt function included in the math.h library. The fast variant is based on the fast_sqrt function contained in the MATH_MRB library.  The rapid variant uses mathematical relationships assuming a perfectly sinusoidal waveform, so it does not use division or root operations.</w:t>
+        <w:t xml:space="preserve">Three variants of the RMS function are included in this library: normal, fast and rapid. The normal variant is based on the sqrt function included in the </w:t>
+      </w:r>
+      <w:proofErr w:type="spellStart"/>
+      <w:r>
+        <w:t>math.h</w:t>
+      </w:r>
+      <w:proofErr w:type="spellEnd"/>
+      <w:r>
+        <w:t xml:space="preserve"> library. The fast variant is based on the </w:t>
+      </w:r>
+      <w:proofErr w:type="spellStart"/>
+      <w:r>
+        <w:t>fast_sqrt</w:t>
+      </w:r>
+      <w:proofErr w:type="spellEnd"/>
+      <w:r>
+        <w:t xml:space="preserve"> function contained in the MATH_MRB library.  The rapid variant uses mathematical relationships assuming a perfectly sinusoidal waveform, so it does not use division or root operations.</w:t>
       </w:r>
       <w:r>
         <w:t xml:space="preserve"> </w:t>
@@ -3634,7 +5512,15 @@
         <w:t>s</w:t>
       </w:r>
       <w:r>
-        <w:t xml:space="preserve"> (this must be done in the preprocessor, in order to avoid using the malloc() function to create a </w:t>
+        <w:t xml:space="preserve"> (this must be done in the preprocessor, in order to avoid using the </w:t>
+      </w:r>
+      <w:proofErr w:type="gramStart"/>
+      <w:r>
+        <w:t>malloc(</w:t>
+      </w:r>
+      <w:proofErr w:type="gramEnd"/>
+      <w:r>
+        <w:t xml:space="preserve">) function to create a </w:t>
       </w:r>
       <w:r>
         <w:t xml:space="preserve">sample </w:t>
@@ -3677,7 +5563,23 @@
         <w:t>DLERS</w:t>
       </w:r>
       <w:r>
-        <w:t xml:space="preserve"> corresponds to number of buffer arrays that are declared for this scope. Each signal should have different buffer. That means, e.g. for three phase </w:t>
+        <w:t xml:space="preserve"> corresponds to </w:t>
+      </w:r>
+      <w:proofErr w:type="gramStart"/>
+      <w:r>
+        <w:t>number</w:t>
+      </w:r>
+      <w:proofErr w:type="gramEnd"/>
+      <w:r>
+        <w:t xml:space="preserve"> of buffer arrays that are declared for this scope. Each signal should have </w:t>
+      </w:r>
+      <w:proofErr w:type="gramStart"/>
+      <w:r>
+        <w:t>different</w:t>
+      </w:r>
+      <w:proofErr w:type="gramEnd"/>
+      <w:r>
+        <w:t xml:space="preserve"> buffer. That means, e.g. for three phase </w:t>
       </w:r>
       <w:r>
         <w:t>system</w:t>
@@ -3752,7 +5654,7 @@
                     <pic:cNvPicPr/>
                   </pic:nvPicPr>
                   <pic:blipFill>
-                    <a:blip r:embed="rId22"/>
+                    <a:blip r:embed="rId27"/>
                     <a:stretch>
                       <a:fillRect/>
                     </a:stretch>
@@ -3775,7 +5677,7 @@
     </w:p>
     <w:p>
       <w:pPr>
-        <w:pStyle w:val="Legenda"/>
+        <w:pStyle w:val="Caption"/>
       </w:pPr>
       <w:r>
         <w:t xml:space="preserve">Figure </w:t>
@@ -3793,7 +5695,7 @@
         <w:rPr>
           <w:noProof/>
         </w:rPr>
-        <w:t>12</w:t>
+        <w:t>16</w:t>
       </w:r>
       <w:r>
         <w:fldChar w:fldCharType="end"/>
@@ -3830,7 +5732,7 @@
                     <pic:cNvPicPr/>
                   </pic:nvPicPr>
                   <pic:blipFill>
-                    <a:blip r:embed="rId23"/>
+                    <a:blip r:embed="rId28"/>
                     <a:stretch>
                       <a:fillRect/>
                     </a:stretch>
@@ -3853,7 +5755,7 @@
     </w:p>
     <w:p>
       <w:pPr>
-        <w:pStyle w:val="Legenda"/>
+        <w:pStyle w:val="Caption"/>
       </w:pPr>
       <w:r>
         <w:t xml:space="preserve">Figure </w:t>
@@ -3871,7 +5773,7 @@
         <w:rPr>
           <w:noProof/>
         </w:rPr>
-        <w:t>13</w:t>
+        <w:t>17</w:t>
       </w:r>
       <w:r>
         <w:fldChar w:fldCharType="end"/>
@@ -3885,7 +5787,7 @@
     </w:p>
     <w:p>
       <w:pPr>
-        <w:pStyle w:val="Legenda"/>
+        <w:pStyle w:val="Caption"/>
         <w:keepNext/>
       </w:pPr>
       <w:r>
@@ -3918,7 +5820,7 @@
     </w:p>
     <w:tbl>
       <w:tblPr>
-        <w:tblStyle w:val="Tabela-Siatka"/>
+        <w:tblStyle w:val="TableGrid"/>
         <w:tblW w:w="0" w:type="auto"/>
         <w:tblLook w:val="04A0" w:firstRow="1" w:lastRow="0" w:firstColumn="1" w:lastColumn="0" w:noHBand="0" w:noVBand="1"/>
       </w:tblPr>
@@ -4002,6 +5904,7 @@
                 <w:bCs/>
               </w:rPr>
             </w:pPr>
+            <w:proofErr w:type="spellStart"/>
             <w:r>
               <w:rPr>
                 <w:b/>
@@ -4009,6 +5912,7 @@
               </w:rPr>
               <w:t>fast_RMS</w:t>
             </w:r>
+            <w:proofErr w:type="spellEnd"/>
           </w:p>
         </w:tc>
         <w:tc>
@@ -4041,6 +5945,7 @@
                 <w:bCs/>
               </w:rPr>
             </w:pPr>
+            <w:proofErr w:type="spellStart"/>
             <w:r>
               <w:rPr>
                 <w:b/>
@@ -4048,6 +5953,7 @@
               </w:rPr>
               <w:t>rapid_RMS</w:t>
             </w:r>
+            <w:proofErr w:type="spellEnd"/>
           </w:p>
         </w:tc>
         <w:tc>
@@ -4103,7 +6009,7 @@
                     <pic:cNvPicPr/>
                   </pic:nvPicPr>
                   <pic:blipFill>
-                    <a:blip r:embed="rId24"/>
+                    <a:blip r:embed="rId29"/>
                     <a:stretch>
                       <a:fillRect/>
                     </a:stretch>
@@ -4126,7 +6032,7 @@
     </w:p>
     <w:p>
       <w:pPr>
-        <w:pStyle w:val="Legenda"/>
+        <w:pStyle w:val="Caption"/>
       </w:pPr>
       <w:r>
         <w:t xml:space="preserve">Figure </w:t>
@@ -4144,7 +6050,7 @@
         <w:rPr>
           <w:noProof/>
         </w:rPr>
-        <w:t>14</w:t>
+        <w:t>18</w:t>
       </w:r>
       <w:r>
         <w:fldChar w:fldCharType="end"/>
@@ -4158,7 +6064,7 @@
     </w:p>
     <w:p>
       <w:pPr>
-        <w:pStyle w:val="Legenda"/>
+        <w:pStyle w:val="Caption"/>
         <w:keepNext/>
       </w:pPr>
       <w:r>
@@ -4181,7 +6087,7 @@
                     <pic:cNvPicPr/>
                   </pic:nvPicPr>
                   <pic:blipFill>
-                    <a:blip r:embed="rId25"/>
+                    <a:blip r:embed="rId30"/>
                     <a:stretch>
                       <a:fillRect/>
                     </a:stretch>
@@ -4204,7 +6110,7 @@
     </w:p>
     <w:p>
       <w:pPr>
-        <w:pStyle w:val="Legenda"/>
+        <w:pStyle w:val="Caption"/>
       </w:pPr>
       <w:r>
         <w:t xml:space="preserve">Figure </w:t>
@@ -4222,7 +6128,7 @@
         <w:rPr>
           <w:noProof/>
         </w:rPr>
-        <w:t>15</w:t>
+        <w:t>19</w:t>
       </w:r>
       <w:r>
         <w:fldChar w:fldCharType="end"/>
@@ -4261,7 +6167,7 @@
                     <pic:cNvPicPr/>
                   </pic:nvPicPr>
                   <pic:blipFill>
-                    <a:blip r:embed="rId26"/>
+                    <a:blip r:embed="rId31"/>
                     <a:stretch>
                       <a:fillRect/>
                     </a:stretch>
@@ -4284,7 +6190,7 @@
     </w:p>
     <w:p>
       <w:pPr>
-        <w:pStyle w:val="Legenda"/>
+        <w:pStyle w:val="Caption"/>
         <w:rPr>
           <w:rFonts w:asciiTheme="majorHAnsi" w:eastAsiaTheme="majorEastAsia" w:hAnsiTheme="majorHAnsi" w:cstheme="majorBidi"/>
           <w:color w:val="A5A5A5" w:themeColor="accent1" w:themeShade="BF"/>
@@ -4308,18 +6214,26 @@
         <w:rPr>
           <w:noProof/>
         </w:rPr>
-        <w:t>16</w:t>
+        <w:t>20</w:t>
       </w:r>
       <w:r>
         <w:fldChar w:fldCharType="end"/>
       </w:r>
       <w:r>
-        <w:t xml:space="preserve"> Relative error of rapid_RMS in comparison to normal RMS</w:t>
-      </w:r>
-    </w:p>
-    <w:p>
-      <w:pPr>
-        <w:pStyle w:val="Nagwek1"/>
+        <w:t xml:space="preserve"> Relative error of </w:t>
+      </w:r>
+      <w:proofErr w:type="spellStart"/>
+      <w:r>
+        <w:t>rapid_RMS</w:t>
+      </w:r>
+      <w:proofErr w:type="spellEnd"/>
+      <w:r>
+        <w:t xml:space="preserve"> in comparison to normal RMS</w:t>
+      </w:r>
+    </w:p>
+    <w:p>
+      <w:pPr>
+        <w:pStyle w:val="Heading1"/>
       </w:pPr>
       <w:r>
         <w:br w:type="page"/>
@@ -4361,7 +6275,15 @@
         <w:t xml:space="preserve"> </w:t>
       </w:r>
       <w:r>
-        <w:t xml:space="preserve">Samples can be provided each cycle or can be buffered and given to DFD in selected time. </w:t>
+        <w:t xml:space="preserve">Samples can be </w:t>
+      </w:r>
+      <w:proofErr w:type="gramStart"/>
+      <w:r>
+        <w:t>provided</w:t>
+      </w:r>
+      <w:proofErr w:type="gramEnd"/>
+      <w:r>
+        <w:t xml:space="preserve"> each cycle or can be buffered and given to DFD in selected time. </w:t>
       </w:r>
       <w:r>
         <w:t>Before using, u</w:t>
@@ -4369,9 +6291,11 @@
       <w:r>
         <w:t xml:space="preserve">ser </w:t>
       </w:r>
+      <w:proofErr w:type="gramStart"/>
       <w:r>
         <w:t>have to</w:t>
       </w:r>
+      <w:proofErr w:type="gramEnd"/>
       <w:r>
         <w:t xml:space="preserve"> adjust preprocessor parameters: </w:t>
       </w:r>
@@ -4609,10 +6533,42 @@
         <w:t>t</w:t>
       </w:r>
       <w:r>
-        <w:t xml:space="preserve">his function uses trigonometric function from math.h (sinf and cosf) as they are more optimized for wider range of angle arguments than MRB_MATH functions – by definition </w:t>
-      </w:r>
-      <w:r>
-        <w:t xml:space="preserve">the </w:t>
+        <w:t xml:space="preserve">his function uses trigonometric function from </w:t>
+      </w:r>
+      <w:proofErr w:type="spellStart"/>
+      <w:r>
+        <w:t>math.h</w:t>
+      </w:r>
+      <w:proofErr w:type="spellEnd"/>
+      <w:r>
+        <w:t xml:space="preserve"> (</w:t>
+      </w:r>
+      <w:proofErr w:type="spellStart"/>
+      <w:r>
+        <w:t>sinf</w:t>
+      </w:r>
+      <w:proofErr w:type="spellEnd"/>
+      <w:r>
+        <w:t xml:space="preserve"> and </w:t>
+      </w:r>
+      <w:proofErr w:type="spellStart"/>
+      <w:r>
+        <w:t>cosf</w:t>
+      </w:r>
+      <w:proofErr w:type="spellEnd"/>
+      <w:r>
+        <w:t xml:space="preserve">) as they are more optimized for wider range of angle arguments than MRB_MATH functions – </w:t>
+      </w:r>
+      <w:proofErr w:type="gramStart"/>
+      <w:r>
+        <w:t xml:space="preserve">by definition </w:t>
+      </w:r>
+      <w:r>
+        <w:t>the</w:t>
+      </w:r>
+      <w:proofErr w:type="gramEnd"/>
+      <w:r>
+        <w:t xml:space="preserve"> </w:t>
       </w:r>
       <w:r>
         <w:t xml:space="preserve">range of angles for Fourier transform would be up to </w:t>
@@ -4655,7 +6611,7 @@
             <m:sty m:val="p"/>
           </m:rPr>
           <w:rPr>
-            <w:rStyle w:val="Odwoanieprzypisudolnego"/>
+            <w:rStyle w:val="FootnoteReference"/>
             <w:rFonts w:ascii="Cambria Math" w:eastAsiaTheme="minorEastAsia" w:hAnsi="Cambria Math"/>
           </w:rPr>
           <w:footnoteReference w:id="1"/>
@@ -4797,7 +6753,7 @@
                     <pic:cNvPicPr/>
                   </pic:nvPicPr>
                   <pic:blipFill>
-                    <a:blip r:embed="rId27"/>
+                    <a:blip r:embed="rId32"/>
                     <a:stretch>
                       <a:fillRect/>
                     </a:stretch>
@@ -4820,7 +6776,7 @@
     </w:p>
     <w:p>
       <w:pPr>
-        <w:pStyle w:val="Legenda"/>
+        <w:pStyle w:val="Caption"/>
       </w:pPr>
       <w:r>
         <w:t xml:space="preserve">Figure </w:t>
@@ -4838,7 +6794,7 @@
         <w:rPr>
           <w:noProof/>
         </w:rPr>
-        <w:t>17</w:t>
+        <w:t>21</w:t>
       </w:r>
       <w:r>
         <w:fldChar w:fldCharType="end"/>
@@ -4849,7 +6805,7 @@
     </w:p>
     <w:p>
       <w:pPr>
-        <w:pStyle w:val="Legenda"/>
+        <w:pStyle w:val="Caption"/>
         <w:keepNext/>
       </w:pPr>
       <w:r>
@@ -4872,7 +6828,7 @@
                     <pic:cNvPicPr/>
                   </pic:nvPicPr>
                   <pic:blipFill>
-                    <a:blip r:embed="rId28"/>
+                    <a:blip r:embed="rId33"/>
                     <a:stretch>
                       <a:fillRect/>
                     </a:stretch>
@@ -4895,7 +6851,7 @@
     </w:p>
     <w:p>
       <w:pPr>
-        <w:pStyle w:val="Legenda"/>
+        <w:pStyle w:val="Caption"/>
       </w:pPr>
       <w:r>
         <w:t xml:space="preserve">Figure </w:t>
@@ -4913,13 +6869,21 @@
         <w:rPr>
           <w:noProof/>
         </w:rPr>
-        <w:t>18</w:t>
+        <w:t>22</w:t>
       </w:r>
       <w:r>
         <w:fldChar w:fldCharType="end"/>
       </w:r>
       <w:r>
-        <w:t xml:space="preserve"> Multiple occurrence of DFT function</w:t>
+        <w:t xml:space="preserve"> Multiple </w:t>
+      </w:r>
+      <w:proofErr w:type="gramStart"/>
+      <w:r>
+        <w:t>occurrence</w:t>
+      </w:r>
+      <w:proofErr w:type="gramEnd"/>
+      <w:r>
+        <w:t xml:space="preserve"> of DFT function</w:t>
       </w:r>
       <w:r>
         <w:t xml:space="preserve"> and result array definition</w:t>
@@ -4930,7 +6894,7 @@
     </w:p>
     <w:p>
       <w:pPr>
-        <w:pStyle w:val="Legenda"/>
+        <w:pStyle w:val="Caption"/>
         <w:keepNext/>
       </w:pPr>
       <w:r>
@@ -4953,7 +6917,7 @@
                     <pic:cNvPicPr/>
                   </pic:nvPicPr>
                   <pic:blipFill>
-                    <a:blip r:embed="rId29"/>
+                    <a:blip r:embed="rId34"/>
                     <a:stretch>
                       <a:fillRect/>
                     </a:stretch>
@@ -4976,7 +6940,7 @@
     </w:p>
     <w:p>
       <w:pPr>
-        <w:pStyle w:val="Legenda"/>
+        <w:pStyle w:val="Caption"/>
       </w:pPr>
       <w:r>
         <w:t xml:space="preserve">Figure </w:t>
@@ -4994,7 +6958,7 @@
         <w:rPr>
           <w:noProof/>
         </w:rPr>
-        <w:t>19</w:t>
+        <w:t>23</w:t>
       </w:r>
       <w:r>
         <w:fldChar w:fldCharType="end"/>
@@ -5005,7 +6969,7 @@
     </w:p>
     <w:p>
       <w:pPr>
-        <w:pStyle w:val="Legenda"/>
+        <w:pStyle w:val="Caption"/>
       </w:pPr>
     </w:p>
     <w:p>
@@ -5031,7 +6995,15 @@
         <w:t xml:space="preserve"> and resolution</w:t>
       </w:r>
       <w:r>
-        <w:t xml:space="preserve">) and amount of </w:t>
+        <w:t xml:space="preserve">) and </w:t>
+      </w:r>
+      <w:proofErr w:type="gramStart"/>
+      <w:r>
+        <w:t>amount</w:t>
+      </w:r>
+      <w:proofErr w:type="gramEnd"/>
+      <w:r>
+        <w:t xml:space="preserve"> of </w:t>
       </w:r>
       <w:r>
         <w:t>harmonics</w:t>
@@ -5068,7 +7040,23 @@
         <w:t>F</w:t>
       </w:r>
       <w:r>
-        <w:t>or a frequency of 50 Hz, the most costly actions for the processor will be performed every 20ms. After the first buffer is full, the buffer is cycled and the next calculation will be performed for a completely new set of samples.</w:t>
+        <w:t xml:space="preserve">or a frequency of 50 Hz, the </w:t>
+      </w:r>
+      <w:proofErr w:type="gramStart"/>
+      <w:r>
+        <w:t>most costly</w:t>
+      </w:r>
+      <w:proofErr w:type="gramEnd"/>
+      <w:r>
+        <w:t xml:space="preserve"> actions for the processor will be performed every 20ms. After the first buffer is full, the buffer is </w:t>
+      </w:r>
+      <w:proofErr w:type="gramStart"/>
+      <w:r>
+        <w:t>cycled</w:t>
+      </w:r>
+      <w:proofErr w:type="gramEnd"/>
+      <w:r>
+        <w:t xml:space="preserve"> and the next calculation will be performed for a completely new set of samples.</w:t>
       </w:r>
     </w:p>
     <w:p>
@@ -5078,7 +7066,7 @@
     </w:p>
     <w:p>
       <w:pPr>
-        <w:pStyle w:val="Legenda"/>
+        <w:pStyle w:val="Caption"/>
         <w:keepNext/>
       </w:pPr>
       <w:r>
@@ -5103,13 +7091,29 @@
         <w:fldChar w:fldCharType="end"/>
       </w:r>
       <w:r>
-        <w:t xml:space="preserve"> Exuction speed of DFT </w:t>
-      </w:r>
-      <w:r>
         <w:t xml:space="preserve"> </w:t>
       </w:r>
-      <w:r>
-        <w:t>- comparison for different sampling</w:t>
+      <w:proofErr w:type="spellStart"/>
+      <w:r>
+        <w:t>Exuction</w:t>
+      </w:r>
+      <w:proofErr w:type="spellEnd"/>
+      <w:r>
+        <w:t xml:space="preserve"> speed of </w:t>
+      </w:r>
+      <w:proofErr w:type="gramStart"/>
+      <w:r>
+        <w:t xml:space="preserve">DFT </w:t>
+      </w:r>
+      <w:r>
+        <w:t xml:space="preserve"> </w:t>
+      </w:r>
+      <w:r>
+        <w:t>-</w:t>
+      </w:r>
+      <w:proofErr w:type="gramEnd"/>
+      <w:r>
+        <w:t xml:space="preserve"> comparison for different sampling</w:t>
       </w:r>
       <w:r>
         <w:t xml:space="preserve"> and resolution</w:t>
@@ -5120,7 +7124,7 @@
     </w:p>
     <w:tbl>
       <w:tblPr>
-        <w:tblStyle w:val="Tabela-Siatka"/>
+        <w:tblStyle w:val="TableGrid"/>
         <w:tblW w:w="0" w:type="auto"/>
         <w:tblLook w:val="04A0" w:firstRow="1" w:lastRow="0" w:firstColumn="1" w:lastColumn="0" w:noHBand="0" w:noVBand="1"/>
       </w:tblPr>
@@ -5271,6 +7275,7 @@
       <w:r>
         <w:t>Figures 19 and 20 shows Fourier spectrums under various test conditions. Figure 19 shows Fourier spectrum of tested 50,5Hz sinusoidal signal contaminated with 2</w:t>
       </w:r>
+      <w:proofErr w:type="gramStart"/>
       <w:r>
         <w:rPr>
           <w:vertAlign w:val="superscript"/>
@@ -5280,6 +7285,7 @@
       <w:r>
         <w:t xml:space="preserve">  ,</w:t>
       </w:r>
+      <w:proofErr w:type="gramEnd"/>
       <w:r>
         <w:t xml:space="preserve"> </w:t>
       </w:r>
@@ -5324,12 +7330,18 @@
       <w:pPr>
         <w:ind w:firstLine="1304"/>
       </w:pPr>
-      <w:r>
-        <w:t xml:space="preserve">Second figure presents difference in results between different resolutions. </w:t>
+      <w:proofErr w:type="gramStart"/>
+      <w:r>
+        <w:t>Second</w:t>
+      </w:r>
+      <w:proofErr w:type="gramEnd"/>
+      <w:r>
+        <w:t xml:space="preserve"> figure presents difference in results between different resolutions. </w:t>
       </w:r>
       <w:r>
         <w:t>Signal for second test was additionally contaminated with non-integer harmonics (1.1n, 1.2n, 1.5n, 1.6n and 1.8n) every with an amplitude equal to 5% of 1</w:t>
       </w:r>
+      <w:proofErr w:type="gramStart"/>
       <w:r>
         <w:rPr>
           <w:vertAlign w:val="superscript"/>
@@ -5337,7 +7349,11 @@
         <w:t>st</w:t>
       </w:r>
       <w:r>
-        <w:t xml:space="preserve">  harmonic amplitude.</w:t>
+        <w:t xml:space="preserve">  harmonic</w:t>
+      </w:r>
+      <w:proofErr w:type="gramEnd"/>
+      <w:r>
+        <w:t xml:space="preserve"> amplitude.</w:t>
       </w:r>
     </w:p>
     <w:p>
@@ -5365,7 +7381,7 @@
                     <pic:cNvPicPr/>
                   </pic:nvPicPr>
                   <pic:blipFill>
-                    <a:blip r:embed="rId30"/>
+                    <a:blip r:embed="rId35"/>
                     <a:stretch>
                       <a:fillRect/>
                     </a:stretch>
@@ -5388,7 +7404,7 @@
     </w:p>
     <w:p>
       <w:pPr>
-        <w:pStyle w:val="Legenda"/>
+        <w:pStyle w:val="Caption"/>
       </w:pPr>
       <w:r>
         <w:t xml:space="preserve">Figure </w:t>
@@ -5406,7 +7422,7 @@
         <w:rPr>
           <w:noProof/>
         </w:rPr>
-        <w:t>20</w:t>
+        <w:t>24</w:t>
       </w:r>
       <w:r>
         <w:fldChar w:fldCharType="end"/>
@@ -5459,7 +7475,7 @@
                     <pic:cNvPicPr/>
                   </pic:nvPicPr>
                   <pic:blipFill>
-                    <a:blip r:embed="rId31"/>
+                    <a:blip r:embed="rId36"/>
                     <a:stretch>
                       <a:fillRect/>
                     </a:stretch>
@@ -5482,7 +7498,7 @@
     </w:p>
     <w:p>
       <w:pPr>
-        <w:pStyle w:val="Legenda"/>
+        <w:pStyle w:val="Caption"/>
       </w:pPr>
       <w:r>
         <w:t xml:space="preserve">Figure </w:t>
@@ -5500,7 +7516,7 @@
         <w:rPr>
           <w:noProof/>
         </w:rPr>
-        <w:t>21</w:t>
+        <w:t>25</w:t>
       </w:r>
       <w:r>
         <w:fldChar w:fldCharType="end"/>
@@ -5575,11 +7591,11 @@
   <w:footnote w:id="1">
     <w:p>
       <w:pPr>
-        <w:pStyle w:val="Tekstprzypisudolnego"/>
-      </w:pPr>
-      <w:r>
-        <w:rPr>
-          <w:rStyle w:val="Odwoanieprzypisudolnego"/>
+        <w:pStyle w:val="FootnoteText"/>
+      </w:pPr>
+      <w:r>
+        <w:rPr>
+          <w:rStyle w:val="FootnoteReference"/>
         </w:rPr>
         <w:footnoteRef/>
       </w:r>
@@ -6571,7 +8587,7 @@
     <w:lsdException w:name="Unresolved Mention" w:semiHidden="1" w:unhideWhenUsed="1"/>
     <w:lsdException w:name="Smart Link" w:semiHidden="1" w:unhideWhenUsed="1"/>
   </w:latentStyles>
-  <w:style w:type="paragraph" w:default="1" w:styleId="Normalny">
+  <w:style w:type="paragraph" w:default="1" w:styleId="Normal">
     <w:name w:val="Normal"/>
     <w:qFormat/>
     <w:rsid w:val="00A9277C"/>
@@ -6583,11 +8599,11 @@
       <w:lang w:val="en-US"/>
     </w:rPr>
   </w:style>
-  <w:style w:type="paragraph" w:styleId="Nagwek1">
+  <w:style w:type="paragraph" w:styleId="Heading1">
     <w:name w:val="heading 1"/>
-    <w:basedOn w:val="Normalny"/>
-    <w:next w:val="Normalny"/>
-    <w:link w:val="Nagwek1Znak"/>
+    <w:basedOn w:val="Normal"/>
+    <w:next w:val="Normal"/>
+    <w:link w:val="Heading1Char"/>
     <w:uiPriority w:val="9"/>
     <w:qFormat/>
     <w:rsid w:val="001E1071"/>
@@ -6604,13 +8620,12 @@
       <w:szCs w:val="40"/>
     </w:rPr>
   </w:style>
-  <w:style w:type="paragraph" w:styleId="Nagwek2">
+  <w:style w:type="paragraph" w:styleId="Heading2">
     <w:name w:val="heading 2"/>
-    <w:basedOn w:val="Normalny"/>
-    <w:next w:val="Normalny"/>
-    <w:link w:val="Nagwek2Znak"/>
+    <w:basedOn w:val="Normal"/>
+    <w:next w:val="Normal"/>
+    <w:link w:val="Heading2Char"/>
     <w:uiPriority w:val="9"/>
-    <w:semiHidden/>
     <w:unhideWhenUsed/>
     <w:qFormat/>
     <w:rsid w:val="001E1071"/>
@@ -6627,11 +8642,11 @@
       <w:szCs w:val="32"/>
     </w:rPr>
   </w:style>
-  <w:style w:type="paragraph" w:styleId="Nagwek3">
+  <w:style w:type="paragraph" w:styleId="Heading3">
     <w:name w:val="heading 3"/>
-    <w:basedOn w:val="Normalny"/>
-    <w:next w:val="Normalny"/>
-    <w:link w:val="Nagwek3Znak"/>
+    <w:basedOn w:val="Normal"/>
+    <w:next w:val="Normal"/>
+    <w:link w:val="Heading3Char"/>
     <w:uiPriority w:val="9"/>
     <w:semiHidden/>
     <w:unhideWhenUsed/>
@@ -6650,11 +8665,11 @@
       <w:szCs w:val="28"/>
     </w:rPr>
   </w:style>
-  <w:style w:type="paragraph" w:styleId="Nagwek4">
+  <w:style w:type="paragraph" w:styleId="Heading4">
     <w:name w:val="heading 4"/>
-    <w:basedOn w:val="Normalny"/>
-    <w:next w:val="Normalny"/>
-    <w:link w:val="Nagwek4Znak"/>
+    <w:basedOn w:val="Normal"/>
+    <w:next w:val="Normal"/>
+    <w:link w:val="Heading4Char"/>
     <w:uiPriority w:val="9"/>
     <w:semiHidden/>
     <w:unhideWhenUsed/>
@@ -6673,11 +8688,11 @@
       <w:color w:val="A5A5A5" w:themeColor="accent1" w:themeShade="BF"/>
     </w:rPr>
   </w:style>
-  <w:style w:type="paragraph" w:styleId="Nagwek5">
+  <w:style w:type="paragraph" w:styleId="Heading5">
     <w:name w:val="heading 5"/>
-    <w:basedOn w:val="Normalny"/>
-    <w:next w:val="Normalny"/>
-    <w:link w:val="Nagwek5Znak"/>
+    <w:basedOn w:val="Normal"/>
+    <w:next w:val="Normal"/>
+    <w:link w:val="Heading5Char"/>
     <w:uiPriority w:val="9"/>
     <w:semiHidden/>
     <w:unhideWhenUsed/>
@@ -6694,11 +8709,11 @@
       <w:color w:val="A5A5A5" w:themeColor="accent1" w:themeShade="BF"/>
     </w:rPr>
   </w:style>
-  <w:style w:type="paragraph" w:styleId="Nagwek6">
+  <w:style w:type="paragraph" w:styleId="Heading6">
     <w:name w:val="heading 6"/>
-    <w:basedOn w:val="Normalny"/>
-    <w:next w:val="Normalny"/>
-    <w:link w:val="Nagwek6Znak"/>
+    <w:basedOn w:val="Normal"/>
+    <w:next w:val="Normal"/>
+    <w:link w:val="Heading6Char"/>
     <w:uiPriority w:val="9"/>
     <w:semiHidden/>
     <w:unhideWhenUsed/>
@@ -6717,11 +8732,11 @@
       <w:color w:val="595959" w:themeColor="text1" w:themeTint="A6"/>
     </w:rPr>
   </w:style>
-  <w:style w:type="paragraph" w:styleId="Nagwek7">
+  <w:style w:type="paragraph" w:styleId="Heading7">
     <w:name w:val="heading 7"/>
-    <w:basedOn w:val="Normalny"/>
-    <w:next w:val="Normalny"/>
-    <w:link w:val="Nagwek7Znak"/>
+    <w:basedOn w:val="Normal"/>
+    <w:next w:val="Normal"/>
+    <w:link w:val="Heading7Char"/>
     <w:uiPriority w:val="9"/>
     <w:semiHidden/>
     <w:unhideWhenUsed/>
@@ -6738,11 +8753,11 @@
       <w:color w:val="595959" w:themeColor="text1" w:themeTint="A6"/>
     </w:rPr>
   </w:style>
-  <w:style w:type="paragraph" w:styleId="Nagwek8">
+  <w:style w:type="paragraph" w:styleId="Heading8">
     <w:name w:val="heading 8"/>
-    <w:basedOn w:val="Normalny"/>
-    <w:next w:val="Normalny"/>
-    <w:link w:val="Nagwek8Znak"/>
+    <w:basedOn w:val="Normal"/>
+    <w:next w:val="Normal"/>
+    <w:link w:val="Heading8Char"/>
     <w:uiPriority w:val="9"/>
     <w:semiHidden/>
     <w:unhideWhenUsed/>
@@ -6761,11 +8776,11 @@
       <w:color w:val="272727" w:themeColor="text1" w:themeTint="D8"/>
     </w:rPr>
   </w:style>
-  <w:style w:type="paragraph" w:styleId="Nagwek9">
+  <w:style w:type="paragraph" w:styleId="Heading9">
     <w:name w:val="heading 9"/>
-    <w:basedOn w:val="Normalny"/>
-    <w:next w:val="Normalny"/>
-    <w:link w:val="Nagwek9Znak"/>
+    <w:basedOn w:val="Normal"/>
+    <w:next w:val="Normal"/>
+    <w:link w:val="Heading9Char"/>
     <w:uiPriority w:val="9"/>
     <w:semiHidden/>
     <w:unhideWhenUsed/>
@@ -6782,13 +8797,13 @@
       <w:color w:val="272727" w:themeColor="text1" w:themeTint="D8"/>
     </w:rPr>
   </w:style>
-  <w:style w:type="character" w:default="1" w:styleId="Domylnaczcionkaakapitu">
+  <w:style w:type="character" w:default="1" w:styleId="DefaultParagraphFont">
     <w:name w:val="Default Paragraph Font"/>
     <w:uiPriority w:val="1"/>
     <w:semiHidden/>
     <w:unhideWhenUsed/>
   </w:style>
-  <w:style w:type="table" w:default="1" w:styleId="Standardowy">
+  <w:style w:type="table" w:default="1" w:styleId="TableNormal">
     <w:name w:val="Normal Table"/>
     <w:uiPriority w:val="99"/>
     <w:semiHidden/>
@@ -6803,16 +8818,16 @@
       </w:tblCellMar>
     </w:tblPr>
   </w:style>
-  <w:style w:type="numbering" w:default="1" w:styleId="Bezlisty">
+  <w:style w:type="numbering" w:default="1" w:styleId="NoList">
     <w:name w:val="No List"/>
     <w:uiPriority w:val="99"/>
     <w:semiHidden/>
     <w:unhideWhenUsed/>
   </w:style>
-  <w:style w:type="character" w:customStyle="1" w:styleId="Nagwek1Znak">
-    <w:name w:val="Nagłówek 1 Znak"/>
-    <w:basedOn w:val="Domylnaczcionkaakapitu"/>
-    <w:link w:val="Nagwek1"/>
+  <w:style w:type="character" w:customStyle="1" w:styleId="Heading1Char">
+    <w:name w:val="Heading 1 Char"/>
+    <w:basedOn w:val="DefaultParagraphFont"/>
+    <w:link w:val="Heading1"/>
     <w:uiPriority w:val="9"/>
     <w:rsid w:val="001E1071"/>
     <w:rPr>
@@ -6823,12 +8838,11 @@
       <w:lang w:val="en-US"/>
     </w:rPr>
   </w:style>
-  <w:style w:type="character" w:customStyle="1" w:styleId="Nagwek2Znak">
-    <w:name w:val="Nagłówek 2 Znak"/>
-    <w:basedOn w:val="Domylnaczcionkaakapitu"/>
-    <w:link w:val="Nagwek2"/>
+  <w:style w:type="character" w:customStyle="1" w:styleId="Heading2Char">
+    <w:name w:val="Heading 2 Char"/>
+    <w:basedOn w:val="DefaultParagraphFont"/>
+    <w:link w:val="Heading2"/>
     <w:uiPriority w:val="9"/>
-    <w:semiHidden/>
     <w:rsid w:val="001E1071"/>
     <w:rPr>
       <w:rFonts w:asciiTheme="majorHAnsi" w:eastAsiaTheme="majorEastAsia" w:hAnsiTheme="majorHAnsi" w:cstheme="majorBidi"/>
@@ -6838,10 +8852,10 @@
       <w:lang w:val="en-US"/>
     </w:rPr>
   </w:style>
-  <w:style w:type="character" w:customStyle="1" w:styleId="Nagwek3Znak">
-    <w:name w:val="Nagłówek 3 Znak"/>
-    <w:basedOn w:val="Domylnaczcionkaakapitu"/>
-    <w:link w:val="Nagwek3"/>
+  <w:style w:type="character" w:customStyle="1" w:styleId="Heading3Char">
+    <w:name w:val="Heading 3 Char"/>
+    <w:basedOn w:val="DefaultParagraphFont"/>
+    <w:link w:val="Heading3"/>
     <w:uiPriority w:val="9"/>
     <w:semiHidden/>
     <w:rsid w:val="001E1071"/>
@@ -6853,10 +8867,10 @@
       <w:lang w:val="en-US"/>
     </w:rPr>
   </w:style>
-  <w:style w:type="character" w:customStyle="1" w:styleId="Nagwek4Znak">
-    <w:name w:val="Nagłówek 4 Znak"/>
-    <w:basedOn w:val="Domylnaczcionkaakapitu"/>
-    <w:link w:val="Nagwek4"/>
+  <w:style w:type="character" w:customStyle="1" w:styleId="Heading4Char">
+    <w:name w:val="Heading 4 Char"/>
+    <w:basedOn w:val="DefaultParagraphFont"/>
+    <w:link w:val="Heading4"/>
     <w:uiPriority w:val="9"/>
     <w:semiHidden/>
     <w:rsid w:val="001E1071"/>
@@ -6868,10 +8882,10 @@
       <w:lang w:val="en-US"/>
     </w:rPr>
   </w:style>
-  <w:style w:type="character" w:customStyle="1" w:styleId="Nagwek5Znak">
-    <w:name w:val="Nagłówek 5 Znak"/>
-    <w:basedOn w:val="Domylnaczcionkaakapitu"/>
-    <w:link w:val="Nagwek5"/>
+  <w:style w:type="character" w:customStyle="1" w:styleId="Heading5Char">
+    <w:name w:val="Heading 5 Char"/>
+    <w:basedOn w:val="DefaultParagraphFont"/>
+    <w:link w:val="Heading5"/>
     <w:uiPriority w:val="9"/>
     <w:semiHidden/>
     <w:rsid w:val="001E1071"/>
@@ -6881,10 +8895,10 @@
       <w:lang w:val="en-US"/>
     </w:rPr>
   </w:style>
-  <w:style w:type="character" w:customStyle="1" w:styleId="Nagwek6Znak">
-    <w:name w:val="Nagłówek 6 Znak"/>
-    <w:basedOn w:val="Domylnaczcionkaakapitu"/>
-    <w:link w:val="Nagwek6"/>
+  <w:style w:type="character" w:customStyle="1" w:styleId="Heading6Char">
+    <w:name w:val="Heading 6 Char"/>
+    <w:basedOn w:val="DefaultParagraphFont"/>
+    <w:link w:val="Heading6"/>
     <w:uiPriority w:val="9"/>
     <w:semiHidden/>
     <w:rsid w:val="001E1071"/>
@@ -6896,10 +8910,10 @@
       <w:lang w:val="en-US"/>
     </w:rPr>
   </w:style>
-  <w:style w:type="character" w:customStyle="1" w:styleId="Nagwek7Znak">
-    <w:name w:val="Nagłówek 7 Znak"/>
-    <w:basedOn w:val="Domylnaczcionkaakapitu"/>
-    <w:link w:val="Nagwek7"/>
+  <w:style w:type="character" w:customStyle="1" w:styleId="Heading7Char">
+    <w:name w:val="Heading 7 Char"/>
+    <w:basedOn w:val="DefaultParagraphFont"/>
+    <w:link w:val="Heading7"/>
     <w:uiPriority w:val="9"/>
     <w:semiHidden/>
     <w:rsid w:val="001E1071"/>
@@ -6909,10 +8923,10 @@
       <w:lang w:val="en-US"/>
     </w:rPr>
   </w:style>
-  <w:style w:type="character" w:customStyle="1" w:styleId="Nagwek8Znak">
-    <w:name w:val="Nagłówek 8 Znak"/>
-    <w:basedOn w:val="Domylnaczcionkaakapitu"/>
-    <w:link w:val="Nagwek8"/>
+  <w:style w:type="character" w:customStyle="1" w:styleId="Heading8Char">
+    <w:name w:val="Heading 8 Char"/>
+    <w:basedOn w:val="DefaultParagraphFont"/>
+    <w:link w:val="Heading8"/>
     <w:uiPriority w:val="9"/>
     <w:semiHidden/>
     <w:rsid w:val="001E1071"/>
@@ -6924,10 +8938,10 @@
       <w:lang w:val="en-US"/>
     </w:rPr>
   </w:style>
-  <w:style w:type="character" w:customStyle="1" w:styleId="Nagwek9Znak">
-    <w:name w:val="Nagłówek 9 Znak"/>
-    <w:basedOn w:val="Domylnaczcionkaakapitu"/>
-    <w:link w:val="Nagwek9"/>
+  <w:style w:type="character" w:customStyle="1" w:styleId="Heading9Char">
+    <w:name w:val="Heading 9 Char"/>
+    <w:basedOn w:val="DefaultParagraphFont"/>
+    <w:link w:val="Heading9"/>
     <w:uiPriority w:val="9"/>
     <w:semiHidden/>
     <w:rsid w:val="001E1071"/>
@@ -6937,11 +8951,11 @@
       <w:lang w:val="en-US"/>
     </w:rPr>
   </w:style>
-  <w:style w:type="paragraph" w:styleId="Tytu">
+  <w:style w:type="paragraph" w:styleId="Title">
     <w:name w:val="Title"/>
-    <w:basedOn w:val="Normalny"/>
-    <w:next w:val="Normalny"/>
-    <w:link w:val="TytuZnak"/>
+    <w:basedOn w:val="Normal"/>
+    <w:next w:val="Normal"/>
+    <w:link w:val="TitleChar"/>
     <w:uiPriority w:val="10"/>
     <w:qFormat/>
     <w:rsid w:val="001E1071"/>
@@ -6957,10 +8971,10 @@
       <w:szCs w:val="56"/>
     </w:rPr>
   </w:style>
-  <w:style w:type="character" w:customStyle="1" w:styleId="TytuZnak">
-    <w:name w:val="Tytuł Znak"/>
-    <w:basedOn w:val="Domylnaczcionkaakapitu"/>
-    <w:link w:val="Tytu"/>
+  <w:style w:type="character" w:customStyle="1" w:styleId="TitleChar">
+    <w:name w:val="Title Char"/>
+    <w:basedOn w:val="DefaultParagraphFont"/>
+    <w:link w:val="Title"/>
     <w:uiPriority w:val="10"/>
     <w:rsid w:val="001E1071"/>
     <w:rPr>
@@ -6972,11 +8986,11 @@
       <w:lang w:val="en-US"/>
     </w:rPr>
   </w:style>
-  <w:style w:type="paragraph" w:styleId="Podtytu">
+  <w:style w:type="paragraph" w:styleId="Subtitle">
     <w:name w:val="Subtitle"/>
-    <w:basedOn w:val="Normalny"/>
-    <w:next w:val="Normalny"/>
-    <w:link w:val="PodtytuZnak"/>
+    <w:basedOn w:val="Normal"/>
+    <w:next w:val="Normal"/>
+    <w:link w:val="SubtitleChar"/>
     <w:uiPriority w:val="11"/>
     <w:qFormat/>
     <w:rsid w:val="001E1071"/>
@@ -6993,10 +9007,10 @@
       <w:szCs w:val="28"/>
     </w:rPr>
   </w:style>
-  <w:style w:type="character" w:customStyle="1" w:styleId="PodtytuZnak">
-    <w:name w:val="Podtytuł Znak"/>
-    <w:basedOn w:val="Domylnaczcionkaakapitu"/>
-    <w:link w:val="Podtytu"/>
+  <w:style w:type="character" w:customStyle="1" w:styleId="SubtitleChar">
+    <w:name w:val="Subtitle Char"/>
+    <w:basedOn w:val="DefaultParagraphFont"/>
+    <w:link w:val="Subtitle"/>
     <w:uiPriority w:val="11"/>
     <w:rsid w:val="001E1071"/>
     <w:rPr>
@@ -7008,11 +9022,11 @@
       <w:lang w:val="en-US"/>
     </w:rPr>
   </w:style>
-  <w:style w:type="paragraph" w:styleId="Cytat">
+  <w:style w:type="paragraph" w:styleId="Quote">
     <w:name w:val="Quote"/>
-    <w:basedOn w:val="Normalny"/>
-    <w:next w:val="Normalny"/>
-    <w:link w:val="CytatZnak"/>
+    <w:basedOn w:val="Normal"/>
+    <w:next w:val="Normal"/>
+    <w:link w:val="QuoteChar"/>
     <w:uiPriority w:val="29"/>
     <w:qFormat/>
     <w:rsid w:val="001E1071"/>
@@ -7026,10 +9040,10 @@
       <w:color w:val="404040" w:themeColor="text1" w:themeTint="BF"/>
     </w:rPr>
   </w:style>
-  <w:style w:type="character" w:customStyle="1" w:styleId="CytatZnak">
-    <w:name w:val="Cytat Znak"/>
-    <w:basedOn w:val="Domylnaczcionkaakapitu"/>
-    <w:link w:val="Cytat"/>
+  <w:style w:type="character" w:customStyle="1" w:styleId="QuoteChar">
+    <w:name w:val="Quote Char"/>
+    <w:basedOn w:val="DefaultParagraphFont"/>
+    <w:link w:val="Quote"/>
     <w:uiPriority w:val="29"/>
     <w:rsid w:val="001E1071"/>
     <w:rPr>
@@ -7039,9 +9053,9 @@
       <w:lang w:val="en-US"/>
     </w:rPr>
   </w:style>
-  <w:style w:type="paragraph" w:styleId="Akapitzlist">
+  <w:style w:type="paragraph" w:styleId="ListParagraph">
     <w:name w:val="List Paragraph"/>
-    <w:basedOn w:val="Normalny"/>
+    <w:basedOn w:val="Normal"/>
     <w:uiPriority w:val="34"/>
     <w:qFormat/>
     <w:rsid w:val="001E1071"/>
@@ -7050,9 +9064,9 @@
       <w:contextualSpacing/>
     </w:pPr>
   </w:style>
-  <w:style w:type="character" w:styleId="Wyrnienieintensywne">
+  <w:style w:type="character" w:styleId="IntenseEmphasis">
     <w:name w:val="Intense Emphasis"/>
-    <w:basedOn w:val="Domylnaczcionkaakapitu"/>
+    <w:basedOn w:val="DefaultParagraphFont"/>
     <w:uiPriority w:val="21"/>
     <w:qFormat/>
     <w:rsid w:val="001E1071"/>
@@ -7062,11 +9076,11 @@
       <w:color w:val="A5A5A5" w:themeColor="accent1" w:themeShade="BF"/>
     </w:rPr>
   </w:style>
-  <w:style w:type="paragraph" w:styleId="Cytatintensywny">
+  <w:style w:type="paragraph" w:styleId="IntenseQuote">
     <w:name w:val="Intense Quote"/>
-    <w:basedOn w:val="Normalny"/>
-    <w:next w:val="Normalny"/>
-    <w:link w:val="CytatintensywnyZnak"/>
+    <w:basedOn w:val="Normal"/>
+    <w:next w:val="Normal"/>
+    <w:link w:val="IntenseQuoteChar"/>
     <w:uiPriority w:val="30"/>
     <w:qFormat/>
     <w:rsid w:val="001E1071"/>
@@ -7085,10 +9099,10 @@
       <w:color w:val="A5A5A5" w:themeColor="accent1" w:themeShade="BF"/>
     </w:rPr>
   </w:style>
-  <w:style w:type="character" w:customStyle="1" w:styleId="CytatintensywnyZnak">
-    <w:name w:val="Cytat intensywny Znak"/>
-    <w:basedOn w:val="Domylnaczcionkaakapitu"/>
-    <w:link w:val="Cytatintensywny"/>
+  <w:style w:type="character" w:customStyle="1" w:styleId="IntenseQuoteChar">
+    <w:name w:val="Intense Quote Char"/>
+    <w:basedOn w:val="DefaultParagraphFont"/>
+    <w:link w:val="IntenseQuote"/>
     <w:uiPriority w:val="30"/>
     <w:rsid w:val="001E1071"/>
     <w:rPr>
@@ -7098,9 +9112,9 @@
       <w:lang w:val="en-US"/>
     </w:rPr>
   </w:style>
-  <w:style w:type="character" w:styleId="Odwoanieintensywne">
+  <w:style w:type="character" w:styleId="IntenseReference">
     <w:name w:val="Intense Reference"/>
-    <w:basedOn w:val="Domylnaczcionkaakapitu"/>
+    <w:basedOn w:val="DefaultParagraphFont"/>
     <w:uiPriority w:val="32"/>
     <w:qFormat/>
     <w:rsid w:val="001E1071"/>
@@ -7112,10 +9126,10 @@
       <w:spacing w:val="5"/>
     </w:rPr>
   </w:style>
-  <w:style w:type="paragraph" w:styleId="Legenda">
+  <w:style w:type="paragraph" w:styleId="Caption">
     <w:name w:val="caption"/>
-    <w:basedOn w:val="Normalny"/>
-    <w:next w:val="Normalny"/>
+    <w:basedOn w:val="Normal"/>
+    <w:next w:val="Normal"/>
     <w:uiPriority w:val="35"/>
     <w:unhideWhenUsed/>
     <w:qFormat/>
@@ -7132,9 +9146,9 @@
       <w:szCs w:val="18"/>
     </w:rPr>
   </w:style>
-  <w:style w:type="character" w:styleId="Uwydatnienie">
+  <w:style w:type="character" w:styleId="Emphasis">
     <w:name w:val="Emphasis"/>
-    <w:basedOn w:val="Domylnaczcionkaakapitu"/>
+    <w:basedOn w:val="DefaultParagraphFont"/>
     <w:uiPriority w:val="20"/>
     <w:qFormat/>
     <w:rsid w:val="00C47B36"/>
@@ -7143,9 +9157,9 @@
       <w:iCs/>
     </w:rPr>
   </w:style>
-  <w:style w:type="table" w:styleId="Tabela-Siatka">
+  <w:style w:type="table" w:styleId="TableGrid">
     <w:name w:val="Table Grid"/>
-    <w:basedOn w:val="Standardowy"/>
+    <w:basedOn w:val="TableNormal"/>
     <w:uiPriority w:val="39"/>
     <w:rsid w:val="00115FB9"/>
     <w:pPr>
@@ -7162,9 +9176,9 @@
       </w:tblBorders>
     </w:tblPr>
   </w:style>
-  <w:style w:type="character" w:styleId="Tekstzastpczy">
+  <w:style w:type="character" w:styleId="PlaceholderText">
     <w:name w:val="Placeholder Text"/>
-    <w:basedOn w:val="Domylnaczcionkaakapitu"/>
+    <w:basedOn w:val="DefaultParagraphFont"/>
     <w:uiPriority w:val="99"/>
     <w:semiHidden/>
     <w:rsid w:val="006704CE"/>
@@ -7172,7 +9186,7 @@
       <w:color w:val="666666"/>
     </w:rPr>
   </w:style>
-  <w:style w:type="paragraph" w:styleId="Bezodstpw">
+  <w:style w:type="paragraph" w:styleId="NoSpacing">
     <w:name w:val="No Spacing"/>
     <w:uiPriority w:val="1"/>
     <w:qFormat/>
@@ -7186,10 +9200,10 @@
       <w:lang w:val="en-US"/>
     </w:rPr>
   </w:style>
-  <w:style w:type="paragraph" w:styleId="Tekstprzypisudolnego">
+  <w:style w:type="paragraph" w:styleId="FootnoteText">
     <w:name w:val="footnote text"/>
-    <w:basedOn w:val="Normalny"/>
-    <w:link w:val="TekstprzypisudolnegoZnak"/>
+    <w:basedOn w:val="Normal"/>
+    <w:link w:val="FootnoteTextChar"/>
     <w:uiPriority w:val="99"/>
     <w:semiHidden/>
     <w:unhideWhenUsed/>
@@ -7202,10 +9216,10 @@
       <w:szCs w:val="20"/>
     </w:rPr>
   </w:style>
-  <w:style w:type="character" w:customStyle="1" w:styleId="TekstprzypisudolnegoZnak">
-    <w:name w:val="Tekst przypisu dolnego Znak"/>
-    <w:basedOn w:val="Domylnaczcionkaakapitu"/>
-    <w:link w:val="Tekstprzypisudolnego"/>
+  <w:style w:type="character" w:customStyle="1" w:styleId="FootnoteTextChar">
+    <w:name w:val="Footnote Text Char"/>
+    <w:basedOn w:val="DefaultParagraphFont"/>
+    <w:link w:val="FootnoteText"/>
     <w:uiPriority w:val="99"/>
     <w:semiHidden/>
     <w:rsid w:val="002876DB"/>
@@ -7215,9 +9229,9 @@
       <w:lang w:val="en-US"/>
     </w:rPr>
   </w:style>
-  <w:style w:type="character" w:styleId="Odwoanieprzypisudolnego">
+  <w:style w:type="character" w:styleId="FootnoteReference">
     <w:name w:val="footnote reference"/>
-    <w:basedOn w:val="Domylnaczcionkaakapitu"/>
+    <w:basedOn w:val="DefaultParagraphFont"/>
     <w:uiPriority w:val="99"/>
     <w:semiHidden/>
     <w:unhideWhenUsed/>

</xml_diff>